<commit_message>
infos modules à ajouter
infos modules à ajouter
</commit_message>
<xml_diff>
--- a/Ressources/document/Présentation du projet.docx
+++ b/Ressources/document/Présentation du projet.docx
@@ -1,6 +1,6 @@
 
 <file path=word/document.xml><?xml version="1.0" encoding="utf-8"?>
-<w:document xmlns:wpc="http://schemas.microsoft.com/office/word/2010/wordprocessingCanvas" xmlns:mc="http://schemas.openxmlformats.org/markup-compatibility/2006" xmlns:o="urn:schemas-microsoft-com:office:office" xmlns:r="http://schemas.openxmlformats.org/officeDocument/2006/relationships" xmlns:m="http://schemas.openxmlformats.org/officeDocument/2006/math" xmlns:v="urn:schemas-microsoft-com:vml" xmlns:wp14="http://schemas.microsoft.com/office/word/2010/wordprocessingDrawing" xmlns:wp="http://schemas.openxmlformats.org/drawingml/2006/wordprocessingDrawing" xmlns:w10="urn:schemas-microsoft-com:office:word" xmlns:w="http://schemas.openxmlformats.org/wordprocessingml/2006/main" xmlns:w14="http://schemas.microsoft.com/office/word/2010/wordml" xmlns:w15="http://schemas.microsoft.com/office/word/2012/wordml" xmlns:wpg="http://schemas.microsoft.com/office/word/2010/wordprocessingGroup" xmlns:wpi="http://schemas.microsoft.com/office/word/2010/wordprocessingInk" xmlns:wne="http://schemas.microsoft.com/office/word/2006/wordml" xmlns:wps="http://schemas.microsoft.com/office/word/2010/wordprocessingShape" mc:Ignorable="w14 w15 wp14">
+<w:document xmlns:ve="http://schemas.openxmlformats.org/markup-compatibility/2006" xmlns:o="urn:schemas-microsoft-com:office:office" xmlns:r="http://schemas.openxmlformats.org/officeDocument/2006/relationships" xmlns:m="http://schemas.openxmlformats.org/officeDocument/2006/math" xmlns:v="urn:schemas-microsoft-com:vml" xmlns:wp="http://schemas.openxmlformats.org/drawingml/2006/wordprocessingDrawing" xmlns:w10="urn:schemas-microsoft-com:office:word" xmlns:w="http://schemas.openxmlformats.org/wordprocessingml/2006/main" xmlns:wne="http://schemas.microsoft.com/office/word/2006/wordml">
   <w:body>
     <w:sdt>
       <w:sdtPr>
@@ -10,7 +10,6 @@
           <w:docPartUnique/>
         </w:docPartObj>
       </w:sdtPr>
-      <w:sdtEndPr/>
       <w:sdtContent>
         <w:p>
           <w:r>
@@ -18,845 +17,205 @@
               <w:noProof/>
               <w:lang w:eastAsia="fr-FR"/>
             </w:rPr>
-            <mc:AlternateContent>
-              <mc:Choice Requires="wps">
-                <w:drawing>
-                  <wp:anchor distT="0" distB="0" distL="114300" distR="114300" simplePos="0" relativeHeight="251665408" behindDoc="0" locked="0" layoutInCell="1" allowOverlap="1">
-                    <wp:simplePos x="0" y="0"/>
-                    <mc:AlternateContent>
-                      <mc:Choice Requires="wp14">
-                        <wp:positionH relativeFrom="page">
-                          <wp14:pctPosHOffset>45500</wp14:pctPosHOffset>
-                        </wp:positionH>
-                      </mc:Choice>
-                      <mc:Fallback>
-                        <wp:positionH relativeFrom="page">
-                          <wp:posOffset>3439795</wp:posOffset>
-                        </wp:positionH>
-                      </mc:Fallback>
-                    </mc:AlternateContent>
-                    <mc:AlternateContent>
-                      <mc:Choice Requires="wp14">
-                        <wp:positionV relativeFrom="page">
-                          <wp14:pctPosVOffset>66000</wp14:pctPosVOffset>
-                        </wp:positionV>
-                      </mc:Choice>
-                      <mc:Fallback>
-                        <wp:positionV relativeFrom="page">
-                          <wp:posOffset>7056755</wp:posOffset>
-                        </wp:positionV>
-                      </mc:Fallback>
-                    </mc:AlternateContent>
-                    <wp:extent cx="2797810" cy="268605"/>
-                    <wp:effectExtent l="0" t="0" r="0" b="0"/>
-                    <wp:wrapSquare wrapText="bothSides"/>
-                    <wp:docPr id="465" name="Zone de texte 465"/>
-                    <wp:cNvGraphicFramePr/>
-                    <a:graphic xmlns:a="http://schemas.openxmlformats.org/drawingml/2006/main">
-                      <a:graphicData uri="http://schemas.microsoft.com/office/word/2010/wordprocessingShape">
-                        <wps:wsp>
-                          <wps:cNvSpPr txBox="1"/>
-                          <wps:spPr>
-                            <a:xfrm>
-                              <a:off x="0" y="0"/>
-                              <a:ext cx="2797810" cy="268605"/>
-                            </a:xfrm>
-                            <a:prstGeom prst="rect">
-                              <a:avLst/>
-                            </a:prstGeom>
-                            <a:noFill/>
-                            <a:ln w="6350">
-                              <a:noFill/>
-                            </a:ln>
-                            <a:effectLst/>
-                          </wps:spPr>
-                          <wps:txbx>
-                            <w:txbxContent>
-                              <w:p>
-                                <w:pPr>
-                                  <w:pStyle w:val="Sansinterligne"/>
-                                  <w:rPr>
-                                    <w:color w:val="44546A" w:themeColor="text2"/>
-                                  </w:rPr>
-                                </w:pPr>
-                                <w:sdt>
-                                  <w:sdtPr>
-                                    <w:rPr>
-                                      <w:color w:val="44546A" w:themeColor="text2"/>
-                                    </w:rPr>
-                                    <w:alias w:val="Auteur"/>
-                                    <w:id w:val="15524260"/>
-                                    <w:dataBinding w:prefixMappings="xmlns:ns0='http://schemas.openxmlformats.org/package/2006/metadata/core-properties' xmlns:ns1='http://purl.org/dc/elements/1.1/'" w:xpath="/ns0:coreProperties[1]/ns1:creator[1]" w:storeItemID="{6C3C8BC8-F283-45AE-878A-BAB7291924A1}"/>
-                                    <w:text/>
-                                  </w:sdtPr>
-                                  <w:sdtEndPr/>
-                                  <w:sdtContent>
-                                    <w:r>
-                                      <w:rPr>
-                                        <w:color w:val="44546A" w:themeColor="text2"/>
-                                      </w:rPr>
-                                      <w:t>Corentin BERIOT</w:t>
-                                    </w:r>
-                                  </w:sdtContent>
-                                </w:sdt>
-                                <w:r>
-                                  <w:rPr>
-                                    <w:color w:val="44546A" w:themeColor="text2"/>
-                                  </w:rPr>
-                                  <w:t xml:space="preserve"> Alexandre VIOLEAU</w:t>
-                                </w:r>
-                              </w:p>
-                            </w:txbxContent>
-                          </wps:txbx>
-                          <wps:bodyPr rot="0" spcFirstLastPara="0" vertOverflow="overflow" horzOverflow="overflow" vert="horz" wrap="square" lIns="91440" tIns="45720" rIns="91440" bIns="45720" numCol="1" spcCol="0" rtlCol="0" fromWordArt="0" anchor="b" anchorCtr="0" forceAA="0" compatLnSpc="1">
-                            <a:prstTxWarp prst="textNoShape">
-                              <a:avLst/>
-                            </a:prstTxWarp>
-                            <a:spAutoFit/>
-                          </wps:bodyPr>
-                        </wps:wsp>
-                      </a:graphicData>
-                    </a:graphic>
-                    <wp14:sizeRelH relativeFrom="page">
-                      <wp14:pctWidth>36000</wp14:pctWidth>
-                    </wp14:sizeRelH>
-                    <wp14:sizeRelV relativeFrom="margin">
-                      <wp14:pctHeight>0</wp14:pctHeight>
-                    </wp14:sizeRelV>
-                  </wp:anchor>
-                </w:drawing>
-              </mc:Choice>
-              <mc:Fallback>
-                <w:pict>
-                  <v:shapetype id="_x0000_t202" coordsize="21600,21600" o:spt="202" path="m,l,21600r21600,l21600,xe">
-                    <v:stroke joinstyle="miter"/>
-                    <v:path gradientshapeok="t" o:connecttype="rect"/>
-                  </v:shapetype>
-                  <v:shape id="Zone de texte 465" o:spid="_x0000_s1026" type="#_x0000_t202" style="position:absolute;margin-left:0;margin-top:0;width:220.3pt;height:21.15pt;z-index:251665408;visibility:visible;mso-wrap-style:square;mso-width-percent:360;mso-height-percent:0;mso-left-percent:455;mso-top-percent:660;mso-wrap-distance-left:9pt;mso-wrap-distance-top:0;mso-wrap-distance-right:9pt;mso-wrap-distance-bottom:0;mso-position-horizontal-relative:page;mso-position-vertical-relative:page;mso-width-percent:360;mso-height-percent:0;mso-left-percent:455;mso-top-percent:660;mso-width-relative:page;mso-height-relative:margin;v-text-anchor:bottom" o:gfxdata="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" filled="f" stroked="f" strokeweight=".5pt">
-                    <v:textbox style="mso-fit-shape-to-text:t">
-                      <w:txbxContent>
-                        <w:p>
-                          <w:pPr>
-                            <w:pStyle w:val="Sansinterligne"/>
-                            <w:rPr>
-                              <w:color w:val="44546A" w:themeColor="text2"/>
-                            </w:rPr>
-                          </w:pPr>
-                          <w:sdt>
-                            <w:sdtPr>
-                              <w:rPr>
-                                <w:color w:val="44546A" w:themeColor="text2"/>
-                              </w:rPr>
-                              <w:alias w:val="Auteur"/>
-                              <w:id w:val="15524260"/>
-                              <w:dataBinding w:prefixMappings="xmlns:ns0='http://schemas.openxmlformats.org/package/2006/metadata/core-properties' xmlns:ns1='http://purl.org/dc/elements/1.1/'" w:xpath="/ns0:coreProperties[1]/ns1:creator[1]" w:storeItemID="{6C3C8BC8-F283-45AE-878A-BAB7291924A1}"/>
-                              <w:text/>
-                            </w:sdtPr>
-                            <w:sdtContent>
-                              <w:r>
-                                <w:rPr>
-                                  <w:color w:val="44546A" w:themeColor="text2"/>
-                                </w:rPr>
-                                <w:t>Corentin BERIOT</w:t>
-                              </w:r>
-                            </w:sdtContent>
-                          </w:sdt>
+            <w:pict>
+              <v:shapetype id="_x0000_t202" coordsize="21600,21600" o:spt="202" path="m,l,21600r21600,l21600,xe">
+                <v:stroke joinstyle="miter"/>
+                <v:path gradientshapeok="t" o:connecttype="rect"/>
+              </v:shapetype>
+              <v:shape id="Zone de texte 465" o:spid="_x0000_s1026" type="#_x0000_t202" style="position:absolute;margin-left:0;margin-top:0;width:220.3pt;height:21.15pt;z-index:251665408;visibility:visible;mso-width-percent:360;mso-left-percent:455;mso-top-percent:660;mso-position-horizontal-relative:page;mso-position-vertical-relative:page;mso-width-percent:360;mso-left-percent:455;mso-top-percent:660;mso-height-relative:margin;v-text-anchor:bottom" o:gfxdata="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" filled="f" stroked="f" strokeweight=".5pt">
+                <v:textbox style="mso-fit-shape-to-text:t">
+                  <w:txbxContent>
+                    <w:p>
+                      <w:pPr>
+                        <w:pStyle w:val="Sansinterligne"/>
+                        <w:rPr>
+                          <w:color w:val="44546A" w:themeColor="text2"/>
+                        </w:rPr>
+                      </w:pPr>
+                      <w:sdt>
+                        <w:sdtPr>
+                          <w:rPr>
+                            <w:color w:val="44546A" w:themeColor="text2"/>
+                          </w:rPr>
+                          <w:alias w:val="Auteur"/>
+                          <w:id w:val="15524260"/>
+                          <w:dataBinding w:prefixMappings="xmlns:ns0='http://schemas.openxmlformats.org/package/2006/metadata/core-properties' xmlns:ns1='http://purl.org/dc/elements/1.1/'" w:xpath="/ns0:coreProperties[1]/ns1:creator[1]" w:storeItemID="{6C3C8BC8-F283-45AE-878A-BAB7291924A1}"/>
+                          <w:text/>
+                        </w:sdtPr>
+                        <w:sdtContent>
                           <w:r>
                             <w:rPr>
                               <w:color w:val="44546A" w:themeColor="text2"/>
                             </w:rPr>
-                            <w:t xml:space="preserve"> Alexandre VIOLEAU</w:t>
+                            <w:t>Corentin BERIOT</w:t>
                           </w:r>
-                        </w:p>
-                      </w:txbxContent>
-                    </v:textbox>
-                    <w10:wrap type="square" anchorx="page" anchory="page"/>
-                  </v:shape>
-                </w:pict>
-              </mc:Fallback>
-            </mc:AlternateContent>
+                        </w:sdtContent>
+                      </w:sdt>
+                      <w:r>
+                        <w:rPr>
+                          <w:color w:val="44546A" w:themeColor="text2"/>
+                        </w:rPr>
+                        <w:t xml:space="preserve"> Alexandre VIOLEAU</w:t>
+                      </w:r>
+                    </w:p>
+                  </w:txbxContent>
+                </v:textbox>
+                <w10:wrap type="square" anchorx="page" anchory="page"/>
+              </v:shape>
+            </w:pict>
           </w:r>
           <w:r>
             <w:rPr>
               <w:noProof/>
               <w:lang w:eastAsia="fr-FR"/>
             </w:rPr>
-            <mc:AlternateContent>
-              <mc:Choice Requires="wps">
-                <w:drawing>
-                  <wp:anchor distT="0" distB="0" distL="114300" distR="114300" simplePos="0" relativeHeight="251664384" behindDoc="1" locked="0" layoutInCell="1" allowOverlap="1">
-                    <wp:simplePos x="0" y="0"/>
-                    <wp:positionH relativeFrom="page">
-                      <wp:align>center</wp:align>
-                    </wp:positionH>
-                    <wp:positionV relativeFrom="page">
-                      <wp:align>center</wp:align>
-                    </wp:positionV>
-                    <wp:extent cx="7383780" cy="9555480"/>
-                    <wp:effectExtent l="0" t="0" r="7620" b="7620"/>
-                    <wp:wrapNone/>
-                    <wp:docPr id="466" name="Rectangle 466"/>
-                    <wp:cNvGraphicFramePr>
-                      <a:graphicFrameLocks xmlns:a="http://schemas.openxmlformats.org/drawingml/2006/main"/>
-                    </wp:cNvGraphicFramePr>
-                    <a:graphic xmlns:a="http://schemas.openxmlformats.org/drawingml/2006/main">
-                      <a:graphicData uri="http://schemas.microsoft.com/office/word/2010/wordprocessingShape">
-                        <wps:wsp>
-                          <wps:cNvSpPr>
-                            <a:spLocks/>
-                          </wps:cNvSpPr>
-                          <wps:spPr>
-                            <a:xfrm>
-                              <a:off x="0" y="0"/>
-                              <a:ext cx="7383780" cy="9555480"/>
-                            </a:xfrm>
-                            <a:prstGeom prst="rect">
-                              <a:avLst/>
-                            </a:prstGeom>
-                            <a:gradFill>
-                              <a:gsLst>
-                                <a:gs pos="0">
-                                  <a:schemeClr val="accent1">
-                                    <a:lumMod val="20000"/>
-                                    <a:lumOff val="80000"/>
-                                  </a:schemeClr>
-                                </a:gs>
-                                <a:gs pos="100000">
-                                  <a:schemeClr val="accent1">
-                                    <a:lumMod val="60000"/>
-                                    <a:lumOff val="40000"/>
-                                  </a:schemeClr>
-                                </a:gs>
-                              </a:gsLst>
-                            </a:gradFill>
-                            <a:ln>
-                              <a:noFill/>
-                            </a:ln>
-                          </wps:spPr>
-                          <wps:style>
-                            <a:lnRef idx="2">
-                              <a:schemeClr val="accent1">
-                                <a:shade val="50000"/>
-                              </a:schemeClr>
-                            </a:lnRef>
-                            <a:fillRef idx="1003">
-                              <a:schemeClr val="lt2"/>
-                            </a:fillRef>
-                            <a:effectRef idx="0">
-                              <a:schemeClr val="accent1"/>
-                            </a:effectRef>
-                            <a:fontRef idx="minor">
-                              <a:schemeClr val="lt1"/>
-                            </a:fontRef>
-                          </wps:style>
-                          <wps:txbx>
-                            <w:txbxContent>
-                              <w:p/>
-                            </w:txbxContent>
-                          </wps:txbx>
-                          <wps:bodyPr rot="0" spcFirstLastPara="0" vertOverflow="overflow" horzOverflow="overflow" vert="horz" wrap="square" lIns="274320" tIns="45720" rIns="274320" bIns="45720" numCol="1" spcCol="0" rtlCol="0" fromWordArt="0" anchor="ctr" anchorCtr="0" forceAA="0" compatLnSpc="1">
-                            <a:prstTxWarp prst="textNoShape">
-                              <a:avLst/>
-                            </a:prstTxWarp>
-                            <a:noAutofit/>
-                          </wps:bodyPr>
-                        </wps:wsp>
-                      </a:graphicData>
-                    </a:graphic>
-                    <wp14:sizeRelH relativeFrom="page">
-                      <wp14:pctWidth>95000</wp14:pctWidth>
-                    </wp14:sizeRelH>
-                    <wp14:sizeRelV relativeFrom="page">
-                      <wp14:pctHeight>95000</wp14:pctHeight>
-                    </wp14:sizeRelV>
-                  </wp:anchor>
-                </w:drawing>
-              </mc:Choice>
-              <mc:Fallback>
-                <w:pict>
-                  <v:rect id="Rectangle 466" o:spid="_x0000_s1027" style="position:absolute;margin-left:0;margin-top:0;width:581.4pt;height:752.4pt;z-index:-251652096;visibility:visible;mso-wrap-style:square;mso-width-percent:950;mso-height-percent:950;mso-wrap-distance-left:9pt;mso-wrap-distance-top:0;mso-wrap-distance-right:9pt;mso-wrap-distance-bottom:0;mso-position-horizontal:center;mso-position-horizontal-relative:page;mso-position-vertical:center;mso-position-vertical-relative:page;mso-width-percent:950;mso-height-percent:950;mso-width-relative:page;mso-height-relative:page;v-text-anchor:middle" o:gfxdata="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" fillcolor="#deeaf6 [660]" stroked="f" strokeweight="1pt">
-                    <v:fill color2="#9cc2e5 [1940]" rotate="t" focus="100%" type="gradient">
-                      <o:fill v:ext="view" type="gradientUnscaled"/>
-                    </v:fill>
-                    <v:path arrowok="t"/>
-                    <v:textbox inset="21.6pt,,21.6pt">
-                      <w:txbxContent>
-                        <w:p/>
-                      </w:txbxContent>
-                    </v:textbox>
-                    <w10:wrap anchorx="page" anchory="page"/>
-                  </v:rect>
-                </w:pict>
-              </mc:Fallback>
-            </mc:AlternateContent>
+            <w:pict>
+              <v:rect id="Rectangle 466" o:spid="_x0000_s1027" style="position:absolute;margin-left:0;margin-top:0;width:581.4pt;height:752.4pt;z-index:-251652096;visibility:visible;mso-width-percent:950;mso-height-percent:950;mso-position-horizontal:center;mso-position-horizontal-relative:page;mso-position-vertical:center;mso-position-vertical-relative:page;mso-width-percent:950;mso-height-percent:950;v-text-anchor:middle" o:gfxdata="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" fillcolor="#deeaf6 [660]" stroked="f" strokeweight="1pt">
+                <v:fill color2="#9cc2e5 [1940]" rotate="t" focus="100%" type="gradient">
+                  <o:fill v:ext="view" type="gradientUnscaled"/>
+                </v:fill>
+                <v:path arrowok="t"/>
+                <v:textbox inset="21.6pt,,21.6pt">
+                  <w:txbxContent>
+                    <w:p/>
+                  </w:txbxContent>
+                </v:textbox>
+                <w10:wrap anchorx="page" anchory="page"/>
+              </v:rect>
+            </w:pict>
           </w:r>
           <w:r>
             <w:rPr>
               <w:noProof/>
               <w:lang w:eastAsia="fr-FR"/>
             </w:rPr>
-            <mc:AlternateContent>
-              <mc:Choice Requires="wps">
-                <w:drawing>
-                  <wp:anchor distT="0" distB="0" distL="114300" distR="114300" simplePos="0" relativeHeight="251661312" behindDoc="0" locked="0" layoutInCell="1" allowOverlap="1">
-                    <wp:simplePos x="0" y="0"/>
-                    <mc:AlternateContent>
-                      <mc:Choice Requires="wp14">
-                        <wp:positionH relativeFrom="page">
-                          <wp14:pctPosHOffset>45500</wp14:pctPosHOffset>
-                        </wp:positionH>
-                      </mc:Choice>
-                      <mc:Fallback>
-                        <wp:positionH relativeFrom="page">
-                          <wp:posOffset>3439795</wp:posOffset>
-                        </wp:positionH>
-                      </mc:Fallback>
-                    </mc:AlternateContent>
-                    <mc:AlternateContent>
-                      <mc:Choice Requires="wp14">
-                        <wp:positionV relativeFrom="page">
-                          <wp14:pctPosVOffset>2500</wp14:pctPosVOffset>
-                        </wp:positionV>
-                      </mc:Choice>
-                      <mc:Fallback>
-                        <wp:positionV relativeFrom="page">
-                          <wp:posOffset>266700</wp:posOffset>
-                        </wp:positionV>
-                      </mc:Fallback>
-                    </mc:AlternateContent>
-                    <wp:extent cx="2875915" cy="3017520"/>
-                    <wp:effectExtent l="0" t="0" r="0" b="0"/>
-                    <wp:wrapNone/>
-                    <wp:docPr id="467" name="Rectangle 467"/>
-                    <wp:cNvGraphicFramePr/>
-                    <a:graphic xmlns:a="http://schemas.openxmlformats.org/drawingml/2006/main">
-                      <a:graphicData uri="http://schemas.microsoft.com/office/word/2010/wordprocessingShape">
-                        <wps:wsp>
-                          <wps:cNvSpPr/>
-                          <wps:spPr>
-                            <a:xfrm>
-                              <a:off x="0" y="0"/>
-                              <a:ext cx="2875915" cy="3017520"/>
-                            </a:xfrm>
-                            <a:prstGeom prst="rect">
-                              <a:avLst/>
-                            </a:prstGeom>
-                            <a:solidFill>
-                              <a:schemeClr val="tx2"/>
-                            </a:solidFill>
-                            <a:ln>
-                              <a:noFill/>
-                            </a:ln>
-                          </wps:spPr>
-                          <wps:style>
-                            <a:lnRef idx="2">
-                              <a:schemeClr val="accent1">
-                                <a:shade val="50000"/>
-                              </a:schemeClr>
-                            </a:lnRef>
-                            <a:fillRef idx="1">
-                              <a:schemeClr val="accent1"/>
-                            </a:fillRef>
-                            <a:effectRef idx="0">
-                              <a:schemeClr val="accent1"/>
-                            </a:effectRef>
-                            <a:fontRef idx="minor">
-                              <a:schemeClr val="lt1"/>
-                            </a:fontRef>
-                          </wps:style>
-                          <wps:txbx>
-                            <w:txbxContent>
-                              <w:p>
-                                <w:pPr>
-                                  <w:spacing w:before="240"/>
-                                  <w:jc w:val="center"/>
-                                  <w:rPr>
-                                    <w:color w:val="FFFFFF" w:themeColor="background1"/>
-                                  </w:rPr>
-                                </w:pPr>
-                              </w:p>
-                            </w:txbxContent>
-                          </wps:txbx>
-                          <wps:bodyPr rot="0" spcFirstLastPara="0" vertOverflow="overflow" horzOverflow="overflow" vert="horz" wrap="square" lIns="182880" tIns="182880" rIns="182880" bIns="365760" numCol="1" spcCol="0" rtlCol="0" fromWordArt="0" anchor="b" anchorCtr="0" forceAA="0" compatLnSpc="1">
-                            <a:prstTxWarp prst="textNoShape">
-                              <a:avLst/>
-                            </a:prstTxWarp>
-                            <a:noAutofit/>
-                          </wps:bodyPr>
-                        </wps:wsp>
-                      </a:graphicData>
-                    </a:graphic>
-                    <wp14:sizeRelH relativeFrom="page">
-                      <wp14:pctWidth>37000</wp14:pctWidth>
-                    </wp14:sizeRelH>
-                    <wp14:sizeRelV relativeFrom="page">
-                      <wp14:pctHeight>30000</wp14:pctHeight>
-                    </wp14:sizeRelV>
-                  </wp:anchor>
-                </w:drawing>
-              </mc:Choice>
-              <mc:Fallback>
-                <w:pict>
-                  <v:rect id="Rectangle 467" o:spid="_x0000_s1028" style="position:absolute;margin-left:0;margin-top:0;width:226.45pt;height:237.6pt;z-index:251661312;visibility:visible;mso-wrap-style:square;mso-width-percent:370;mso-height-percent:300;mso-left-percent:455;mso-top-percent:25;mso-wrap-distance-left:9pt;mso-wrap-distance-top:0;mso-wrap-distance-right:9pt;mso-wrap-distance-bottom:0;mso-position-horizontal-relative:page;mso-position-vertical-relative:page;mso-width-percent:370;mso-height-percent:300;mso-left-percent:455;mso-top-percent:25;mso-width-relative:page;mso-height-relative:page;v-text-anchor:bottom" o:gfxdata="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" fillcolor="#44546a [3215]" stroked="f" strokeweight="1pt">
-                    <v:textbox inset="14.4pt,14.4pt,14.4pt,28.8pt">
-                      <w:txbxContent>
-                        <w:p>
-                          <w:pPr>
-                            <w:spacing w:before="240"/>
-                            <w:jc w:val="center"/>
-                            <w:rPr>
-                              <w:color w:val="FFFFFF" w:themeColor="background1"/>
-                            </w:rPr>
-                          </w:pPr>
-                        </w:p>
-                      </w:txbxContent>
-                    </v:textbox>
-                    <w10:wrap anchorx="page" anchory="page"/>
-                  </v:rect>
-                </w:pict>
-              </mc:Fallback>
-            </mc:AlternateContent>
+            <w:pict>
+              <v:rect id="Rectangle 467" o:spid="_x0000_s1028" style="position:absolute;margin-left:0;margin-top:0;width:226.45pt;height:237.6pt;z-index:251661312;visibility:visible;mso-width-percent:370;mso-height-percent:300;mso-left-percent:455;mso-top-percent:25;mso-position-horizontal-relative:page;mso-position-vertical-relative:page;mso-width-percent:370;mso-height-percent:300;mso-left-percent:455;mso-top-percent:25;v-text-anchor:bottom" o:gfxdata="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" fillcolor="#44546a [3215]" stroked="f" strokeweight="1pt">
+                <v:textbox inset="14.4pt,14.4pt,14.4pt,28.8pt">
+                  <w:txbxContent>
+                    <w:p>
+                      <w:pPr>
+                        <w:spacing w:before="240"/>
+                        <w:jc w:val="center"/>
+                        <w:rPr>
+                          <w:color w:val="FFFFFF" w:themeColor="background1"/>
+                        </w:rPr>
+                      </w:pPr>
+                    </w:p>
+                  </w:txbxContent>
+                </v:textbox>
+                <w10:wrap anchorx="page" anchory="page"/>
+              </v:rect>
+            </w:pict>
           </w:r>
           <w:r>
             <w:rPr>
               <w:noProof/>
               <w:lang w:eastAsia="fr-FR"/>
             </w:rPr>
-            <mc:AlternateContent>
-              <mc:Choice Requires="wps">
-                <w:drawing>
-                  <wp:anchor distT="0" distB="0" distL="114300" distR="114300" simplePos="0" relativeHeight="251660288" behindDoc="0" locked="0" layoutInCell="1" allowOverlap="1">
-                    <wp:simplePos x="0" y="0"/>
-                    <mc:AlternateContent>
-                      <mc:Choice Requires="wp14">
-                        <wp:positionH relativeFrom="page">
-                          <wp14:pctPosHOffset>44000</wp14:pctPosHOffset>
-                        </wp:positionH>
-                      </mc:Choice>
-                      <mc:Fallback>
-                        <wp:positionH relativeFrom="page">
-                          <wp:posOffset>3326130</wp:posOffset>
-                        </wp:positionH>
-                      </mc:Fallback>
-                    </mc:AlternateContent>
-                    <mc:AlternateContent>
-                      <mc:Choice Requires="wp14">
-                        <wp:positionV relativeFrom="page">
-                          <wp14:pctPosVOffset>2500</wp14:pctPosVOffset>
-                        </wp:positionV>
-                      </mc:Choice>
-                      <mc:Fallback>
-                        <wp:positionV relativeFrom="page">
-                          <wp:posOffset>266700</wp:posOffset>
-                        </wp:positionV>
-                      </mc:Fallback>
-                    </mc:AlternateContent>
-                    <wp:extent cx="3108960" cy="7040880"/>
-                    <wp:effectExtent l="0" t="0" r="0" b="0"/>
-                    <wp:wrapNone/>
-                    <wp:docPr id="468" name="Rectangle 468"/>
-                    <wp:cNvGraphicFramePr/>
-                    <a:graphic xmlns:a="http://schemas.openxmlformats.org/drawingml/2006/main">
-                      <a:graphicData uri="http://schemas.microsoft.com/office/word/2010/wordprocessingShape">
-                        <wps:wsp>
-                          <wps:cNvSpPr/>
-                          <wps:spPr>
-                            <a:xfrm>
-                              <a:off x="0" y="0"/>
-                              <a:ext cx="3108960" cy="7040880"/>
-                            </a:xfrm>
-                            <a:prstGeom prst="rect">
-                              <a:avLst/>
-                            </a:prstGeom>
-                            <a:solidFill>
-                              <a:schemeClr val="bg1"/>
-                            </a:solidFill>
-                            <a:ln w="15875">
-                              <a:solidFill>
-                                <a:schemeClr val="bg2">
-                                  <a:lumMod val="50000"/>
-                                </a:schemeClr>
-                              </a:solidFill>
-                            </a:ln>
-                          </wps:spPr>
-                          <wps:style>
-                            <a:lnRef idx="2">
-                              <a:schemeClr val="accent1">
-                                <a:shade val="50000"/>
-                              </a:schemeClr>
-                            </a:lnRef>
-                            <a:fillRef idx="1">
-                              <a:schemeClr val="accent1"/>
-                            </a:fillRef>
-                            <a:effectRef idx="0">
-                              <a:schemeClr val="accent1"/>
-                            </a:effectRef>
-                            <a:fontRef idx="minor">
-                              <a:schemeClr val="lt1"/>
-                            </a:fontRef>
-                          </wps:style>
-                          <wps:bodyPr rot="0" spcFirstLastPara="0" vertOverflow="overflow" horzOverflow="overflow" vert="horz" wrap="square" lIns="91440" tIns="45720" rIns="91440" bIns="45720" numCol="1" spcCol="0" rtlCol="0" fromWordArt="0" anchor="ctr" anchorCtr="0" forceAA="0" compatLnSpc="1">
-                            <a:prstTxWarp prst="textNoShape">
-                              <a:avLst/>
-                            </a:prstTxWarp>
-                            <a:noAutofit/>
-                          </wps:bodyPr>
-                        </wps:wsp>
-                      </a:graphicData>
-                    </a:graphic>
-                    <wp14:sizeRelH relativeFrom="page">
-                      <wp14:pctWidth>40000</wp14:pctWidth>
-                    </wp14:sizeRelH>
-                    <wp14:sizeRelV relativeFrom="page">
-                      <wp14:pctHeight>70000</wp14:pctHeight>
-                    </wp14:sizeRelV>
-                  </wp:anchor>
-                </w:drawing>
-              </mc:Choice>
-              <mc:Fallback>
-                <w:pict>
-                  <v:rect w14:anchorId="01D70B43" id="Rectangle 468" o:spid="_x0000_s1026" style="position:absolute;margin-left:0;margin-top:0;width:244.8pt;height:554.4pt;z-index:251660288;visibility:visible;mso-wrap-style:square;mso-width-percent:400;mso-height-percent:700;mso-left-percent:440;mso-top-percent:25;mso-wrap-distance-left:9pt;mso-wrap-distance-top:0;mso-wrap-distance-right:9pt;mso-wrap-distance-bottom:0;mso-position-horizontal-relative:page;mso-position-vertical-relative:page;mso-width-percent:400;mso-height-percent:700;mso-left-percent:440;mso-top-percent:25;mso-width-relative:page;mso-height-relative:page;v-text-anchor:middle" o:gfxdata="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" fillcolor="white [3212]" strokecolor="#747070 [1614]" strokeweight="1.25pt">
-                    <w10:wrap anchorx="page" anchory="page"/>
-                  </v:rect>
-                </w:pict>
-              </mc:Fallback>
-            </mc:AlternateContent>
+            <w:pict>
+              <v:rect id="Rectangle 468" o:spid="_x0000_s1031" style="position:absolute;margin-left:0;margin-top:0;width:244.8pt;height:554.4pt;z-index:251660288;visibility:visible;mso-width-percent:400;mso-height-percent:700;mso-left-percent:440;mso-top-percent:25;mso-position-horizontal-relative:page;mso-position-vertical-relative:page;mso-width-percent:400;mso-height-percent:700;mso-left-percent:440;mso-top-percent:25;v-text-anchor:middle" o:gfxdata="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" fillcolor="white [3212]" strokecolor="#747070 [1614]" strokeweight="1.25pt">
+                <w10:wrap anchorx="page" anchory="page"/>
+              </v:rect>
+            </w:pict>
           </w:r>
           <w:r>
             <w:rPr>
               <w:noProof/>
               <w:lang w:eastAsia="fr-FR"/>
             </w:rPr>
-            <mc:AlternateContent>
-              <mc:Choice Requires="wps">
-                <w:drawing>
-                  <wp:anchor distT="0" distB="0" distL="114300" distR="114300" simplePos="0" relativeHeight="251663360" behindDoc="0" locked="0" layoutInCell="1" allowOverlap="1">
-                    <wp:simplePos x="0" y="0"/>
-                    <mc:AlternateContent>
-                      <mc:Choice Requires="wp14">
-                        <wp:positionH relativeFrom="page">
-                          <wp14:pctPosHOffset>45500</wp14:pctPosHOffset>
-                        </wp:positionH>
-                      </mc:Choice>
-                      <mc:Fallback>
-                        <wp:positionH relativeFrom="page">
-                          <wp:posOffset>3439795</wp:posOffset>
-                        </wp:positionH>
-                      </mc:Fallback>
-                    </mc:AlternateContent>
-                    <mc:AlternateContent>
-                      <mc:Choice Requires="wp14">
-                        <wp:positionV relativeFrom="page">
-                          <wp14:pctPosVOffset>69000</wp14:pctPosVOffset>
-                        </wp:positionV>
-                      </mc:Choice>
-                      <mc:Fallback>
-                        <wp:positionV relativeFrom="page">
-                          <wp:posOffset>7377430</wp:posOffset>
-                        </wp:positionV>
-                      </mc:Fallback>
-                    </mc:AlternateContent>
-                    <wp:extent cx="2875915" cy="118745"/>
-                    <wp:effectExtent l="0" t="0" r="0" b="0"/>
-                    <wp:wrapNone/>
-                    <wp:docPr id="469" name="Rectangle 469"/>
-                    <wp:cNvGraphicFramePr/>
-                    <a:graphic xmlns:a="http://schemas.openxmlformats.org/drawingml/2006/main">
-                      <a:graphicData uri="http://schemas.microsoft.com/office/word/2010/wordprocessingShape">
-                        <wps:wsp>
-                          <wps:cNvSpPr/>
-                          <wps:spPr>
-                            <a:xfrm>
-                              <a:off x="0" y="0"/>
-                              <a:ext cx="2875915" cy="118745"/>
-                            </a:xfrm>
-                            <a:prstGeom prst="rect">
-                              <a:avLst/>
-                            </a:prstGeom>
-                            <a:ln>
-                              <a:noFill/>
-                            </a:ln>
-                          </wps:spPr>
-                          <wps:style>
-                            <a:lnRef idx="2">
-                              <a:schemeClr val="accent1">
-                                <a:shade val="50000"/>
-                              </a:schemeClr>
-                            </a:lnRef>
-                            <a:fillRef idx="1">
-                              <a:schemeClr val="accent1"/>
-                            </a:fillRef>
-                            <a:effectRef idx="0">
-                              <a:schemeClr val="accent1"/>
-                            </a:effectRef>
-                            <a:fontRef idx="minor">
-                              <a:schemeClr val="lt1"/>
-                            </a:fontRef>
-                          </wps:style>
-                          <wps:bodyPr rot="0" spcFirstLastPara="0" vertOverflow="overflow" horzOverflow="overflow" vert="horz" wrap="square" lIns="91440" tIns="45720" rIns="91440" bIns="45720" numCol="1" spcCol="0" rtlCol="0" fromWordArt="0" anchor="ctr" anchorCtr="0" forceAA="0" compatLnSpc="1">
-                            <a:prstTxWarp prst="textNoShape">
-                              <a:avLst/>
-                            </a:prstTxWarp>
-                            <a:noAutofit/>
-                          </wps:bodyPr>
-                        </wps:wsp>
-                      </a:graphicData>
-                    </a:graphic>
-                    <wp14:sizeRelH relativeFrom="page">
-                      <wp14:pctWidth>37000</wp14:pctWidth>
-                    </wp14:sizeRelH>
-                    <wp14:sizeRelV relativeFrom="margin">
-                      <wp14:pctHeight>0</wp14:pctHeight>
-                    </wp14:sizeRelV>
-                  </wp:anchor>
-                </w:drawing>
-              </mc:Choice>
-              <mc:Fallback>
-                <w:pict>
-                  <v:rect w14:anchorId="78D9A8C1" id="Rectangle 469" o:spid="_x0000_s1026" style="position:absolute;margin-left:0;margin-top:0;width:226.45pt;height:9.35pt;z-index:251663360;visibility:visible;mso-wrap-style:square;mso-width-percent:370;mso-height-percent:0;mso-left-percent:455;mso-top-percent:690;mso-wrap-distance-left:9pt;mso-wrap-distance-top:0;mso-wrap-distance-right:9pt;mso-wrap-distance-bottom:0;mso-position-horizontal-relative:page;mso-position-vertical-relative:page;mso-width-percent:370;mso-height-percent:0;mso-left-percent:455;mso-top-percent:690;mso-width-relative:page;mso-height-relative:margin;v-text-anchor:middle" o:gfxdata="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" fillcolor="#5b9bd5 [3204]" stroked="f" strokeweight="1pt">
-                    <w10:wrap anchorx="page" anchory="page"/>
-                  </v:rect>
-                </w:pict>
-              </mc:Fallback>
-            </mc:AlternateContent>
+            <w:pict>
+              <v:rect id="Rectangle 469" o:spid="_x0000_s1030" style="position:absolute;margin-left:0;margin-top:0;width:226.45pt;height:9.35pt;z-index:251663360;visibility:visible;mso-width-percent:370;mso-left-percent:455;mso-top-percent:690;mso-position-horizontal-relative:page;mso-position-vertical-relative:page;mso-width-percent:370;mso-left-percent:455;mso-top-percent:690;mso-height-relative:margin;v-text-anchor:middle" o:gfxdata="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" fillcolor="#5b9bd5 [3204]" stroked="f" strokeweight="1pt">
+                <w10:wrap anchorx="page" anchory="page"/>
+              </v:rect>
+            </w:pict>
           </w:r>
           <w:r>
             <w:rPr>
               <w:noProof/>
               <w:lang w:eastAsia="fr-FR"/>
             </w:rPr>
-            <mc:AlternateContent>
-              <mc:Choice Requires="wps">
-                <w:drawing>
-                  <wp:anchor distT="0" distB="0" distL="114300" distR="114300" simplePos="0" relativeHeight="251662336" behindDoc="0" locked="0" layoutInCell="1" allowOverlap="1">
-                    <wp:simplePos x="0" y="0"/>
-                    <mc:AlternateContent>
-                      <mc:Choice Requires="wp14">
-                        <wp:positionH relativeFrom="page">
-                          <wp14:pctPosHOffset>45500</wp14:pctPosHOffset>
-                        </wp:positionH>
-                      </mc:Choice>
-                      <mc:Fallback>
-                        <wp:positionH relativeFrom="page">
-                          <wp:posOffset>3439795</wp:posOffset>
-                        </wp:positionH>
-                      </mc:Fallback>
-                    </mc:AlternateContent>
-                    <mc:AlternateContent>
-                      <mc:Choice Requires="wp14">
-                        <wp:positionV relativeFrom="page">
-                          <wp14:pctPosVOffset>35000</wp14:pctPosVOffset>
-                        </wp:positionV>
-                      </mc:Choice>
-                      <mc:Fallback>
-                        <wp:positionV relativeFrom="page">
-                          <wp:posOffset>3742055</wp:posOffset>
-                        </wp:positionV>
-                      </mc:Fallback>
-                    </mc:AlternateContent>
-                    <wp:extent cx="2797810" cy="2475230"/>
-                    <wp:effectExtent l="0" t="0" r="0" b="0"/>
-                    <wp:wrapSquare wrapText="bothSides"/>
-                    <wp:docPr id="470" name="Zone de texte 470"/>
-                    <wp:cNvGraphicFramePr/>
-                    <a:graphic xmlns:a="http://schemas.openxmlformats.org/drawingml/2006/main">
-                      <a:graphicData uri="http://schemas.microsoft.com/office/word/2010/wordprocessingShape">
-                        <wps:wsp>
-                          <wps:cNvSpPr txBox="1"/>
-                          <wps:spPr>
-                            <a:xfrm>
-                              <a:off x="0" y="0"/>
-                              <a:ext cx="2797810" cy="2475230"/>
-                            </a:xfrm>
-                            <a:prstGeom prst="rect">
-                              <a:avLst/>
-                            </a:prstGeom>
-                            <a:noFill/>
-                            <a:ln w="6350">
-                              <a:noFill/>
-                            </a:ln>
-                            <a:effectLst/>
-                          </wps:spPr>
-                          <wps:txbx>
-                            <w:txbxContent>
-                              <w:sdt>
-                                <w:sdtPr>
-                                  <w:rPr>
-                                    <w:rFonts w:asciiTheme="majorHAnsi" w:eastAsiaTheme="majorEastAsia" w:hAnsiTheme="majorHAnsi" w:cstheme="majorBidi"/>
-                                    <w:color w:val="5B9BD5" w:themeColor="accent1"/>
-                                    <w:sz w:val="72"/>
-                                    <w:szCs w:val="72"/>
-                                  </w:rPr>
-                                  <w:alias w:val="Titre"/>
-                                  <w:id w:val="-958338334"/>
-                                  <w:dataBinding w:prefixMappings="xmlns:ns0='http://schemas.openxmlformats.org/package/2006/metadata/core-properties' xmlns:ns1='http://purl.org/dc/elements/1.1/'" w:xpath="/ns0:coreProperties[1]/ns1:title[1]" w:storeItemID="{6C3C8BC8-F283-45AE-878A-BAB7291924A1}"/>
-                                  <w:text/>
-                                </w:sdtPr>
-                                <w:sdtEndPr/>
-                                <w:sdtContent>
-                                  <w:p>
-                                    <w:pPr>
-                                      <w:spacing w:line="240" w:lineRule="auto"/>
-                                      <w:rPr>
-                                        <w:rFonts w:asciiTheme="majorHAnsi" w:eastAsiaTheme="majorEastAsia" w:hAnsiTheme="majorHAnsi" w:cstheme="majorBidi"/>
-                                        <w:color w:val="5B9BD5" w:themeColor="accent1"/>
-                                        <w:sz w:val="72"/>
-                                        <w:szCs w:val="72"/>
-                                      </w:rPr>
-                                    </w:pPr>
-                                    <w:r>
-                                      <w:rPr>
-                                        <w:rFonts w:asciiTheme="majorHAnsi" w:eastAsiaTheme="majorEastAsia" w:hAnsiTheme="majorHAnsi" w:cstheme="majorBidi"/>
-                                        <w:color w:val="5B9BD5" w:themeColor="accent1"/>
-                                        <w:sz w:val="72"/>
-                                        <w:szCs w:val="72"/>
-                                      </w:rPr>
-                                      <w:t>Cahier des spécifications</w:t>
-                                    </w:r>
-                                  </w:p>
-                                </w:sdtContent>
-                              </w:sdt>
-                              <w:sdt>
-                                <w:sdtPr>
-                                  <w:rPr>
-                                    <w:rFonts w:asciiTheme="majorHAnsi" w:eastAsiaTheme="majorEastAsia" w:hAnsiTheme="majorHAnsi" w:cstheme="majorBidi"/>
-                                    <w:color w:val="44546A" w:themeColor="text2"/>
-                                    <w:sz w:val="32"/>
-                                    <w:szCs w:val="32"/>
-                                  </w:rPr>
-                                  <w:alias w:val="Sous-titre"/>
-                                  <w:id w:val="15524255"/>
-                                  <w:showingPlcHdr/>
-                                  <w:dataBinding w:prefixMappings="xmlns:ns0='http://schemas.openxmlformats.org/package/2006/metadata/core-properties' xmlns:ns1='http://purl.org/dc/elements/1.1/'" w:xpath="/ns0:coreProperties[1]/ns1:subject[1]" w:storeItemID="{6C3C8BC8-F283-45AE-878A-BAB7291924A1}"/>
-                                  <w:text/>
-                                </w:sdtPr>
-                                <w:sdtEndPr/>
-                                <w:sdtContent>
-                                  <w:p>
-                                    <w:pPr>
-                                      <w:rPr>
-                                        <w:rFonts w:asciiTheme="majorHAnsi" w:eastAsiaTheme="majorEastAsia" w:hAnsiTheme="majorHAnsi" w:cstheme="majorBidi"/>
-                                        <w:color w:val="44546A" w:themeColor="text2"/>
-                                        <w:sz w:val="32"/>
-                                        <w:szCs w:val="32"/>
-                                      </w:rPr>
-                                    </w:pPr>
-                                    <w:r>
-                                      <w:rPr>
-                                        <w:rFonts w:asciiTheme="majorHAnsi" w:eastAsiaTheme="majorEastAsia" w:hAnsiTheme="majorHAnsi" w:cstheme="majorBidi"/>
-                                        <w:color w:val="44546A" w:themeColor="text2"/>
-                                        <w:sz w:val="32"/>
-                                        <w:szCs w:val="32"/>
-                                      </w:rPr>
-                                      <w:t xml:space="preserve">     </w:t>
-                                    </w:r>
-                                  </w:p>
-                                </w:sdtContent>
-                              </w:sdt>
-                            </w:txbxContent>
-                          </wps:txbx>
-                          <wps:bodyPr rot="0" spcFirstLastPara="0" vertOverflow="overflow" horzOverflow="overflow" vert="horz" wrap="square" lIns="91440" tIns="45720" rIns="91440" bIns="45720" numCol="1" spcCol="0" rtlCol="0" fromWordArt="0" anchor="t" anchorCtr="0" forceAA="0" compatLnSpc="1">
-                            <a:prstTxWarp prst="textNoShape">
-                              <a:avLst/>
-                            </a:prstTxWarp>
-                            <a:spAutoFit/>
-                          </wps:bodyPr>
-                        </wps:wsp>
-                      </a:graphicData>
-                    </a:graphic>
-                    <wp14:sizeRelH relativeFrom="page">
-                      <wp14:pctWidth>36000</wp14:pctWidth>
-                    </wp14:sizeRelH>
-                    <wp14:sizeRelV relativeFrom="page">
-                      <wp14:pctHeight>28000</wp14:pctHeight>
-                    </wp14:sizeRelV>
-                  </wp:anchor>
-                </w:drawing>
-              </mc:Choice>
-              <mc:Fallback>
-                <w:pict>
-                  <v:shape id="Zone de texte 470" o:spid="_x0000_s1029" type="#_x0000_t202" style="position:absolute;margin-left:0;margin-top:0;width:220.3pt;height:194.9pt;z-index:251662336;visibility:visible;mso-wrap-style:square;mso-width-percent:360;mso-height-percent:280;mso-left-percent:455;mso-top-percent:350;mso-wrap-distance-left:9pt;mso-wrap-distance-top:0;mso-wrap-distance-right:9pt;mso-wrap-distance-bottom:0;mso-position-horizontal-relative:page;mso-position-vertical-relative:page;mso-width-percent:360;mso-height-percent:280;mso-left-percent:455;mso-top-percent:350;mso-width-relative:page;mso-height-relative:page;v-text-anchor:top" o:gfxdata="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" filled="f" stroked="f" strokeweight=".5pt">
-                    <v:textbox style="mso-fit-shape-to-text:t">
-                      <w:txbxContent>
-                        <w:sdt>
-                          <w:sdtPr>
+            <w:pict>
+              <v:shape id="Zone de texte 470" o:spid="_x0000_s1029" type="#_x0000_t202" style="position:absolute;margin-left:0;margin-top:0;width:220.3pt;height:194.9pt;z-index:251662336;visibility:visible;mso-width-percent:360;mso-height-percent:280;mso-left-percent:455;mso-top-percent:350;mso-position-horizontal-relative:page;mso-position-vertical-relative:page;mso-width-percent:360;mso-height-percent:280;mso-left-percent:455;mso-top-percent:350" o:gfxdata="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" filled="f" stroked="f" strokeweight=".5pt">
+                <v:textbox style="mso-fit-shape-to-text:t">
+                  <w:txbxContent>
+                    <w:sdt>
+                      <w:sdtPr>
+                        <w:rPr>
+                          <w:rFonts w:asciiTheme="majorHAnsi" w:eastAsiaTheme="majorEastAsia" w:hAnsiTheme="majorHAnsi" w:cstheme="majorBidi"/>
+                          <w:color w:val="5B9BD5" w:themeColor="accent1"/>
+                          <w:sz w:val="72"/>
+                          <w:szCs w:val="72"/>
+                        </w:rPr>
+                        <w:alias w:val="Titre"/>
+                        <w:id w:val="-958338334"/>
+                        <w:dataBinding w:prefixMappings="xmlns:ns0='http://schemas.openxmlformats.org/package/2006/metadata/core-properties' xmlns:ns1='http://purl.org/dc/elements/1.1/'" w:xpath="/ns0:coreProperties[1]/ns1:title[1]" w:storeItemID="{6C3C8BC8-F283-45AE-878A-BAB7291924A1}"/>
+                        <w:text/>
+                      </w:sdtPr>
+                      <w:sdtContent>
+                        <w:p>
+                          <w:pPr>
+                            <w:spacing w:line="240" w:lineRule="auto"/>
                             <w:rPr>
                               <w:rFonts w:asciiTheme="majorHAnsi" w:eastAsiaTheme="majorEastAsia" w:hAnsiTheme="majorHAnsi" w:cstheme="majorBidi"/>
                               <w:color w:val="5B9BD5" w:themeColor="accent1"/>
                               <w:sz w:val="72"/>
                               <w:szCs w:val="72"/>
                             </w:rPr>
-                            <w:alias w:val="Titre"/>
-                            <w:id w:val="-958338334"/>
-                            <w:dataBinding w:prefixMappings="xmlns:ns0='http://schemas.openxmlformats.org/package/2006/metadata/core-properties' xmlns:ns1='http://purl.org/dc/elements/1.1/'" w:xpath="/ns0:coreProperties[1]/ns1:title[1]" w:storeItemID="{6C3C8BC8-F283-45AE-878A-BAB7291924A1}"/>
-                            <w:text/>
-                          </w:sdtPr>
-                          <w:sdtContent>
-                            <w:p>
-                              <w:pPr>
-                                <w:spacing w:line="240" w:lineRule="auto"/>
-                                <w:rPr>
-                                  <w:rFonts w:asciiTheme="majorHAnsi" w:eastAsiaTheme="majorEastAsia" w:hAnsiTheme="majorHAnsi" w:cstheme="majorBidi"/>
-                                  <w:color w:val="5B9BD5" w:themeColor="accent1"/>
-                                  <w:sz w:val="72"/>
-                                  <w:szCs w:val="72"/>
-                                </w:rPr>
-                              </w:pPr>
-                              <w:r>
-                                <w:rPr>
-                                  <w:rFonts w:asciiTheme="majorHAnsi" w:eastAsiaTheme="majorEastAsia" w:hAnsiTheme="majorHAnsi" w:cstheme="majorBidi"/>
-                                  <w:color w:val="5B9BD5" w:themeColor="accent1"/>
-                                  <w:sz w:val="72"/>
-                                  <w:szCs w:val="72"/>
-                                </w:rPr>
-                                <w:t>Cahier des spécifications</w:t>
-                              </w:r>
-                            </w:p>
-                          </w:sdtContent>
-                        </w:sdt>
-                        <w:sdt>
-                          <w:sdtPr>
+                          </w:pPr>
+                          <w:r>
+                            <w:rPr>
+                              <w:rFonts w:asciiTheme="majorHAnsi" w:eastAsiaTheme="majorEastAsia" w:hAnsiTheme="majorHAnsi" w:cstheme="majorBidi"/>
+                              <w:color w:val="5B9BD5" w:themeColor="accent1"/>
+                              <w:sz w:val="72"/>
+                              <w:szCs w:val="72"/>
+                            </w:rPr>
+                            <w:t>Cahier des spécifications</w:t>
+                          </w:r>
+                        </w:p>
+                      </w:sdtContent>
+                    </w:sdt>
+                    <w:sdt>
+                      <w:sdtPr>
+                        <w:rPr>
+                          <w:rFonts w:asciiTheme="majorHAnsi" w:eastAsiaTheme="majorEastAsia" w:hAnsiTheme="majorHAnsi" w:cstheme="majorBidi"/>
+                          <w:color w:val="44546A" w:themeColor="text2"/>
+                          <w:sz w:val="32"/>
+                          <w:szCs w:val="32"/>
+                        </w:rPr>
+                        <w:alias w:val="Sous-titre"/>
+                        <w:id w:val="15524255"/>
+                        <w:showingPlcHdr/>
+                        <w:dataBinding w:prefixMappings="xmlns:ns0='http://schemas.openxmlformats.org/package/2006/metadata/core-properties' xmlns:ns1='http://purl.org/dc/elements/1.1/'" w:xpath="/ns0:coreProperties[1]/ns1:subject[1]" w:storeItemID="{6C3C8BC8-F283-45AE-878A-BAB7291924A1}"/>
+                        <w:text/>
+                      </w:sdtPr>
+                      <w:sdtContent>
+                        <w:p>
+                          <w:pPr>
                             <w:rPr>
                               <w:rFonts w:asciiTheme="majorHAnsi" w:eastAsiaTheme="majorEastAsia" w:hAnsiTheme="majorHAnsi" w:cstheme="majorBidi"/>
                               <w:color w:val="44546A" w:themeColor="text2"/>
                               <w:sz w:val="32"/>
                               <w:szCs w:val="32"/>
                             </w:rPr>
-                            <w:alias w:val="Sous-titre"/>
-                            <w:id w:val="15524255"/>
-                            <w:showingPlcHdr/>
-                            <w:dataBinding w:prefixMappings="xmlns:ns0='http://schemas.openxmlformats.org/package/2006/metadata/core-properties' xmlns:ns1='http://purl.org/dc/elements/1.1/'" w:xpath="/ns0:coreProperties[1]/ns1:subject[1]" w:storeItemID="{6C3C8BC8-F283-45AE-878A-BAB7291924A1}"/>
-                            <w:text/>
-                          </w:sdtPr>
-                          <w:sdtContent>
-                            <w:p>
-                              <w:pPr>
-                                <w:rPr>
-                                  <w:rFonts w:asciiTheme="majorHAnsi" w:eastAsiaTheme="majorEastAsia" w:hAnsiTheme="majorHAnsi" w:cstheme="majorBidi"/>
-                                  <w:color w:val="44546A" w:themeColor="text2"/>
-                                  <w:sz w:val="32"/>
-                                  <w:szCs w:val="32"/>
-                                </w:rPr>
-                              </w:pPr>
-                              <w:r>
-                                <w:rPr>
-                                  <w:rFonts w:asciiTheme="majorHAnsi" w:eastAsiaTheme="majorEastAsia" w:hAnsiTheme="majorHAnsi" w:cstheme="majorBidi"/>
-                                  <w:color w:val="44546A" w:themeColor="text2"/>
-                                  <w:sz w:val="32"/>
-                                  <w:szCs w:val="32"/>
-                                </w:rPr>
-                                <w:t xml:space="preserve">     </w:t>
-                              </w:r>
-                            </w:p>
-                          </w:sdtContent>
-                        </w:sdt>
-                      </w:txbxContent>
-                    </v:textbox>
-                    <w10:wrap type="square" anchorx="page" anchory="page"/>
-                  </v:shape>
-                </w:pict>
-              </mc:Fallback>
-            </mc:AlternateContent>
+                          </w:pPr>
+                          <w:r>
+                            <w:rPr>
+                              <w:rFonts w:asciiTheme="majorHAnsi" w:eastAsiaTheme="majorEastAsia" w:hAnsiTheme="majorHAnsi" w:cstheme="majorBidi"/>
+                              <w:color w:val="44546A" w:themeColor="text2"/>
+                              <w:sz w:val="32"/>
+                              <w:szCs w:val="32"/>
+                            </w:rPr>
+                            <w:t xml:space="preserve">     </w:t>
+                          </w:r>
+                        </w:p>
+                      </w:sdtContent>
+                    </w:sdt>
+                  </w:txbxContent>
+                </v:textbox>
+                <w10:wrap type="square" anchorx="page" anchory="page"/>
+              </v:shape>
+            </w:pict>
           </w:r>
         </w:p>
         <w:p>
@@ -1901,21 +1260,7 @@
                     <w:rStyle w:val="Lienhypertexte"/>
                     <w:noProof/>
                   </w:rPr>
-                  <w:t>Aspec</w:t>
-                </w:r>
-                <w:r>
-                  <w:rPr>
-                    <w:rStyle w:val="Lienhypertexte"/>
-                    <w:noProof/>
-                  </w:rPr>
-                  <w:t>t</w:t>
-                </w:r>
-                <w:r>
-                  <w:rPr>
-                    <w:rStyle w:val="Lienhypertexte"/>
-                    <w:noProof/>
-                  </w:rPr>
-                  <w:t>s techniques</w:t>
+                  <w:t>Aspects techniques</w:t>
                 </w:r>
                 <w:r>
                   <w:rPr>
@@ -2477,7 +1822,7 @@
                     <a:blip r:embed="rId6" cstate="print">
                       <a:extLst>
                         <a:ext uri="{28A0092B-C50C-407E-A947-70E740481C1C}">
-                          <a14:useLocalDpi xmlns:a14="http://schemas.microsoft.com/office/drawing/2010/main" val="0"/>
+                          <a14:useLocalDpi xmlns:a14="http://schemas.microsoft.com/office/drawing/2010/main" xmlns:wps="http://schemas.microsoft.com/office/word/2010/wordprocessingShape" xmlns:wpi="http://schemas.microsoft.com/office/word/2010/wordprocessingInk" xmlns:wpg="http://schemas.microsoft.com/office/word/2010/wordprocessingGroup" xmlns:w15="http://schemas.microsoft.com/office/word/2012/wordml" xmlns:w14="http://schemas.microsoft.com/office/word/2010/wordml" xmlns:w="http://schemas.openxmlformats.org/wordprocessingml/2006/main" xmlns:w10="urn:schemas-microsoft-com:office:word" xmlns:wp14="http://schemas.microsoft.com/office/word/2010/wordprocessingDrawing" xmlns:v="urn:schemas-microsoft-com:vml" xmlns:o="urn:schemas-microsoft-com:office:office" xmlns:mc="http://schemas.openxmlformats.org/markup-compatibility/2006" xmlns:wpc="http://schemas.microsoft.com/office/word/2010/wordprocessingCanvas" xmlns="" val="0"/>
                         </a:ext>
                       </a:extLst>
                     </a:blip>
@@ -2813,9 +2158,6 @@
         <w:t>La suite office</w:t>
       </w:r>
       <w:r>
-        <w:t xml:space="preserve"> </w:t>
-      </w:r>
-      <w:r>
         <w:br/>
         <w:t xml:space="preserve">Fonctionnalités attendues : créer des documents de gestion de projet, de memento pour l’utilisation de </w:t>
       </w:r>
@@ -3172,12 +2514,32 @@
         <w:pStyle w:val="Titre1"/>
       </w:pPr>
       <w:r>
+        <w:lastRenderedPageBreak/>
+        <w:t>Le module</w:t>
+      </w:r>
+    </w:p>
+    <w:p>
+      <w:pPr>
+        <w:pStyle w:val="Titre2"/>
+      </w:pPr>
+      <w:r>
         <w:t>Scénario</w:t>
       </w:r>
     </w:p>
+    <w:p>
+      <w:pPr>
+        <w:pStyle w:val="Titre2"/>
+      </w:pPr>
+      <w:r>
+        <w:t>Maquettes</w:t>
+      </w:r>
+      <w:bookmarkStart w:id="14" w:name="_GoBack"/>
+      <w:bookmarkEnd w:id="14"/>
+    </w:p>
     <w:p/>
-    <w:p>
-      <w:bookmarkStart w:id="14" w:name="_Toc478654104"/>
+    <w:p/>
+    <w:p>
+      <w:bookmarkStart w:id="15" w:name="_Toc478654104"/>
       <w:r>
         <w:rPr>
           <w:rStyle w:val="Titre1Car"/>
@@ -3185,7 +2547,7 @@
         <w:lastRenderedPageBreak/>
         <w:t>Charte graphique</w:t>
       </w:r>
-      <w:bookmarkEnd w:id="14"/>
+      <w:bookmarkEnd w:id="15"/>
       <w:r>
         <w:rPr>
           <w:noProof/>
@@ -3212,7 +2574,7 @@
                     <a:blip r:embed="rId7" cstate="print">
                       <a:extLst>
                         <a:ext uri="{28A0092B-C50C-407E-A947-70E740481C1C}">
-                          <a14:useLocalDpi xmlns:a14="http://schemas.microsoft.com/office/drawing/2010/main" val="0"/>
+                          <a14:useLocalDpi xmlns:a14="http://schemas.microsoft.com/office/drawing/2010/main" xmlns:wps="http://schemas.microsoft.com/office/word/2010/wordprocessingShape" xmlns:wpi="http://schemas.microsoft.com/office/word/2010/wordprocessingInk" xmlns:wpg="http://schemas.microsoft.com/office/word/2010/wordprocessingGroup" xmlns:w15="http://schemas.microsoft.com/office/word/2012/wordml" xmlns:w14="http://schemas.microsoft.com/office/word/2010/wordml" xmlns:w="http://schemas.openxmlformats.org/wordprocessingml/2006/main" xmlns:w10="urn:schemas-microsoft-com:office:word" xmlns:wp14="http://schemas.microsoft.com/office/word/2010/wordprocessingDrawing" xmlns:v="urn:schemas-microsoft-com:vml" xmlns:o="urn:schemas-microsoft-com:office:office" xmlns:mc="http://schemas.openxmlformats.org/markup-compatibility/2006" xmlns:wpc="http://schemas.microsoft.com/office/word/2010/wordprocessingCanvas" xmlns="" val="0"/>
                         </a:ext>
                       </a:extLst>
                     </a:blip>
@@ -3242,17 +2604,6 @@
       </w:r>
     </w:p>
     <w:p/>
-    <w:p>
-      <w:pPr>
-        <w:pStyle w:val="Titre1"/>
-      </w:pPr>
-      <w:r>
-        <w:lastRenderedPageBreak/>
-        <w:t>Maquettes</w:t>
-      </w:r>
-      <w:bookmarkStart w:id="15" w:name="_GoBack"/>
-      <w:bookmarkEnd w:id="15"/>
-    </w:p>
     <w:p/>
     <w:p>
       <w:pPr>
@@ -3340,9 +2691,6 @@
       <w:r>
         <w:t>vec le commanditaire.</w:t>
       </w:r>
-      <w:r>
-        <w:t xml:space="preserve"> </w:t>
-      </w:r>
     </w:p>
     <w:p>
       <w:pPr>
@@ -3397,9 +2745,6 @@
       <w:r>
         <w:t>.</w:t>
       </w:r>
-      <w:r>
-        <w:t xml:space="preserve"> </w:t>
-      </w:r>
     </w:p>
     <w:p>
       <w:pPr>
@@ -3445,9 +2790,6 @@
       </w:r>
       <w:r>
         <w:t>est dans l’obligation d’utiliser</w:t>
-      </w:r>
-      <w:r>
-        <w:t xml:space="preserve"> </w:t>
       </w:r>
       <w:r>
         <w:rPr>
@@ -3487,9 +2829,6 @@
       <w:r>
         <w:t xml:space="preserve"> supplémentaire pour afficher des promotions.</w:t>
       </w:r>
-      <w:r>
-        <w:t xml:space="preserve"> </w:t>
-      </w:r>
     </w:p>
     <w:p>
       <w:r>
@@ -3715,9 +3054,18 @@
       <w:bookmarkStart w:id="17" w:name="_Toc478654106"/>
       <w:r>
         <w:lastRenderedPageBreak/>
-        <w:t>Les conventions du code</w:t>
+        <w:t>Les conventions d</w:t>
+      </w:r>
+      <w:r>
+        <w:t>e</w:t>
+      </w:r>
+      <w:r>
+        <w:t xml:space="preserve"> cod</w:t>
       </w:r>
       <w:bookmarkEnd w:id="17"/>
+      <w:r>
+        <w:t>age</w:t>
+      </w:r>
     </w:p>
     <w:p/>
     <w:p>
@@ -3814,7 +3162,7 @@
                     <a:blip r:embed="rId8">
                       <a:extLst>
                         <a:ext uri="{28A0092B-C50C-407E-A947-70E740481C1C}">
-                          <a14:useLocalDpi xmlns:a14="http://schemas.microsoft.com/office/drawing/2010/main" val="0"/>
+                          <a14:useLocalDpi xmlns:a14="http://schemas.microsoft.com/office/drawing/2010/main" xmlns:wps="http://schemas.microsoft.com/office/word/2010/wordprocessingShape" xmlns:wpi="http://schemas.microsoft.com/office/word/2010/wordprocessingInk" xmlns:wpg="http://schemas.microsoft.com/office/word/2010/wordprocessingGroup" xmlns:w15="http://schemas.microsoft.com/office/word/2012/wordml" xmlns:w14="http://schemas.microsoft.com/office/word/2010/wordml" xmlns:w="http://schemas.openxmlformats.org/wordprocessingml/2006/main" xmlns:w10="urn:schemas-microsoft-com:office:word" xmlns:wp14="http://schemas.microsoft.com/office/word/2010/wordprocessingDrawing" xmlns:v="urn:schemas-microsoft-com:vml" xmlns:o="urn:schemas-microsoft-com:office:office" xmlns:mc="http://schemas.openxmlformats.org/markup-compatibility/2006" xmlns:wpc="http://schemas.microsoft.com/office/word/2010/wordprocessingCanvas" xmlns="" val="0"/>
                         </a:ext>
                       </a:extLst>
                     </a:blip>
@@ -3839,12 +3187,6 @@
                 </pic:pic>
               </a:graphicData>
             </a:graphic>
-            <wp14:sizeRelH relativeFrom="page">
-              <wp14:pctWidth>0</wp14:pctWidth>
-            </wp14:sizeRelH>
-            <wp14:sizeRelV relativeFrom="page">
-              <wp14:pctHeight>0</wp14:pctHeight>
-            </wp14:sizeRelV>
           </wp:anchor>
         </w:drawing>
       </w:r>
@@ -4024,8 +3366,8 @@
 </file>
 
 <file path=word/numbering.xml><?xml version="1.0" encoding="utf-8"?>
-<w:numbering xmlns:wpc="http://schemas.microsoft.com/office/word/2010/wordprocessingCanvas" xmlns:mc="http://schemas.openxmlformats.org/markup-compatibility/2006" xmlns:o="urn:schemas-microsoft-com:office:office" xmlns:r="http://schemas.openxmlformats.org/officeDocument/2006/relationships" xmlns:m="http://schemas.openxmlformats.org/officeDocument/2006/math" xmlns:v="urn:schemas-microsoft-com:vml" xmlns:wp14="http://schemas.microsoft.com/office/word/2010/wordprocessingDrawing" xmlns:wp="http://schemas.openxmlformats.org/drawingml/2006/wordprocessingDrawing" xmlns:w10="urn:schemas-microsoft-com:office:word" xmlns:w="http://schemas.openxmlformats.org/wordprocessingml/2006/main" xmlns:w14="http://schemas.microsoft.com/office/word/2010/wordml" xmlns:w15="http://schemas.microsoft.com/office/word/2012/wordml" xmlns:wpg="http://schemas.microsoft.com/office/word/2010/wordprocessingGroup" xmlns:wpi="http://schemas.microsoft.com/office/word/2010/wordprocessingInk" xmlns:wne="http://schemas.microsoft.com/office/word/2006/wordml" xmlns:wps="http://schemas.microsoft.com/office/word/2010/wordprocessingShape" mc:Ignorable="w14 w15 wp14">
-  <w:abstractNum w:abstractNumId="0" w15:restartNumberingAfterBreak="0">
+<w:numbering xmlns:ve="http://schemas.openxmlformats.org/markup-compatibility/2006" xmlns:o="urn:schemas-microsoft-com:office:office" xmlns:r="http://schemas.openxmlformats.org/officeDocument/2006/relationships" xmlns:m="http://schemas.openxmlformats.org/officeDocument/2006/math" xmlns:v="urn:schemas-microsoft-com:vml" xmlns:wp="http://schemas.openxmlformats.org/drawingml/2006/wordprocessingDrawing" xmlns:w10="urn:schemas-microsoft-com:office:word" xmlns:w="http://schemas.openxmlformats.org/wordprocessingml/2006/main" xmlns:wne="http://schemas.microsoft.com/office/word/2006/wordml">
+  <w:abstractNum w:abstractNumId="0">
     <w:nsid w:val="1C440C81"/>
     <w:multiLevelType w:val="multilevel"/>
     <w:tmpl w:val="D02CC684"/>
@@ -4140,7 +3482,7 @@
       </w:rPr>
     </w:lvl>
   </w:abstractNum>
-  <w:abstractNum w:abstractNumId="1" w15:restartNumberingAfterBreak="0">
+  <w:abstractNum w:abstractNumId="1">
     <w:nsid w:val="33481684"/>
     <w:multiLevelType w:val="multilevel"/>
     <w:tmpl w:val="6A34C542"/>
@@ -4252,7 +3594,7 @@
       </w:rPr>
     </w:lvl>
   </w:abstractNum>
-  <w:abstractNum w:abstractNumId="2" w15:restartNumberingAfterBreak="0">
+  <w:abstractNum w:abstractNumId="2">
     <w:nsid w:val="492434A5"/>
     <w:multiLevelType w:val="multilevel"/>
     <w:tmpl w:val="386AC8BE"/>
@@ -4364,7 +3706,7 @@
       </w:rPr>
     </w:lvl>
   </w:abstractNum>
-  <w:abstractNum w:abstractNumId="3" w15:restartNumberingAfterBreak="0">
+  <w:abstractNum w:abstractNumId="3">
     <w:nsid w:val="4AFE4005"/>
     <w:multiLevelType w:val="multilevel"/>
     <w:tmpl w:val="7B72636A"/>
@@ -4480,7 +3822,7 @@
       </w:rPr>
     </w:lvl>
   </w:abstractNum>
-  <w:abstractNum w:abstractNumId="4" w15:restartNumberingAfterBreak="0">
+  <w:abstractNum w:abstractNumId="4">
     <w:nsid w:val="5594551F"/>
     <w:multiLevelType w:val="hybridMultilevel"/>
     <w:tmpl w:val="0A76CE4A"/>
@@ -4592,7 +3934,7 @@
       </w:rPr>
     </w:lvl>
   </w:abstractNum>
-  <w:abstractNum w:abstractNumId="5" w15:restartNumberingAfterBreak="0">
+  <w:abstractNum w:abstractNumId="5">
     <w:nsid w:val="59887458"/>
     <w:multiLevelType w:val="multilevel"/>
     <w:tmpl w:val="386AC8BE"/>
@@ -4704,7 +4046,7 @@
       </w:rPr>
     </w:lvl>
   </w:abstractNum>
-  <w:abstractNum w:abstractNumId="6" w15:restartNumberingAfterBreak="0">
+  <w:abstractNum w:abstractNumId="6">
     <w:nsid w:val="599573CD"/>
     <w:multiLevelType w:val="multilevel"/>
     <w:tmpl w:val="386AC8BE"/>
@@ -4816,7 +4158,7 @@
       </w:rPr>
     </w:lvl>
   </w:abstractNum>
-  <w:abstractNum w:abstractNumId="7" w15:restartNumberingAfterBreak="0">
+  <w:abstractNum w:abstractNumId="7">
     <w:nsid w:val="671D0578"/>
     <w:multiLevelType w:val="multilevel"/>
     <w:tmpl w:val="5BBC8E8C"/>
@@ -4932,7 +4274,7 @@
       </w:rPr>
     </w:lvl>
   </w:abstractNum>
-  <w:abstractNum w:abstractNumId="8" w15:restartNumberingAfterBreak="0">
+  <w:abstractNum w:abstractNumId="8">
     <w:nsid w:val="70A4023E"/>
     <w:multiLevelType w:val="hybridMultilevel"/>
     <w:tmpl w:val="386AC8BE"/>
@@ -5044,7 +4386,7 @@
       </w:rPr>
     </w:lvl>
   </w:abstractNum>
-  <w:abstractNum w:abstractNumId="9" w15:restartNumberingAfterBreak="0">
+  <w:abstractNum w:abstractNumId="9">
     <w:nsid w:val="73777F73"/>
     <w:multiLevelType w:val="multilevel"/>
     <w:tmpl w:val="3B800B32"/>
@@ -5159,7 +4501,7 @@
       </w:rPr>
     </w:lvl>
   </w:abstractNum>
-  <w:abstractNum w:abstractNumId="10" w15:restartNumberingAfterBreak="0">
+  <w:abstractNum w:abstractNumId="10">
     <w:nsid w:val="74647442"/>
     <w:multiLevelType w:val="hybridMultilevel"/>
     <w:tmpl w:val="3D987FF6"/>
@@ -5271,7 +4613,7 @@
       </w:rPr>
     </w:lvl>
   </w:abstractNum>
-  <w:abstractNum w:abstractNumId="11" w15:restartNumberingAfterBreak="0">
+  <w:abstractNum w:abstractNumId="11">
     <w:nsid w:val="791154C9"/>
     <w:multiLevelType w:val="multilevel"/>
     <w:tmpl w:val="7B72636A"/>
@@ -5387,7 +4729,7 @@
       </w:rPr>
     </w:lvl>
   </w:abstractNum>
-  <w:abstractNum w:abstractNumId="12" w15:restartNumberingAfterBreak="0">
+  <w:abstractNum w:abstractNumId="12">
     <w:nsid w:val="7C6A4AD8"/>
     <w:multiLevelType w:val="multilevel"/>
     <w:tmpl w:val="6A34C542"/>
@@ -5499,7 +4841,7 @@
       </w:rPr>
     </w:lvl>
   </w:abstractNum>
-  <w:abstractNum w:abstractNumId="13" w15:restartNumberingAfterBreak="0">
+  <w:abstractNum w:abstractNumId="13">
     <w:nsid w:val="7F49652A"/>
     <w:multiLevelType w:val="hybridMultilevel"/>
     <w:tmpl w:val="6A34C542"/>
@@ -5657,7 +4999,7 @@
 </file>
 
 <file path=word/styles.xml><?xml version="1.0" encoding="utf-8"?>
-<w:styles xmlns:mc="http://schemas.openxmlformats.org/markup-compatibility/2006" xmlns:r="http://schemas.openxmlformats.org/officeDocument/2006/relationships" xmlns:w="http://schemas.openxmlformats.org/wordprocessingml/2006/main" xmlns:w14="http://schemas.microsoft.com/office/word/2010/wordml" xmlns:w15="http://schemas.microsoft.com/office/word/2012/wordml" mc:Ignorable="w14 w15">
+<w:styles xmlns:r="http://schemas.openxmlformats.org/officeDocument/2006/relationships" xmlns:w="http://schemas.openxmlformats.org/wordprocessingml/2006/main">
   <w:docDefaults>
     <w:rPrDefault>
       <w:rPr>
@@ -5673,382 +5015,149 @@
       </w:pPr>
     </w:pPrDefault>
   </w:docDefaults>
-  <w:latentStyles w:defLockedState="0" w:defUIPriority="99" w:defSemiHidden="0" w:defUnhideWhenUsed="0" w:defQFormat="0" w:count="371">
-    <w:lsdException w:name="Normal" w:uiPriority="0" w:qFormat="1"/>
-    <w:lsdException w:name="heading 1" w:uiPriority="9" w:qFormat="1"/>
-    <w:lsdException w:name="heading 2" w:semiHidden="1" w:uiPriority="9" w:unhideWhenUsed="1" w:qFormat="1"/>
-    <w:lsdException w:name="heading 3" w:semiHidden="1" w:uiPriority="9" w:unhideWhenUsed="1" w:qFormat="1"/>
-    <w:lsdException w:name="heading 4" w:semiHidden="1" w:uiPriority="9" w:unhideWhenUsed="1" w:qFormat="1"/>
-    <w:lsdException w:name="heading 5" w:semiHidden="1" w:uiPriority="9" w:unhideWhenUsed="1" w:qFormat="1"/>
-    <w:lsdException w:name="heading 6" w:semiHidden="1" w:uiPriority="9" w:unhideWhenUsed="1" w:qFormat="1"/>
-    <w:lsdException w:name="heading 7" w:semiHidden="1" w:uiPriority="9" w:unhideWhenUsed="1" w:qFormat="1"/>
-    <w:lsdException w:name="heading 8" w:semiHidden="1" w:uiPriority="9" w:unhideWhenUsed="1" w:qFormat="1"/>
-    <w:lsdException w:name="heading 9" w:semiHidden="1" w:uiPriority="9" w:unhideWhenUsed="1" w:qFormat="1"/>
-    <w:lsdException w:name="index 1" w:semiHidden="1" w:unhideWhenUsed="1"/>
-    <w:lsdException w:name="index 2" w:semiHidden="1" w:unhideWhenUsed="1"/>
-    <w:lsdException w:name="index 3" w:semiHidden="1" w:unhideWhenUsed="1"/>
-    <w:lsdException w:name="index 4" w:semiHidden="1" w:unhideWhenUsed="1"/>
-    <w:lsdException w:name="index 5" w:semiHidden="1" w:unhideWhenUsed="1"/>
-    <w:lsdException w:name="index 6" w:semiHidden="1" w:unhideWhenUsed="1"/>
-    <w:lsdException w:name="index 7" w:semiHidden="1" w:unhideWhenUsed="1"/>
-    <w:lsdException w:name="index 8" w:semiHidden="1" w:unhideWhenUsed="1"/>
-    <w:lsdException w:name="index 9" w:semiHidden="1" w:unhideWhenUsed="1"/>
-    <w:lsdException w:name="toc 1" w:semiHidden="1" w:uiPriority="39" w:unhideWhenUsed="1"/>
-    <w:lsdException w:name="toc 2" w:semiHidden="1" w:uiPriority="39" w:unhideWhenUsed="1"/>
-    <w:lsdException w:name="toc 3" w:semiHidden="1" w:uiPriority="39" w:unhideWhenUsed="1"/>
-    <w:lsdException w:name="toc 4" w:semiHidden="1" w:uiPriority="39" w:unhideWhenUsed="1"/>
-    <w:lsdException w:name="toc 5" w:semiHidden="1" w:uiPriority="39" w:unhideWhenUsed="1"/>
-    <w:lsdException w:name="toc 6" w:semiHidden="1" w:uiPriority="39" w:unhideWhenUsed="1"/>
-    <w:lsdException w:name="toc 7" w:semiHidden="1" w:uiPriority="39" w:unhideWhenUsed="1"/>
-    <w:lsdException w:name="toc 8" w:semiHidden="1" w:uiPriority="39" w:unhideWhenUsed="1"/>
-    <w:lsdException w:name="toc 9" w:semiHidden="1" w:uiPriority="39" w:unhideWhenUsed="1"/>
-    <w:lsdException w:name="Normal Indent" w:semiHidden="1" w:unhideWhenUsed="1"/>
-    <w:lsdException w:name="footnote text" w:semiHidden="1" w:unhideWhenUsed="1"/>
-    <w:lsdException w:name="annotation text" w:semiHidden="1" w:unhideWhenUsed="1"/>
-    <w:lsdException w:name="header" w:semiHidden="1" w:unhideWhenUsed="1"/>
-    <w:lsdException w:name="footer" w:semiHidden="1" w:unhideWhenUsed="1"/>
-    <w:lsdException w:name="index heading" w:semiHidden="1" w:unhideWhenUsed="1"/>
-    <w:lsdException w:name="caption" w:semiHidden="1" w:uiPriority="35" w:unhideWhenUsed="1" w:qFormat="1"/>
-    <w:lsdException w:name="table of figures" w:semiHidden="1" w:unhideWhenUsed="1"/>
-    <w:lsdException w:name="envelope address" w:semiHidden="1" w:unhideWhenUsed="1"/>
-    <w:lsdException w:name="envelope return" w:semiHidden="1" w:unhideWhenUsed="1"/>
-    <w:lsdException w:name="footnote reference" w:semiHidden="1" w:unhideWhenUsed="1"/>
-    <w:lsdException w:name="annotation reference" w:semiHidden="1" w:unhideWhenUsed="1"/>
-    <w:lsdException w:name="line number" w:semiHidden="1" w:unhideWhenUsed="1"/>
-    <w:lsdException w:name="page number" w:semiHidden="1" w:unhideWhenUsed="1"/>
-    <w:lsdException w:name="endnote reference" w:semiHidden="1" w:unhideWhenUsed="1"/>
-    <w:lsdException w:name="endnote text" w:semiHidden="1" w:unhideWhenUsed="1"/>
-    <w:lsdException w:name="table of authorities" w:semiHidden="1" w:unhideWhenUsed="1"/>
-    <w:lsdException w:name="macro" w:semiHidden="1" w:unhideWhenUsed="1"/>
-    <w:lsdException w:name="toa heading" w:semiHidden="1" w:unhideWhenUsed="1"/>
-    <w:lsdException w:name="List" w:semiHidden="1" w:unhideWhenUsed="1"/>
-    <w:lsdException w:name="List Bullet" w:semiHidden="1" w:unhideWhenUsed="1"/>
-    <w:lsdException w:name="List Number" w:semiHidden="1" w:unhideWhenUsed="1"/>
-    <w:lsdException w:name="List 2" w:semiHidden="1" w:unhideWhenUsed="1"/>
-    <w:lsdException w:name="List 3" w:semiHidden="1" w:unhideWhenUsed="1"/>
-    <w:lsdException w:name="List 4" w:semiHidden="1" w:unhideWhenUsed="1"/>
-    <w:lsdException w:name="List 5" w:semiHidden="1" w:unhideWhenUsed="1"/>
-    <w:lsdException w:name="List Bullet 2" w:semiHidden="1" w:unhideWhenUsed="1"/>
-    <w:lsdException w:name="List Bullet 3" w:semiHidden="1" w:unhideWhenUsed="1"/>
-    <w:lsdException w:name="List Bullet 4" w:semiHidden="1" w:unhideWhenUsed="1"/>
-    <w:lsdException w:name="List Bullet 5" w:semiHidden="1" w:unhideWhenUsed="1"/>
-    <w:lsdException w:name="List Number 2" w:semiHidden="1" w:unhideWhenUsed="1"/>
-    <w:lsdException w:name="List Number 3" w:semiHidden="1" w:unhideWhenUsed="1"/>
-    <w:lsdException w:name="List Number 4" w:semiHidden="1" w:unhideWhenUsed="1"/>
-    <w:lsdException w:name="List Number 5" w:semiHidden="1" w:unhideWhenUsed="1"/>
-    <w:lsdException w:name="Title" w:uiPriority="10" w:qFormat="1"/>
-    <w:lsdException w:name="Closing" w:semiHidden="1" w:unhideWhenUsed="1"/>
-    <w:lsdException w:name="Signature" w:semiHidden="1" w:unhideWhenUsed="1"/>
-    <w:lsdException w:name="Default Paragraph Font" w:semiHidden="1" w:uiPriority="1" w:unhideWhenUsed="1"/>
-    <w:lsdException w:name="Body Text" w:semiHidden="1" w:unhideWhenUsed="1"/>
-    <w:lsdException w:name="Body Text Indent" w:semiHidden="1" w:unhideWhenUsed="1"/>
-    <w:lsdException w:name="List Continue" w:semiHidden="1" w:unhideWhenUsed="1"/>
-    <w:lsdException w:name="List Continue 2" w:semiHidden="1" w:unhideWhenUsed="1"/>
-    <w:lsdException w:name="List Continue 3" w:semiHidden="1" w:unhideWhenUsed="1"/>
-    <w:lsdException w:name="List Continue 4" w:semiHidden="1" w:unhideWhenUsed="1"/>
-    <w:lsdException w:name="List Continue 5" w:semiHidden="1" w:unhideWhenUsed="1"/>
-    <w:lsdException w:name="Message Header" w:semiHidden="1" w:unhideWhenUsed="1"/>
-    <w:lsdException w:name="Subtitle" w:uiPriority="11" w:qFormat="1"/>
-    <w:lsdException w:name="Salutation" w:semiHidden="1" w:unhideWhenUsed="1"/>
-    <w:lsdException w:name="Date" w:semiHidden="1" w:unhideWhenUsed="1"/>
-    <w:lsdException w:name="Body Text First Indent" w:semiHidden="1" w:unhideWhenUsed="1"/>
-    <w:lsdException w:name="Body Text First Indent 2" w:semiHidden="1" w:unhideWhenUsed="1"/>
-    <w:lsdException w:name="Note Heading" w:semiHidden="1" w:unhideWhenUsed="1"/>
-    <w:lsdException w:name="Body Text 2" w:semiHidden="1" w:unhideWhenUsed="1"/>
-    <w:lsdException w:name="Body Text 3" w:semiHidden="1" w:unhideWhenUsed="1"/>
-    <w:lsdException w:name="Body Text Indent 2" w:semiHidden="1" w:unhideWhenUsed="1"/>
-    <w:lsdException w:name="Body Text Indent 3" w:semiHidden="1" w:unhideWhenUsed="1"/>
-    <w:lsdException w:name="Block Text" w:semiHidden="1" w:unhideWhenUsed="1"/>
-    <w:lsdException w:name="Hyperlink" w:semiHidden="1" w:unhideWhenUsed="1"/>
-    <w:lsdException w:name="FollowedHyperlink" w:semiHidden="1" w:unhideWhenUsed="1"/>
-    <w:lsdException w:name="Strong" w:uiPriority="22" w:qFormat="1"/>
-    <w:lsdException w:name="Emphasis" w:uiPriority="20" w:qFormat="1"/>
-    <w:lsdException w:name="Document Map" w:semiHidden="1" w:unhideWhenUsed="1"/>
-    <w:lsdException w:name="Plain Text" w:semiHidden="1" w:unhideWhenUsed="1"/>
-    <w:lsdException w:name="E-mail Signature" w:semiHidden="1" w:unhideWhenUsed="1"/>
-    <w:lsdException w:name="HTML Top of Form" w:semiHidden="1" w:unhideWhenUsed="1"/>
-    <w:lsdException w:name="HTML Bottom of Form" w:semiHidden="1" w:unhideWhenUsed="1"/>
-    <w:lsdException w:name="Normal (Web)" w:semiHidden="1" w:unhideWhenUsed="1"/>
-    <w:lsdException w:name="HTML Acronym" w:semiHidden="1" w:unhideWhenUsed="1"/>
-    <w:lsdException w:name="HTML Address" w:semiHidden="1" w:unhideWhenUsed="1"/>
-    <w:lsdException w:name="HTML Cite" w:semiHidden="1" w:unhideWhenUsed="1"/>
-    <w:lsdException w:name="HTML Code" w:semiHidden="1" w:unhideWhenUsed="1"/>
-    <w:lsdException w:name="HTML Definition" w:semiHidden="1" w:unhideWhenUsed="1"/>
-    <w:lsdException w:name="HTML Keyboard" w:semiHidden="1" w:unhideWhenUsed="1"/>
-    <w:lsdException w:name="HTML Preformatted" w:semiHidden="1" w:unhideWhenUsed="1"/>
-    <w:lsdException w:name="HTML Sample" w:semiHidden="1" w:unhideWhenUsed="1"/>
-    <w:lsdException w:name="HTML Typewriter" w:semiHidden="1" w:unhideWhenUsed="1"/>
-    <w:lsdException w:name="HTML Variable" w:semiHidden="1" w:unhideWhenUsed="1"/>
-    <w:lsdException w:name="Normal Table" w:semiHidden="1" w:unhideWhenUsed="1"/>
-    <w:lsdException w:name="annotation subject" w:semiHidden="1" w:unhideWhenUsed="1"/>
-    <w:lsdException w:name="No List" w:semiHidden="1" w:unhideWhenUsed="1"/>
-    <w:lsdException w:name="Outline List 1" w:semiHidden="1" w:unhideWhenUsed="1"/>
-    <w:lsdException w:name="Outline List 2" w:semiHidden="1" w:unhideWhenUsed="1"/>
-    <w:lsdException w:name="Outline List 3" w:semiHidden="1" w:unhideWhenUsed="1"/>
-    <w:lsdException w:name="Table Simple 1" w:semiHidden="1" w:unhideWhenUsed="1"/>
-    <w:lsdException w:name="Table Simple 2" w:semiHidden="1" w:unhideWhenUsed="1"/>
-    <w:lsdException w:name="Table Simple 3" w:semiHidden="1" w:unhideWhenUsed="1"/>
-    <w:lsdException w:name="Table Classic 1" w:semiHidden="1" w:unhideWhenUsed="1"/>
-    <w:lsdException w:name="Table Classic 2" w:semiHidden="1" w:unhideWhenUsed="1"/>
-    <w:lsdException w:name="Table Classic 3" w:semiHidden="1" w:unhideWhenUsed="1"/>
-    <w:lsdException w:name="Table Classic 4" w:semiHidden="1" w:unhideWhenUsed="1"/>
-    <w:lsdException w:name="Table Colorful 1" w:semiHidden="1" w:unhideWhenUsed="1"/>
-    <w:lsdException w:name="Table Colorful 2" w:semiHidden="1" w:unhideWhenUsed="1"/>
-    <w:lsdException w:name="Table Colorful 3" w:semiHidden="1" w:unhideWhenUsed="1"/>
-    <w:lsdException w:name="Table Columns 1" w:semiHidden="1" w:unhideWhenUsed="1"/>
-    <w:lsdException w:name="Table Columns 2" w:semiHidden="1" w:unhideWhenUsed="1"/>
-    <w:lsdException w:name="Table Columns 3" w:semiHidden="1" w:unhideWhenUsed="1"/>
-    <w:lsdException w:name="Table Columns 4" w:semiHidden="1" w:unhideWhenUsed="1"/>
-    <w:lsdException w:name="Table Columns 5" w:semiHidden="1" w:unhideWhenUsed="1"/>
-    <w:lsdException w:name="Table Grid 1" w:semiHidden="1" w:unhideWhenUsed="1"/>
-    <w:lsdException w:name="Table Grid 2" w:semiHidden="1" w:unhideWhenUsed="1"/>
-    <w:lsdException w:name="Table Grid 3" w:semiHidden="1" w:unhideWhenUsed="1"/>
-    <w:lsdException w:name="Table Grid 4" w:semiHidden="1" w:unhideWhenUsed="1"/>
-    <w:lsdException w:name="Table Grid 5" w:semiHidden="1" w:unhideWhenUsed="1"/>
-    <w:lsdException w:name="Table Grid 6" w:semiHidden="1" w:unhideWhenUsed="1"/>
-    <w:lsdException w:name="Table Grid 7" w:semiHidden="1" w:unhideWhenUsed="1"/>
-    <w:lsdException w:name="Table Grid 8" w:semiHidden="1" w:unhideWhenUsed="1"/>
-    <w:lsdException w:name="Table List 1" w:semiHidden="1" w:unhideWhenUsed="1"/>
-    <w:lsdException w:name="Table List 2" w:semiHidden="1" w:unhideWhenUsed="1"/>
-    <w:lsdException w:name="Table List 3" w:semiHidden="1" w:unhideWhenUsed="1"/>
-    <w:lsdException w:name="Table List 4" w:semiHidden="1" w:unhideWhenUsed="1"/>
-    <w:lsdException w:name="Table List 5" w:semiHidden="1" w:unhideWhenUsed="1"/>
-    <w:lsdException w:name="Table List 6" w:semiHidden="1" w:unhideWhenUsed="1"/>
-    <w:lsdException w:name="Table List 7" w:semiHidden="1" w:unhideWhenUsed="1"/>
-    <w:lsdException w:name="Table List 8" w:semiHidden="1" w:unhideWhenUsed="1"/>
-    <w:lsdException w:name="Table 3D effects 1" w:semiHidden="1" w:unhideWhenUsed="1"/>
-    <w:lsdException w:name="Table 3D effects 2" w:semiHidden="1" w:unhideWhenUsed="1"/>
-    <w:lsdException w:name="Table 3D effects 3" w:semiHidden="1" w:unhideWhenUsed="1"/>
-    <w:lsdException w:name="Table Contemporary" w:semiHidden="1" w:unhideWhenUsed="1"/>
-    <w:lsdException w:name="Table Elegant" w:semiHidden="1" w:unhideWhenUsed="1"/>
-    <w:lsdException w:name="Table Professional" w:semiHidden="1" w:unhideWhenUsed="1"/>
-    <w:lsdException w:name="Table Subtle 1" w:semiHidden="1" w:unhideWhenUsed="1"/>
-    <w:lsdException w:name="Table Subtle 2" w:semiHidden="1" w:unhideWhenUsed="1"/>
-    <w:lsdException w:name="Table Web 1" w:semiHidden="1" w:unhideWhenUsed="1"/>
-    <w:lsdException w:name="Table Web 2" w:semiHidden="1" w:unhideWhenUsed="1"/>
-    <w:lsdException w:name="Table Web 3" w:semiHidden="1" w:unhideWhenUsed="1"/>
-    <w:lsdException w:name="Balloon Text" w:semiHidden="1" w:unhideWhenUsed="1"/>
-    <w:lsdException w:name="Table Grid" w:uiPriority="39"/>
-    <w:lsdException w:name="Table Theme" w:semiHidden="1" w:unhideWhenUsed="1"/>
-    <w:lsdException w:name="Placeholder Text" w:semiHidden="1"/>
-    <w:lsdException w:name="No Spacing" w:uiPriority="1" w:qFormat="1"/>
-    <w:lsdException w:name="Light Shading" w:uiPriority="60"/>
-    <w:lsdException w:name="Light List" w:uiPriority="61"/>
-    <w:lsdException w:name="Light Grid" w:uiPriority="62"/>
-    <w:lsdException w:name="Medium Shading 1" w:uiPriority="63"/>
-    <w:lsdException w:name="Medium Shading 2" w:uiPriority="64"/>
-    <w:lsdException w:name="Medium List 1" w:uiPriority="65"/>
-    <w:lsdException w:name="Medium List 2" w:uiPriority="66"/>
-    <w:lsdException w:name="Medium Grid 1" w:uiPriority="67"/>
-    <w:lsdException w:name="Medium Grid 2" w:uiPriority="68"/>
-    <w:lsdException w:name="Medium Grid 3" w:uiPriority="69"/>
-    <w:lsdException w:name="Dark List" w:uiPriority="70"/>
-    <w:lsdException w:name="Colorful Shading" w:uiPriority="71"/>
-    <w:lsdException w:name="Colorful List" w:uiPriority="72"/>
-    <w:lsdException w:name="Colorful Grid" w:uiPriority="73"/>
-    <w:lsdException w:name="Light Shading Accent 1" w:uiPriority="60"/>
-    <w:lsdException w:name="Light List Accent 1" w:uiPriority="61"/>
-    <w:lsdException w:name="Light Grid Accent 1" w:uiPriority="62"/>
-    <w:lsdException w:name="Medium Shading 1 Accent 1" w:uiPriority="63"/>
-    <w:lsdException w:name="Medium Shading 2 Accent 1" w:uiPriority="64"/>
-    <w:lsdException w:name="Medium List 1 Accent 1" w:uiPriority="65"/>
-    <w:lsdException w:name="Revision" w:semiHidden="1"/>
-    <w:lsdException w:name="List Paragraph" w:uiPriority="34" w:qFormat="1"/>
-    <w:lsdException w:name="Quote" w:uiPriority="29" w:qFormat="1"/>
-    <w:lsdException w:name="Intense Quote" w:uiPriority="30" w:qFormat="1"/>
-    <w:lsdException w:name="Medium List 2 Accent 1" w:uiPriority="66"/>
-    <w:lsdException w:name="Medium Grid 1 Accent 1" w:uiPriority="67"/>
-    <w:lsdException w:name="Medium Grid 2 Accent 1" w:uiPriority="68"/>
-    <w:lsdException w:name="Medium Grid 3 Accent 1" w:uiPriority="69"/>
-    <w:lsdException w:name="Dark List Accent 1" w:uiPriority="70"/>
-    <w:lsdException w:name="Colorful Shading Accent 1" w:uiPriority="71"/>
-    <w:lsdException w:name="Colorful List Accent 1" w:uiPriority="72"/>
-    <w:lsdException w:name="Colorful Grid Accent 1" w:uiPriority="73"/>
-    <w:lsdException w:name="Light Shading Accent 2" w:uiPriority="60"/>
-    <w:lsdException w:name="Light List Accent 2" w:uiPriority="61"/>
-    <w:lsdException w:name="Light Grid Accent 2" w:uiPriority="62"/>
-    <w:lsdException w:name="Medium Shading 1 Accent 2" w:uiPriority="63"/>
-    <w:lsdException w:name="Medium Shading 2 Accent 2" w:uiPriority="64"/>
-    <w:lsdException w:name="Medium List 1 Accent 2" w:uiPriority="65"/>
-    <w:lsdException w:name="Medium List 2 Accent 2" w:uiPriority="66"/>
-    <w:lsdException w:name="Medium Grid 1 Accent 2" w:uiPriority="67"/>
-    <w:lsdException w:name="Medium Grid 2 Accent 2" w:uiPriority="68"/>
-    <w:lsdException w:name="Medium Grid 3 Accent 2" w:uiPriority="69"/>
-    <w:lsdException w:name="Dark List Accent 2" w:uiPriority="70"/>
-    <w:lsdException w:name="Colorful Shading Accent 2" w:uiPriority="71"/>
-    <w:lsdException w:name="Colorful List Accent 2" w:uiPriority="72"/>
-    <w:lsdException w:name="Colorful Grid Accent 2" w:uiPriority="73"/>
-    <w:lsdException w:name="Light Shading Accent 3" w:uiPriority="60"/>
-    <w:lsdException w:name="Light List Accent 3" w:uiPriority="61"/>
-    <w:lsdException w:name="Light Grid Accent 3" w:uiPriority="62"/>
-    <w:lsdException w:name="Medium Shading 1 Accent 3" w:uiPriority="63"/>
-    <w:lsdException w:name="Medium Shading 2 Accent 3" w:uiPriority="64"/>
-    <w:lsdException w:name="Medium List 1 Accent 3" w:uiPriority="65"/>
-    <w:lsdException w:name="Medium List 2 Accent 3" w:uiPriority="66"/>
-    <w:lsdException w:name="Medium Grid 1 Accent 3" w:uiPriority="67"/>
-    <w:lsdException w:name="Medium Grid 2 Accent 3" w:uiPriority="68"/>
-    <w:lsdException w:name="Medium Grid 3 Accent 3" w:uiPriority="69"/>
-    <w:lsdException w:name="Dark List Accent 3" w:uiPriority="70"/>
-    <w:lsdException w:name="Colorful Shading Accent 3" w:uiPriority="71"/>
-    <w:lsdException w:name="Colorful List Accent 3" w:uiPriority="72"/>
-    <w:lsdException w:name="Colorful Grid Accent 3" w:uiPriority="73"/>
-    <w:lsdException w:name="Light Shading Accent 4" w:uiPriority="60"/>
-    <w:lsdException w:name="Light List Accent 4" w:uiPriority="61"/>
-    <w:lsdException w:name="Light Grid Accent 4" w:uiPriority="62"/>
-    <w:lsdException w:name="Medium Shading 1 Accent 4" w:uiPriority="63"/>
-    <w:lsdException w:name="Medium Shading 2 Accent 4" w:uiPriority="64"/>
-    <w:lsdException w:name="Medium List 1 Accent 4" w:uiPriority="65"/>
-    <w:lsdException w:name="Medium List 2 Accent 4" w:uiPriority="66"/>
-    <w:lsdException w:name="Medium Grid 1 Accent 4" w:uiPriority="67"/>
-    <w:lsdException w:name="Medium Grid 2 Accent 4" w:uiPriority="68"/>
-    <w:lsdException w:name="Medium Grid 3 Accent 4" w:uiPriority="69"/>
-    <w:lsdException w:name="Dark List Accent 4" w:uiPriority="70"/>
-    <w:lsdException w:name="Colorful Shading Accent 4" w:uiPriority="71"/>
-    <w:lsdException w:name="Colorful List Accent 4" w:uiPriority="72"/>
-    <w:lsdException w:name="Colorful Grid Accent 4" w:uiPriority="73"/>
-    <w:lsdException w:name="Light Shading Accent 5" w:uiPriority="60"/>
-    <w:lsdException w:name="Light List Accent 5" w:uiPriority="61"/>
-    <w:lsdException w:name="Light Grid Accent 5" w:uiPriority="62"/>
-    <w:lsdException w:name="Medium Shading 1 Accent 5" w:uiPriority="63"/>
-    <w:lsdException w:name="Medium Shading 2 Accent 5" w:uiPriority="64"/>
-    <w:lsdException w:name="Medium List 1 Accent 5" w:uiPriority="65"/>
-    <w:lsdException w:name="Medium List 2 Accent 5" w:uiPriority="66"/>
-    <w:lsdException w:name="Medium Grid 1 Accent 5" w:uiPriority="67"/>
-    <w:lsdException w:name="Medium Grid 2 Accent 5" w:uiPriority="68"/>
-    <w:lsdException w:name="Medium Grid 3 Accent 5" w:uiPriority="69"/>
-    <w:lsdException w:name="Dark List Accent 5" w:uiPriority="70"/>
-    <w:lsdException w:name="Colorful Shading Accent 5" w:uiPriority="71"/>
-    <w:lsdException w:name="Colorful List Accent 5" w:uiPriority="72"/>
-    <w:lsdException w:name="Colorful Grid Accent 5" w:uiPriority="73"/>
-    <w:lsdException w:name="Light Shading Accent 6" w:uiPriority="60"/>
-    <w:lsdException w:name="Light List Accent 6" w:uiPriority="61"/>
-    <w:lsdException w:name="Light Grid Accent 6" w:uiPriority="62"/>
-    <w:lsdException w:name="Medium Shading 1 Accent 6" w:uiPriority="63"/>
-    <w:lsdException w:name="Medium Shading 2 Accent 6" w:uiPriority="64"/>
-    <w:lsdException w:name="Medium List 1 Accent 6" w:uiPriority="65"/>
-    <w:lsdException w:name="Medium List 2 Accent 6" w:uiPriority="66"/>
-    <w:lsdException w:name="Medium Grid 1 Accent 6" w:uiPriority="67"/>
-    <w:lsdException w:name="Medium Grid 2 Accent 6" w:uiPriority="68"/>
-    <w:lsdException w:name="Medium Grid 3 Accent 6" w:uiPriority="69"/>
-    <w:lsdException w:name="Dark List Accent 6" w:uiPriority="70"/>
-    <w:lsdException w:name="Colorful Shading Accent 6" w:uiPriority="71"/>
-    <w:lsdException w:name="Colorful List Accent 6" w:uiPriority="72"/>
-    <w:lsdException w:name="Colorful Grid Accent 6" w:uiPriority="73"/>
-    <w:lsdException w:name="Subtle Emphasis" w:uiPriority="19" w:qFormat="1"/>
-    <w:lsdException w:name="Intense Emphasis" w:uiPriority="21" w:qFormat="1"/>
-    <w:lsdException w:name="Subtle Reference" w:uiPriority="31" w:qFormat="1"/>
-    <w:lsdException w:name="Intense Reference" w:uiPriority="32" w:qFormat="1"/>
-    <w:lsdException w:name="Book Title" w:uiPriority="33" w:qFormat="1"/>
-    <w:lsdException w:name="Bibliography" w:semiHidden="1" w:uiPriority="37" w:unhideWhenUsed="1"/>
-    <w:lsdException w:name="TOC Heading" w:semiHidden="1" w:uiPriority="39" w:unhideWhenUsed="1" w:qFormat="1"/>
-    <w:lsdException w:name="Plain Table 1" w:uiPriority="41"/>
-    <w:lsdException w:name="Plain Table 2" w:uiPriority="42"/>
-    <w:lsdException w:name="Plain Table 3" w:uiPriority="43"/>
-    <w:lsdException w:name="Plain Table 4" w:uiPriority="44"/>
-    <w:lsdException w:name="Plain Table 5" w:uiPriority="45"/>
-    <w:lsdException w:name="Grid Table Light" w:uiPriority="40"/>
-    <w:lsdException w:name="Grid Table 1 Light" w:uiPriority="46"/>
-    <w:lsdException w:name="Grid Table 2" w:uiPriority="47"/>
-    <w:lsdException w:name="Grid Table 3" w:uiPriority="48"/>
-    <w:lsdException w:name="Grid Table 4" w:uiPriority="49"/>
-    <w:lsdException w:name="Grid Table 5 Dark" w:uiPriority="50"/>
-    <w:lsdException w:name="Grid Table 6 Colorful" w:uiPriority="51"/>
-    <w:lsdException w:name="Grid Table 7 Colorful" w:uiPriority="52"/>
-    <w:lsdException w:name="Grid Table 1 Light Accent 1" w:uiPriority="46"/>
-    <w:lsdException w:name="Grid Table 2 Accent 1" w:uiPriority="47"/>
-    <w:lsdException w:name="Grid Table 3 Accent 1" w:uiPriority="48"/>
-    <w:lsdException w:name="Grid Table 4 Accent 1" w:uiPriority="49"/>
-    <w:lsdException w:name="Grid Table 5 Dark Accent 1" w:uiPriority="50"/>
-    <w:lsdException w:name="Grid Table 6 Colorful Accent 1" w:uiPriority="51"/>
-    <w:lsdException w:name="Grid Table 7 Colorful Accent 1" w:uiPriority="52"/>
-    <w:lsdException w:name="Grid Table 1 Light Accent 2" w:uiPriority="46"/>
-    <w:lsdException w:name="Grid Table 2 Accent 2" w:uiPriority="47"/>
-    <w:lsdException w:name="Grid Table 3 Accent 2" w:uiPriority="48"/>
-    <w:lsdException w:name="Grid Table 4 Accent 2" w:uiPriority="49"/>
-    <w:lsdException w:name="Grid Table 5 Dark Accent 2" w:uiPriority="50"/>
-    <w:lsdException w:name="Grid Table 6 Colorful Accent 2" w:uiPriority="51"/>
-    <w:lsdException w:name="Grid Table 7 Colorful Accent 2" w:uiPriority="52"/>
-    <w:lsdException w:name="Grid Table 1 Light Accent 3" w:uiPriority="46"/>
-    <w:lsdException w:name="Grid Table 2 Accent 3" w:uiPriority="47"/>
-    <w:lsdException w:name="Grid Table 3 Accent 3" w:uiPriority="48"/>
-    <w:lsdException w:name="Grid Table 4 Accent 3" w:uiPriority="49"/>
-    <w:lsdException w:name="Grid Table 5 Dark Accent 3" w:uiPriority="50"/>
-    <w:lsdException w:name="Grid Table 6 Colorful Accent 3" w:uiPriority="51"/>
-    <w:lsdException w:name="Grid Table 7 Colorful Accent 3" w:uiPriority="52"/>
-    <w:lsdException w:name="Grid Table 1 Light Accent 4" w:uiPriority="46"/>
-    <w:lsdException w:name="Grid Table 2 Accent 4" w:uiPriority="47"/>
-    <w:lsdException w:name="Grid Table 3 Accent 4" w:uiPriority="48"/>
-    <w:lsdException w:name="Grid Table 4 Accent 4" w:uiPriority="49"/>
-    <w:lsdException w:name="Grid Table 5 Dark Accent 4" w:uiPriority="50"/>
-    <w:lsdException w:name="Grid Table 6 Colorful Accent 4" w:uiPriority="51"/>
-    <w:lsdException w:name="Grid Table 7 Colorful Accent 4" w:uiPriority="52"/>
-    <w:lsdException w:name="Grid Table 1 Light Accent 5" w:uiPriority="46"/>
-    <w:lsdException w:name="Grid Table 2 Accent 5" w:uiPriority="47"/>
-    <w:lsdException w:name="Grid Table 3 Accent 5" w:uiPriority="48"/>
-    <w:lsdException w:name="Grid Table 4 Accent 5" w:uiPriority="49"/>
-    <w:lsdException w:name="Grid Table 5 Dark Accent 5" w:uiPriority="50"/>
-    <w:lsdException w:name="Grid Table 6 Colorful Accent 5" w:uiPriority="51"/>
-    <w:lsdException w:name="Grid Table 7 Colorful Accent 5" w:uiPriority="52"/>
-    <w:lsdException w:name="Grid Table 1 Light Accent 6" w:uiPriority="46"/>
-    <w:lsdException w:name="Grid Table 2 Accent 6" w:uiPriority="47"/>
-    <w:lsdException w:name="Grid Table 3 Accent 6" w:uiPriority="48"/>
-    <w:lsdException w:name="Grid Table 4 Accent 6" w:uiPriority="49"/>
-    <w:lsdException w:name="Grid Table 5 Dark Accent 6" w:uiPriority="50"/>
-    <w:lsdException w:name="Grid Table 6 Colorful Accent 6" w:uiPriority="51"/>
-    <w:lsdException w:name="Grid Table 7 Colorful Accent 6" w:uiPriority="52"/>
-    <w:lsdException w:name="List Table 1 Light" w:uiPriority="46"/>
-    <w:lsdException w:name="List Table 2" w:uiPriority="47"/>
-    <w:lsdException w:name="List Table 3" w:uiPriority="48"/>
-    <w:lsdException w:name="List Table 4" w:uiPriority="49"/>
-    <w:lsdException w:name="List Table 5 Dark" w:uiPriority="50"/>
-    <w:lsdException w:name="List Table 6 Colorful" w:uiPriority="51"/>
-    <w:lsdException w:name="List Table 7 Colorful" w:uiPriority="52"/>
-    <w:lsdException w:name="List Table 1 Light Accent 1" w:uiPriority="46"/>
-    <w:lsdException w:name="List Table 2 Accent 1" w:uiPriority="47"/>
-    <w:lsdException w:name="List Table 3 Accent 1" w:uiPriority="48"/>
-    <w:lsdException w:name="List Table 4 Accent 1" w:uiPriority="49"/>
-    <w:lsdException w:name="List Table 5 Dark Accent 1" w:uiPriority="50"/>
-    <w:lsdException w:name="List Table 6 Colorful Accent 1" w:uiPriority="51"/>
-    <w:lsdException w:name="List Table 7 Colorful Accent 1" w:uiPriority="52"/>
-    <w:lsdException w:name="List Table 1 Light Accent 2" w:uiPriority="46"/>
-    <w:lsdException w:name="List Table 2 Accent 2" w:uiPriority="47"/>
-    <w:lsdException w:name="List Table 3 Accent 2" w:uiPriority="48"/>
-    <w:lsdException w:name="List Table 4 Accent 2" w:uiPriority="49"/>
-    <w:lsdException w:name="List Table 5 Dark Accent 2" w:uiPriority="50"/>
-    <w:lsdException w:name="List Table 6 Colorful Accent 2" w:uiPriority="51"/>
-    <w:lsdException w:name="List Table 7 Colorful Accent 2" w:uiPriority="52"/>
-    <w:lsdException w:name="List Table 1 Light Accent 3" w:uiPriority="46"/>
-    <w:lsdException w:name="List Table 2 Accent 3" w:uiPriority="47"/>
-    <w:lsdException w:name="List Table 3 Accent 3" w:uiPriority="48"/>
-    <w:lsdException w:name="List Table 4 Accent 3" w:uiPriority="49"/>
-    <w:lsdException w:name="List Table 5 Dark Accent 3" w:uiPriority="50"/>
-    <w:lsdException w:name="List Table 6 Colorful Accent 3" w:uiPriority="51"/>
-    <w:lsdException w:name="List Table 7 Colorful Accent 3" w:uiPriority="52"/>
-    <w:lsdException w:name="List Table 1 Light Accent 4" w:uiPriority="46"/>
-    <w:lsdException w:name="List Table 2 Accent 4" w:uiPriority="47"/>
-    <w:lsdException w:name="List Table 3 Accent 4" w:uiPriority="48"/>
-    <w:lsdException w:name="List Table 4 Accent 4" w:uiPriority="49"/>
-    <w:lsdException w:name="List Table 5 Dark Accent 4" w:uiPriority="50"/>
-    <w:lsdException w:name="List Table 6 Colorful Accent 4" w:uiPriority="51"/>
-    <w:lsdException w:name="List Table 7 Colorful Accent 4" w:uiPriority="52"/>
-    <w:lsdException w:name="List Table 1 Light Accent 5" w:uiPriority="46"/>
-    <w:lsdException w:name="List Table 2 Accent 5" w:uiPriority="47"/>
-    <w:lsdException w:name="List Table 3 Accent 5" w:uiPriority="48"/>
-    <w:lsdException w:name="List Table 4 Accent 5" w:uiPriority="49"/>
-    <w:lsdException w:name="List Table 5 Dark Accent 5" w:uiPriority="50"/>
-    <w:lsdException w:name="List Table 6 Colorful Accent 5" w:uiPriority="51"/>
-    <w:lsdException w:name="List Table 7 Colorful Accent 5" w:uiPriority="52"/>
-    <w:lsdException w:name="List Table 1 Light Accent 6" w:uiPriority="46"/>
-    <w:lsdException w:name="List Table 2 Accent 6" w:uiPriority="47"/>
-    <w:lsdException w:name="List Table 3 Accent 6" w:uiPriority="48"/>
-    <w:lsdException w:name="List Table 4 Accent 6" w:uiPriority="49"/>
-    <w:lsdException w:name="List Table 5 Dark Accent 6" w:uiPriority="50"/>
-    <w:lsdException w:name="List Table 6 Colorful Accent 6" w:uiPriority="51"/>
-    <w:lsdException w:name="List Table 7 Colorful Accent 6" w:uiPriority="52"/>
+  <w:latentStyles w:defLockedState="0" w:defUIPriority="99" w:defSemiHidden="1" w:defUnhideWhenUsed="1" w:defQFormat="0" w:count="267">
+    <w:lsdException w:name="Normal" w:semiHidden="0" w:uiPriority="0" w:unhideWhenUsed="0" w:qFormat="1"/>
+    <w:lsdException w:name="heading 1" w:semiHidden="0" w:uiPriority="9" w:unhideWhenUsed="0" w:qFormat="1"/>
+    <w:lsdException w:name="heading 2" w:uiPriority="9" w:qFormat="1"/>
+    <w:lsdException w:name="heading 3" w:uiPriority="9" w:qFormat="1"/>
+    <w:lsdException w:name="heading 4" w:uiPriority="9" w:qFormat="1"/>
+    <w:lsdException w:name="heading 5" w:uiPriority="9" w:qFormat="1"/>
+    <w:lsdException w:name="heading 6" w:uiPriority="9" w:qFormat="1"/>
+    <w:lsdException w:name="heading 7" w:uiPriority="9" w:qFormat="1"/>
+    <w:lsdException w:name="heading 8" w:uiPriority="9" w:qFormat="1"/>
+    <w:lsdException w:name="heading 9" w:uiPriority="9" w:qFormat="1"/>
+    <w:lsdException w:name="toc 1" w:uiPriority="39"/>
+    <w:lsdException w:name="toc 2" w:uiPriority="39"/>
+    <w:lsdException w:name="toc 3" w:uiPriority="39"/>
+    <w:lsdException w:name="toc 4" w:uiPriority="39"/>
+    <w:lsdException w:name="toc 5" w:uiPriority="39"/>
+    <w:lsdException w:name="toc 6" w:uiPriority="39"/>
+    <w:lsdException w:name="toc 7" w:uiPriority="39"/>
+    <w:lsdException w:name="toc 8" w:uiPriority="39"/>
+    <w:lsdException w:name="toc 9" w:uiPriority="39"/>
+    <w:lsdException w:name="caption" w:uiPriority="35" w:qFormat="1"/>
+    <w:lsdException w:name="Title" w:semiHidden="0" w:uiPriority="10" w:unhideWhenUsed="0" w:qFormat="1"/>
+    <w:lsdException w:name="Default Paragraph Font" w:uiPriority="1"/>
+    <w:lsdException w:name="Subtitle" w:semiHidden="0" w:uiPriority="11" w:unhideWhenUsed="0" w:qFormat="1"/>
+    <w:lsdException w:name="Strong" w:semiHidden="0" w:uiPriority="22" w:unhideWhenUsed="0" w:qFormat="1"/>
+    <w:lsdException w:name="Emphasis" w:semiHidden="0" w:uiPriority="20" w:unhideWhenUsed="0" w:qFormat="1"/>
+    <w:lsdException w:name="Table Grid" w:semiHidden="0" w:uiPriority="39" w:unhideWhenUsed="0"/>
+    <w:lsdException w:name="Placeholder Text" w:unhideWhenUsed="0"/>
+    <w:lsdException w:name="No Spacing" w:semiHidden="0" w:uiPriority="1" w:unhideWhenUsed="0" w:qFormat="1"/>
+    <w:lsdException w:name="Light Shading" w:semiHidden="0" w:uiPriority="60" w:unhideWhenUsed="0"/>
+    <w:lsdException w:name="Light List" w:semiHidden="0" w:uiPriority="61" w:unhideWhenUsed="0"/>
+    <w:lsdException w:name="Light Grid" w:semiHidden="0" w:uiPriority="62" w:unhideWhenUsed="0"/>
+    <w:lsdException w:name="Medium Shading 1" w:semiHidden="0" w:uiPriority="63" w:unhideWhenUsed="0"/>
+    <w:lsdException w:name="Medium Shading 2" w:semiHidden="0" w:uiPriority="64" w:unhideWhenUsed="0"/>
+    <w:lsdException w:name="Medium List 1" w:semiHidden="0" w:uiPriority="65" w:unhideWhenUsed="0"/>
+    <w:lsdException w:name="Medium List 2" w:semiHidden="0" w:uiPriority="66" w:unhideWhenUsed="0"/>
+    <w:lsdException w:name="Medium Grid 1" w:semiHidden="0" w:uiPriority="67" w:unhideWhenUsed="0"/>
+    <w:lsdException w:name="Medium Grid 2" w:semiHidden="0" w:uiPriority="68" w:unhideWhenUsed="0"/>
+    <w:lsdException w:name="Medium Grid 3" w:semiHidden="0" w:uiPriority="69" w:unhideWhenUsed="0"/>
+    <w:lsdException w:name="Dark List" w:semiHidden="0" w:uiPriority="70" w:unhideWhenUsed="0"/>
+    <w:lsdException w:name="Colorful Shading" w:semiHidden="0" w:uiPriority="71" w:unhideWhenUsed="0"/>
+    <w:lsdException w:name="Colorful List" w:semiHidden="0" w:uiPriority="72" w:unhideWhenUsed="0"/>
+    <w:lsdException w:name="Colorful Grid" w:semiHidden="0" w:uiPriority="73" w:unhideWhenUsed="0"/>
+    <w:lsdException w:name="Light Shading Accent 1" w:semiHidden="0" w:uiPriority="60" w:unhideWhenUsed="0"/>
+    <w:lsdException w:name="Light List Accent 1" w:semiHidden="0" w:uiPriority="61" w:unhideWhenUsed="0"/>
+    <w:lsdException w:name="Light Grid Accent 1" w:semiHidden="0" w:uiPriority="62" w:unhideWhenUsed="0"/>
+    <w:lsdException w:name="Medium Shading 1 Accent 1" w:semiHidden="0" w:uiPriority="63" w:unhideWhenUsed="0"/>
+    <w:lsdException w:name="Medium Shading 2 Accent 1" w:semiHidden="0" w:uiPriority="64" w:unhideWhenUsed="0"/>
+    <w:lsdException w:name="Medium List 1 Accent 1" w:semiHidden="0" w:uiPriority="65" w:unhideWhenUsed="0"/>
+    <w:lsdException w:name="Revision" w:unhideWhenUsed="0"/>
+    <w:lsdException w:name="List Paragraph" w:semiHidden="0" w:uiPriority="34" w:unhideWhenUsed="0" w:qFormat="1"/>
+    <w:lsdException w:name="Quote" w:semiHidden="0" w:uiPriority="29" w:unhideWhenUsed="0" w:qFormat="1"/>
+    <w:lsdException w:name="Intense Quote" w:semiHidden="0" w:uiPriority="30" w:unhideWhenUsed="0" w:qFormat="1"/>
+    <w:lsdException w:name="Medium List 2 Accent 1" w:semiHidden="0" w:uiPriority="66" w:unhideWhenUsed="0"/>
+    <w:lsdException w:name="Medium Grid 1 Accent 1" w:semiHidden="0" w:uiPriority="67" w:unhideWhenUsed="0"/>
+    <w:lsdException w:name="Medium Grid 2 Accent 1" w:semiHidden="0" w:uiPriority="68" w:unhideWhenUsed="0"/>
+    <w:lsdException w:name="Medium Grid 3 Accent 1" w:semiHidden="0" w:uiPriority="69" w:unhideWhenUsed="0"/>
+    <w:lsdException w:name="Dark List Accent 1" w:semiHidden="0" w:uiPriority="70" w:unhideWhenUsed="0"/>
+    <w:lsdException w:name="Colorful Shading Accent 1" w:semiHidden="0" w:uiPriority="71" w:unhideWhenUsed="0"/>
+    <w:lsdException w:name="Colorful List Accent 1" w:semiHidden="0" w:uiPriority="72" w:unhideWhenUsed="0"/>
+    <w:lsdException w:name="Colorful Grid Accent 1" w:semiHidden="0" w:uiPriority="73" w:unhideWhenUsed="0"/>
+    <w:lsdException w:name="Light Shading Accent 2" w:semiHidden="0" w:uiPriority="60" w:unhideWhenUsed="0"/>
+    <w:lsdException w:name="Light List Accent 2" w:semiHidden="0" w:uiPriority="61" w:unhideWhenUsed="0"/>
+    <w:lsdException w:name="Light Grid Accent 2" w:semiHidden="0" w:uiPriority="62" w:unhideWhenUsed="0"/>
+    <w:lsdException w:name="Medium Shading 1 Accent 2" w:semiHidden="0" w:uiPriority="63" w:unhideWhenUsed="0"/>
+    <w:lsdException w:name="Medium Shading 2 Accent 2" w:semiHidden="0" w:uiPriority="64" w:unhideWhenUsed="0"/>
+    <w:lsdException w:name="Medium List 1 Accent 2" w:semiHidden="0" w:uiPriority="65" w:unhideWhenUsed="0"/>
+    <w:lsdException w:name="Medium List 2 Accent 2" w:semiHidden="0" w:uiPriority="66" w:unhideWhenUsed="0"/>
+    <w:lsdException w:name="Medium Grid 1 Accent 2" w:semiHidden="0" w:uiPriority="67" w:unhideWhenUsed="0"/>
+    <w:lsdException w:name="Medium Grid 2 Accent 2" w:semiHidden="0" w:uiPriority="68" w:unhideWhenUsed="0"/>
+    <w:lsdException w:name="Medium Grid 3 Accent 2" w:semiHidden="0" w:uiPriority="69" w:unhideWhenUsed="0"/>
+    <w:lsdException w:name="Dark List Accent 2" w:semiHidden="0" w:uiPriority="70" w:unhideWhenUsed="0"/>
+    <w:lsdException w:name="Colorful Shading Accent 2" w:semiHidden="0" w:uiPriority="71" w:unhideWhenUsed="0"/>
+    <w:lsdException w:name="Colorful List Accent 2" w:semiHidden="0" w:uiPriority="72" w:unhideWhenUsed="0"/>
+    <w:lsdException w:name="Colorful Grid Accent 2" w:semiHidden="0" w:uiPriority="73" w:unhideWhenUsed="0"/>
+    <w:lsdException w:name="Light Shading Accent 3" w:semiHidden="0" w:uiPriority="60" w:unhideWhenUsed="0"/>
+    <w:lsdException w:name="Light List Accent 3" w:semiHidden="0" w:uiPriority="61" w:unhideWhenUsed="0"/>
+    <w:lsdException w:name="Light Grid Accent 3" w:semiHidden="0" w:uiPriority="62" w:unhideWhenUsed="0"/>
+    <w:lsdException w:name="Medium Shading 1 Accent 3" w:semiHidden="0" w:uiPriority="63" w:unhideWhenUsed="0"/>
+    <w:lsdException w:name="Medium Shading 2 Accent 3" w:semiHidden="0" w:uiPriority="64" w:unhideWhenUsed="0"/>
+    <w:lsdException w:name="Medium List 1 Accent 3" w:semiHidden="0" w:uiPriority="65" w:unhideWhenUsed="0"/>
+    <w:lsdException w:name="Medium List 2 Accent 3" w:semiHidden="0" w:uiPriority="66" w:unhideWhenUsed="0"/>
+    <w:lsdException w:name="Medium Grid 1 Accent 3" w:semiHidden="0" w:uiPriority="67" w:unhideWhenUsed="0"/>
+    <w:lsdException w:name="Medium Grid 2 Accent 3" w:semiHidden="0" w:uiPriority="68" w:unhideWhenUsed="0"/>
+    <w:lsdException w:name="Medium Grid 3 Accent 3" w:semiHidden="0" w:uiPriority="69" w:unhideWhenUsed="0"/>
+    <w:lsdException w:name="Dark List Accent 3" w:semiHidden="0" w:uiPriority="70" w:unhideWhenUsed="0"/>
+    <w:lsdException w:name="Colorful Shading Accent 3" w:semiHidden="0" w:uiPriority="71" w:unhideWhenUsed="0"/>
+    <w:lsdException w:name="Colorful List Accent 3" w:semiHidden="0" w:uiPriority="72" w:unhideWhenUsed="0"/>
+    <w:lsdException w:name="Colorful Grid Accent 3" w:semiHidden="0" w:uiPriority="73" w:unhideWhenUsed="0"/>
+    <w:lsdException w:name="Light Shading Accent 4" w:semiHidden="0" w:uiPriority="60" w:unhideWhenUsed="0"/>
+    <w:lsdException w:name="Light List Accent 4" w:semiHidden="0" w:uiPriority="61" w:unhideWhenUsed="0"/>
+    <w:lsdException w:name="Light Grid Accent 4" w:semiHidden="0" w:uiPriority="62" w:unhideWhenUsed="0"/>
+    <w:lsdException w:name="Medium Shading 1 Accent 4" w:semiHidden="0" w:uiPriority="63" w:unhideWhenUsed="0"/>
+    <w:lsdException w:name="Medium Shading 2 Accent 4" w:semiHidden="0" w:uiPriority="64" w:unhideWhenUsed="0"/>
+    <w:lsdException w:name="Medium List 1 Accent 4" w:semiHidden="0" w:uiPriority="65" w:unhideWhenUsed="0"/>
+    <w:lsdException w:name="Medium List 2 Accent 4" w:semiHidden="0" w:uiPriority="66" w:unhideWhenUsed="0"/>
+    <w:lsdException w:name="Medium Grid 1 Accent 4" w:semiHidden="0" w:uiPriority="67" w:unhideWhenUsed="0"/>
+    <w:lsdException w:name="Medium Grid 2 Accent 4" w:semiHidden="0" w:uiPriority="68" w:unhideWhenUsed="0"/>
+    <w:lsdException w:name="Medium Grid 3 Accent 4" w:semiHidden="0" w:uiPriority="69" w:unhideWhenUsed="0"/>
+    <w:lsdException w:name="Dark List Accent 4" w:semiHidden="0" w:uiPriority="70" w:unhideWhenUsed="0"/>
+    <w:lsdException w:name="Colorful Shading Accent 4" w:semiHidden="0" w:uiPriority="71" w:unhideWhenUsed="0"/>
+    <w:lsdException w:name="Colorful List Accent 4" w:semiHidden="0" w:uiPriority="72" w:unhideWhenUsed="0"/>
+    <w:lsdException w:name="Colorful Grid Accent 4" w:semiHidden="0" w:uiPriority="73" w:unhideWhenUsed="0"/>
+    <w:lsdException w:name="Light Shading Accent 5" w:semiHidden="0" w:uiPriority="60" w:unhideWhenUsed="0"/>
+    <w:lsdException w:name="Light List Accent 5" w:semiHidden="0" w:uiPriority="61" w:unhideWhenUsed="0"/>
+    <w:lsdException w:name="Light Grid Accent 5" w:semiHidden="0" w:uiPriority="62" w:unhideWhenUsed="0"/>
+    <w:lsdException w:name="Medium Shading 1 Accent 5" w:semiHidden="0" w:uiPriority="63" w:unhideWhenUsed="0"/>
+    <w:lsdException w:name="Medium Shading 2 Accent 5" w:semiHidden="0" w:uiPriority="64" w:unhideWhenUsed="0"/>
+    <w:lsdException w:name="Medium List 1 Accent 5" w:semiHidden="0" w:uiPriority="65" w:unhideWhenUsed="0"/>
+    <w:lsdException w:name="Medium List 2 Accent 5" w:semiHidden="0" w:uiPriority="66" w:unhideWhenUsed="0"/>
+    <w:lsdException w:name="Medium Grid 1 Accent 5" w:semiHidden="0" w:uiPriority="67" w:unhideWhenUsed="0"/>
+    <w:lsdException w:name="Medium Grid 2 Accent 5" w:semiHidden="0" w:uiPriority="68" w:unhideWhenUsed="0"/>
+    <w:lsdException w:name="Medium Grid 3 Accent 5" w:semiHidden="0" w:uiPriority="69" w:unhideWhenUsed="0"/>
+    <w:lsdException w:name="Dark List Accent 5" w:semiHidden="0" w:uiPriority="70" w:unhideWhenUsed="0"/>
+    <w:lsdException w:name="Colorful Shading Accent 5" w:semiHidden="0" w:uiPriority="71" w:unhideWhenUsed="0"/>
+    <w:lsdException w:name="Colorful List Accent 5" w:semiHidden="0" w:uiPriority="72" w:unhideWhenUsed="0"/>
+    <w:lsdException w:name="Colorful Grid Accent 5" w:semiHidden="0" w:uiPriority="73" w:unhideWhenUsed="0"/>
+    <w:lsdException w:name="Light Shading Accent 6" w:semiHidden="0" w:uiPriority="60" w:unhideWhenUsed="0"/>
+    <w:lsdException w:name="Light List Accent 6" w:semiHidden="0" w:uiPriority="61" w:unhideWhenUsed="0"/>
+    <w:lsdException w:name="Light Grid Accent 6" w:semiHidden="0" w:uiPriority="62" w:unhideWhenUsed="0"/>
+    <w:lsdException w:name="Medium Shading 1 Accent 6" w:semiHidden="0" w:uiPriority="63" w:unhideWhenUsed="0"/>
+    <w:lsdException w:name="Medium Shading 2 Accent 6" w:semiHidden="0" w:uiPriority="64" w:unhideWhenUsed="0"/>
+    <w:lsdException w:name="Medium List 1 Accent 6" w:semiHidden="0" w:uiPriority="65" w:unhideWhenUsed="0"/>
+    <w:lsdException w:name="Medium List 2 Accent 6" w:semiHidden="0" w:uiPriority="66" w:unhideWhenUsed="0"/>
+    <w:lsdException w:name="Medium Grid 1 Accent 6" w:semiHidden="0" w:uiPriority="67" w:unhideWhenUsed="0"/>
+    <w:lsdException w:name="Medium Grid 2 Accent 6" w:semiHidden="0" w:uiPriority="68" w:unhideWhenUsed="0"/>
+    <w:lsdException w:name="Medium Grid 3 Accent 6" w:semiHidden="0" w:uiPriority="69" w:unhideWhenUsed="0"/>
+    <w:lsdException w:name="Dark List Accent 6" w:semiHidden="0" w:uiPriority="70" w:unhideWhenUsed="0"/>
+    <w:lsdException w:name="Colorful Shading Accent 6" w:semiHidden="0" w:uiPriority="71" w:unhideWhenUsed="0"/>
+    <w:lsdException w:name="Colorful List Accent 6" w:semiHidden="0" w:uiPriority="72" w:unhideWhenUsed="0"/>
+    <w:lsdException w:name="Colorful Grid Accent 6" w:semiHidden="0" w:uiPriority="73" w:unhideWhenUsed="0"/>
+    <w:lsdException w:name="Subtle Emphasis" w:semiHidden="0" w:uiPriority="19" w:unhideWhenUsed="0" w:qFormat="1"/>
+    <w:lsdException w:name="Intense Emphasis" w:semiHidden="0" w:uiPriority="21" w:unhideWhenUsed="0" w:qFormat="1"/>
+    <w:lsdException w:name="Subtle Reference" w:semiHidden="0" w:uiPriority="31" w:unhideWhenUsed="0" w:qFormat="1"/>
+    <w:lsdException w:name="Intense Reference" w:semiHidden="0" w:uiPriority="32" w:unhideWhenUsed="0" w:qFormat="1"/>
+    <w:lsdException w:name="Book Title" w:semiHidden="0" w:uiPriority="33" w:unhideWhenUsed="0" w:qFormat="1"/>
+    <w:lsdException w:name="Bibliography" w:uiPriority="37"/>
+    <w:lsdException w:name="TOC Heading" w:uiPriority="39" w:qFormat="1"/>
   </w:latentStyles>
   <w:style w:type="paragraph" w:default="1" w:styleId="Normal">
     <w:name w:val="Normal"/>
     <w:qFormat/>
+    <w:rsid w:val="003A75DF"/>
   </w:style>
   <w:style w:type="paragraph" w:styleId="Titre1">
     <w:name w:val="heading 1"/>
@@ -6126,6 +5235,7 @@
     <w:uiPriority w:val="99"/>
     <w:semiHidden/>
     <w:unhideWhenUsed/>
+    <w:qFormat/>
     <w:tblPr>
       <w:tblInd w:w="0" w:type="dxa"/>
       <w:tblCellMar>
@@ -6281,6 +5391,36 @@
       <w:u w:val="single"/>
     </w:rPr>
   </w:style>
+  <w:style w:type="paragraph" w:styleId="Textedebulles">
+    <w:name w:val="Balloon Text"/>
+    <w:basedOn w:val="Normal"/>
+    <w:link w:val="TextedebullesCar"/>
+    <w:uiPriority w:val="99"/>
+    <w:semiHidden/>
+    <w:unhideWhenUsed/>
+    <w:rsid w:val="00F84E78"/>
+    <w:pPr>
+      <w:spacing w:after="0" w:line="240" w:lineRule="auto"/>
+    </w:pPr>
+    <w:rPr>
+      <w:rFonts w:ascii="Tahoma" w:hAnsi="Tahoma" w:cs="Tahoma"/>
+      <w:sz w:val="16"/>
+      <w:szCs w:val="16"/>
+    </w:rPr>
+  </w:style>
+  <w:style w:type="character" w:customStyle="1" w:styleId="TextedebullesCar">
+    <w:name w:val="Texte de bulles Car"/>
+    <w:basedOn w:val="Policepardfaut"/>
+    <w:link w:val="Textedebulles"/>
+    <w:uiPriority w:val="99"/>
+    <w:semiHidden/>
+    <w:rsid w:val="00F84E78"/>
+    <w:rPr>
+      <w:rFonts w:ascii="Tahoma" w:hAnsi="Tahoma" w:cs="Tahoma"/>
+      <w:sz w:val="16"/>
+      <w:szCs w:val="16"/>
+    </w:rPr>
+  </w:style>
 </w:styles>
 </file>
 
@@ -6327,7 +5467,7 @@
     </a:clrScheme>
     <a:fontScheme name="Office">
       <a:majorFont>
-        <a:latin typeface="Calibri Light" panose="020F0302020204030204"/>
+        <a:latin typeface="Calibri Light"/>
         <a:ea typeface=""/>
         <a:cs typeface=""/>
         <a:font script="Jpan" typeface="ＭＳ ゴシック"/>
@@ -6362,7 +5502,7 @@
         <a:font script="Geor" typeface="Sylfaen"/>
       </a:majorFont>
       <a:minorFont>
-        <a:latin typeface="Calibri" panose="020F0502020204030204"/>
+        <a:latin typeface="Calibri"/>
         <a:ea typeface=""/>
         <a:cs typeface=""/>
         <a:font script="Jpan" typeface="ＭＳ 明朝"/>
@@ -6539,7 +5679,7 @@
   <a:extraClrSchemeLst/>
   <a:extLst>
     <a:ext uri="{05A4C25C-085E-4340-85A3-A5531E510DB2}">
-      <thm15:themeFamily xmlns:thm15="http://schemas.microsoft.com/office/thememl/2012/main" name="Office Theme" id="{62F939B6-93AF-4DB8-9C6B-D6C7DFDC589F}" vid="{4A3C46E8-61CC-4603-A589-7422A47A8E4A}"/>
+      <thm15:themeFamily xmlns:thm15="http://schemas.microsoft.com/office/thememl/2012/main" xmlns="" name="Office Theme" id="{62F939B6-93AF-4DB8-9C6B-D6C7DFDC589F}" vid="{4A3C46E8-61CC-4603-A589-7422A47A8E4A}"/>
     </a:ext>
   </a:extLst>
 </a:theme>

</xml_diff>

<commit_message>
ajout scenario et maquette module
ajout scenario et maquette module
</commit_message>
<xml_diff>
--- a/Ressources/document/Présentation du projet.docx
+++ b/Ressources/document/Présentation du projet.docx
@@ -1,6 +1,6 @@
 
 <file path=word/document.xml><?xml version="1.0" encoding="utf-8"?>
-<w:document xmlns:ve="http://schemas.openxmlformats.org/markup-compatibility/2006" xmlns:o="urn:schemas-microsoft-com:office:office" xmlns:r="http://schemas.openxmlformats.org/officeDocument/2006/relationships" xmlns:m="http://schemas.openxmlformats.org/officeDocument/2006/math" xmlns:v="urn:schemas-microsoft-com:vml" xmlns:wp="http://schemas.openxmlformats.org/drawingml/2006/wordprocessingDrawing" xmlns:w10="urn:schemas-microsoft-com:office:word" xmlns:w="http://schemas.openxmlformats.org/wordprocessingml/2006/main" xmlns:wne="http://schemas.microsoft.com/office/word/2006/wordml">
+<w:document xmlns:wpc="http://schemas.microsoft.com/office/word/2010/wordprocessingCanvas" xmlns:cx="http://schemas.microsoft.com/office/drawing/2014/chartex" xmlns:cx1="http://schemas.microsoft.com/office/drawing/2015/9/8/chartex" xmlns:cx2="http://schemas.microsoft.com/office/drawing/2015/10/21/chartex" xmlns:cx3="http://schemas.microsoft.com/office/drawing/2016/5/9/chartex" xmlns:cx4="http://schemas.microsoft.com/office/drawing/2016/5/10/chartex" xmlns:cx5="http://schemas.microsoft.com/office/drawing/2016/5/11/chartex" xmlns:cx6="http://schemas.microsoft.com/office/drawing/2016/5/12/chartex" xmlns:cx7="http://schemas.microsoft.com/office/drawing/2016/5/13/chartex" xmlns:cx8="http://schemas.microsoft.com/office/drawing/2016/5/14/chartex" xmlns:mc="http://schemas.openxmlformats.org/markup-compatibility/2006" xmlns:o="urn:schemas-microsoft-com:office:office" xmlns:r="http://schemas.openxmlformats.org/officeDocument/2006/relationships" xmlns:m="http://schemas.openxmlformats.org/officeDocument/2006/math" xmlns:v="urn:schemas-microsoft-com:vml" xmlns:wp14="http://schemas.microsoft.com/office/word/2010/wordprocessingDrawing" xmlns:wp="http://schemas.openxmlformats.org/drawingml/2006/wordprocessingDrawing" xmlns:w10="urn:schemas-microsoft-com:office:word" xmlns:w="http://schemas.openxmlformats.org/wordprocessingml/2006/main" xmlns:w14="http://schemas.microsoft.com/office/word/2010/wordml" xmlns:w15="http://schemas.microsoft.com/office/word/2012/wordml" xmlns:w16se="http://schemas.microsoft.com/office/word/2015/wordml/symex" xmlns:wpg="http://schemas.microsoft.com/office/word/2010/wordprocessingGroup" xmlns:wpi="http://schemas.microsoft.com/office/word/2010/wordprocessingInk" xmlns:wne="http://schemas.microsoft.com/office/word/2006/wordml" xmlns:wps="http://schemas.microsoft.com/office/word/2010/wordprocessingShape" mc:Ignorable="w14 w15 w16se wp14">
   <w:body>
     <w:sdt>
       <w:sdtPr>
@@ -10,6 +10,7 @@
           <w:docPartUnique/>
         </w:docPartObj>
       </w:sdtPr>
+      <w:sdtEndPr/>
       <w:sdtContent>
         <w:p>
           <w:r>
@@ -22,7 +23,7 @@
                 <v:stroke joinstyle="miter"/>
                 <v:path gradientshapeok="t" o:connecttype="rect"/>
               </v:shapetype>
-              <v:shape id="Zone de texte 465" o:spid="_x0000_s1026" type="#_x0000_t202" style="position:absolute;margin-left:0;margin-top:0;width:220.3pt;height:21.15pt;z-index:251665408;visibility:visible;mso-width-percent:360;mso-left-percent:455;mso-top-percent:660;mso-position-horizontal-relative:page;mso-position-vertical-relative:page;mso-width-percent:360;mso-left-percent:455;mso-top-percent:660;mso-height-relative:margin;v-text-anchor:bottom" o:gfxdata="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" filled="f" stroked="f" strokeweight=".5pt">
+              <v:shape id="Zone de texte 465" o:spid="_x0000_s1026" type="#_x0000_t202" style="position:absolute;margin-left:0;margin-top:0;width:220.3pt;height:21.15pt;z-index:251663360;visibility:visible;mso-width-percent:360;mso-left-percent:455;mso-top-percent:660;mso-position-horizontal-relative:page;mso-position-vertical-relative:page;mso-width-percent:360;mso-left-percent:455;mso-top-percent:660;mso-height-relative:margin;v-text-anchor:bottom" o:gfxdata="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" filled="f" stroked="f" strokeweight=".5pt">
                 <v:textbox style="mso-fit-shape-to-text:t">
                   <w:txbxContent>
                     <w:p>
@@ -42,6 +43,7 @@
                           <w:dataBinding w:prefixMappings="xmlns:ns0='http://schemas.openxmlformats.org/package/2006/metadata/core-properties' xmlns:ns1='http://purl.org/dc/elements/1.1/'" w:xpath="/ns0:coreProperties[1]/ns1:creator[1]" w:storeItemID="{6C3C8BC8-F283-45AE-878A-BAB7291924A1}"/>
                           <w:text/>
                         </w:sdtPr>
+                        <w:sdtEndPr/>
                         <w:sdtContent>
                           <w:r>
                             <w:rPr>
@@ -70,7 +72,7 @@
               <w:lang w:eastAsia="fr-FR"/>
             </w:rPr>
             <w:pict>
-              <v:rect id="Rectangle 466" o:spid="_x0000_s1027" style="position:absolute;margin-left:0;margin-top:0;width:581.4pt;height:752.4pt;z-index:-251652096;visibility:visible;mso-width-percent:950;mso-height-percent:950;mso-position-horizontal:center;mso-position-horizontal-relative:page;mso-position-vertical:center;mso-position-vertical-relative:page;mso-width-percent:950;mso-height-percent:950;v-text-anchor:middle" o:gfxdata="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" fillcolor="#deeaf6 [660]" stroked="f" strokeweight="1pt">
+              <v:rect id="Rectangle 466" o:spid="_x0000_s1027" style="position:absolute;margin-left:0;margin-top:0;width:581.4pt;height:752.4pt;z-index:-251654144;visibility:visible;mso-width-percent:950;mso-height-percent:950;mso-position-horizontal:center;mso-position-horizontal-relative:page;mso-position-vertical:center;mso-position-vertical-relative:page;mso-width-percent:950;mso-height-percent:950;v-text-anchor:middle" o:gfxdata="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" fillcolor="#deeaf6 [660]" stroked="f" strokeweight="1pt">
                 <v:fill color2="#9cc2e5 [1940]" rotate="t" focus="100%" type="gradient">
                   <o:fill v:ext="view" type="gradientUnscaled"/>
                 </v:fill>
@@ -90,7 +92,7 @@
               <w:lang w:eastAsia="fr-FR"/>
             </w:rPr>
             <w:pict>
-              <v:rect id="Rectangle 467" o:spid="_x0000_s1028" style="position:absolute;margin-left:0;margin-top:0;width:226.45pt;height:237.6pt;z-index:251661312;visibility:visible;mso-width-percent:370;mso-height-percent:300;mso-left-percent:455;mso-top-percent:25;mso-position-horizontal-relative:page;mso-position-vertical-relative:page;mso-width-percent:370;mso-height-percent:300;mso-left-percent:455;mso-top-percent:25;v-text-anchor:bottom" o:gfxdata="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" fillcolor="#44546a [3215]" stroked="f" strokeweight="1pt">
+              <v:rect id="Rectangle 467" o:spid="_x0000_s1028" style="position:absolute;margin-left:0;margin-top:0;width:226.45pt;height:237.6pt;z-index:251659264;visibility:visible;mso-width-percent:370;mso-height-percent:300;mso-left-percent:455;mso-top-percent:25;mso-position-horizontal-relative:page;mso-position-vertical-relative:page;mso-width-percent:370;mso-height-percent:300;mso-left-percent:455;mso-top-percent:25;v-text-anchor:bottom" o:gfxdata="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" fillcolor="#44546a [3215]" stroked="f" strokeweight="1pt">
                 <v:textbox inset="14.4pt,14.4pt,14.4pt,28.8pt">
                   <w:txbxContent>
                     <w:p>
@@ -98,6 +100,7 @@
                         <w:spacing w:before="240"/>
                         <w:jc w:val="center"/>
                         <w:rPr>
+                          <w:b/>
                           <w:color w:val="FFFFFF" w:themeColor="background1"/>
                         </w:rPr>
                       </w:pPr>
@@ -114,7 +117,7 @@
               <w:lang w:eastAsia="fr-FR"/>
             </w:rPr>
             <w:pict>
-              <v:rect id="Rectangle 468" o:spid="_x0000_s1031" style="position:absolute;margin-left:0;margin-top:0;width:244.8pt;height:554.4pt;z-index:251660288;visibility:visible;mso-width-percent:400;mso-height-percent:700;mso-left-percent:440;mso-top-percent:25;mso-position-horizontal-relative:page;mso-position-vertical-relative:page;mso-width-percent:400;mso-height-percent:700;mso-left-percent:440;mso-top-percent:25;v-text-anchor:middle" o:gfxdata="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" fillcolor="white [3212]" strokecolor="#747070 [1614]" strokeweight="1.25pt">
+              <v:rect id="Rectangle 468" o:spid="_x0000_s1031" style="position:absolute;margin-left:0;margin-top:0;width:244.8pt;height:554.4pt;z-index:251658240;visibility:visible;mso-width-percent:400;mso-height-percent:700;mso-left-percent:440;mso-top-percent:25;mso-position-horizontal-relative:page;mso-position-vertical-relative:page;mso-width-percent:400;mso-height-percent:700;mso-left-percent:440;mso-top-percent:25;v-text-anchor:middle" o:gfxdata="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" fillcolor="white [3212]" strokecolor="#747070 [1614]" strokeweight="1.25pt">
                 <w10:wrap anchorx="page" anchory="page"/>
               </v:rect>
             </w:pict>
@@ -125,7 +128,7 @@
               <w:lang w:eastAsia="fr-FR"/>
             </w:rPr>
             <w:pict>
-              <v:rect id="Rectangle 469" o:spid="_x0000_s1030" style="position:absolute;margin-left:0;margin-top:0;width:226.45pt;height:9.35pt;z-index:251663360;visibility:visible;mso-width-percent:370;mso-left-percent:455;mso-top-percent:690;mso-position-horizontal-relative:page;mso-position-vertical-relative:page;mso-width-percent:370;mso-left-percent:455;mso-top-percent:690;mso-height-relative:margin;v-text-anchor:middle" o:gfxdata="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" fillcolor="#5b9bd5 [3204]" stroked="f" strokeweight="1pt">
+              <v:rect id="Rectangle 469" o:spid="_x0000_s1030" style="position:absolute;margin-left:0;margin-top:0;width:226.45pt;height:9.35pt;z-index:251661312;visibility:visible;mso-width-percent:370;mso-left-percent:455;mso-top-percent:690;mso-position-horizontal-relative:page;mso-position-vertical-relative:page;mso-width-percent:370;mso-left-percent:455;mso-top-percent:690;mso-height-relative:margin;v-text-anchor:middle" o:gfxdata="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" fillcolor="#5b9bd5 [3204]" stroked="f" strokeweight="1pt">
                 <w10:wrap anchorx="page" anchory="page"/>
               </v:rect>
             </w:pict>
@@ -136,7 +139,7 @@
               <w:lang w:eastAsia="fr-FR"/>
             </w:rPr>
             <w:pict>
-              <v:shape id="Zone de texte 470" o:spid="_x0000_s1029" type="#_x0000_t202" style="position:absolute;margin-left:0;margin-top:0;width:220.3pt;height:194.9pt;z-index:251662336;visibility:visible;mso-width-percent:360;mso-height-percent:280;mso-left-percent:455;mso-top-percent:350;mso-position-horizontal-relative:page;mso-position-vertical-relative:page;mso-width-percent:360;mso-height-percent:280;mso-left-percent:455;mso-top-percent:350" o:gfxdata="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" filled="f" stroked="f" strokeweight=".5pt">
+              <v:shape id="Zone de texte 470" o:spid="_x0000_s1029" type="#_x0000_t202" style="position:absolute;margin-left:0;margin-top:0;width:220.3pt;height:194.9pt;z-index:251660288;visibility:visible;mso-width-percent:360;mso-height-percent:280;mso-left-percent:455;mso-top-percent:350;mso-position-horizontal-relative:page;mso-position-vertical-relative:page;mso-width-percent:360;mso-height-percent:280;mso-left-percent:455;mso-top-percent:350" o:gfxdata="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" filled="f" stroked="f" strokeweight=".5pt">
                 <v:textbox style="mso-fit-shape-to-text:t">
                   <w:txbxContent>
                     <w:sdt>
@@ -152,6 +155,7 @@
                         <w:dataBinding w:prefixMappings="xmlns:ns0='http://schemas.openxmlformats.org/package/2006/metadata/core-properties' xmlns:ns1='http://purl.org/dc/elements/1.1/'" w:xpath="/ns0:coreProperties[1]/ns1:title[1]" w:storeItemID="{6C3C8BC8-F283-45AE-878A-BAB7291924A1}"/>
                         <w:text/>
                       </w:sdtPr>
+                      <w:sdtEndPr/>
                       <w:sdtContent>
                         <w:p>
                           <w:pPr>
@@ -189,6 +193,7 @@
                         <w:dataBinding w:prefixMappings="xmlns:ns0='http://schemas.openxmlformats.org/package/2006/metadata/core-properties' xmlns:ns1='http://purl.org/dc/elements/1.1/'" w:xpath="/ns0:coreProperties[1]/ns1:subject[1]" w:storeItemID="{6C3C8BC8-F283-45AE-878A-BAB7291924A1}"/>
                         <w:text/>
                       </w:sdtPr>
+                      <w:sdtEndPr/>
                       <w:sdtContent>
                         <w:p>
                           <w:pPr>
@@ -274,7 +279,7 @@
               <w:r>
                 <w:fldChar w:fldCharType="separate"/>
               </w:r>
-              <w:hyperlink w:anchor="_Toc478654091" w:history="1">
+              <w:hyperlink w:anchor="_Toc480227732" w:history="1">
                 <w:r>
                   <w:rPr>
                     <w:rStyle w:val="Lienhypertexte"/>
@@ -301,7 +306,7 @@
                     <w:noProof/>
                     <w:webHidden/>
                   </w:rPr>
-                  <w:instrText xml:space="preserve"> PAGEREF _Toc478654091 \h </w:instrText>
+                  <w:instrText xml:space="preserve"> PAGEREF _Toc480227732 \h </w:instrText>
                 </w:r>
                 <w:r>
                   <w:rPr>
@@ -321,7 +326,7 @@
                     <w:noProof/>
                     <w:webHidden/>
                   </w:rPr>
-                  <w:t>1</w:t>
+                  <w:t>2</w:t>
                 </w:r>
                 <w:r>
                   <w:rPr>
@@ -344,7 +349,7 @@
                   <w:lang w:eastAsia="fr-FR"/>
                 </w:rPr>
               </w:pPr>
-              <w:hyperlink w:anchor="_Toc478654092" w:history="1">
+              <w:hyperlink w:anchor="_Toc480227733" w:history="1">
                 <w:r>
                   <w:rPr>
                     <w:rStyle w:val="Lienhypertexte"/>
@@ -371,7 +376,7 @@
                     <w:noProof/>
                     <w:webHidden/>
                   </w:rPr>
-                  <w:instrText xml:space="preserve"> PAGEREF _Toc478654092 \h </w:instrText>
+                  <w:instrText xml:space="preserve"> PAGEREF _Toc480227733 \h </w:instrText>
                 </w:r>
                 <w:r>
                   <w:rPr>
@@ -414,7 +419,7 @@
                   <w:lang w:eastAsia="fr-FR"/>
                 </w:rPr>
               </w:pPr>
-              <w:hyperlink w:anchor="_Toc478654093" w:history="1">
+              <w:hyperlink w:anchor="_Toc480227734" w:history="1">
                 <w:r>
                   <w:rPr>
                     <w:rStyle w:val="Lienhypertexte"/>
@@ -441,7 +446,7 @@
                     <w:noProof/>
                     <w:webHidden/>
                   </w:rPr>
-                  <w:instrText xml:space="preserve"> PAGEREF _Toc478654093 \h </w:instrText>
+                  <w:instrText xml:space="preserve"> PAGEREF _Toc480227734 \h </w:instrText>
                 </w:r>
                 <w:r>
                   <w:rPr>
@@ -484,7 +489,7 @@
                   <w:lang w:eastAsia="fr-FR"/>
                 </w:rPr>
               </w:pPr>
-              <w:hyperlink w:anchor="_Toc478654094" w:history="1">
+              <w:hyperlink w:anchor="_Toc480227735" w:history="1">
                 <w:r>
                   <w:rPr>
                     <w:rStyle w:val="Lienhypertexte"/>
@@ -511,7 +516,7 @@
                     <w:noProof/>
                     <w:webHidden/>
                   </w:rPr>
-                  <w:instrText xml:space="preserve"> PAGEREF _Toc478654094 \h </w:instrText>
+                  <w:instrText xml:space="preserve"> PAGEREF _Toc480227735 \h </w:instrText>
                 </w:r>
                 <w:r>
                   <w:rPr>
@@ -554,7 +559,7 @@
                   <w:lang w:eastAsia="fr-FR"/>
                 </w:rPr>
               </w:pPr>
-              <w:hyperlink w:anchor="_Toc478654095" w:history="1">
+              <w:hyperlink w:anchor="_Toc480227736" w:history="1">
                 <w:r>
                   <w:rPr>
                     <w:rStyle w:val="Lienhypertexte"/>
@@ -581,7 +586,7 @@
                     <w:noProof/>
                     <w:webHidden/>
                   </w:rPr>
-                  <w:instrText xml:space="preserve"> PAGEREF _Toc478654095 \h </w:instrText>
+                  <w:instrText xml:space="preserve"> PAGEREF _Toc480227736 \h </w:instrText>
                 </w:r>
                 <w:r>
                   <w:rPr>
@@ -624,7 +629,7 @@
                   <w:lang w:eastAsia="fr-FR"/>
                 </w:rPr>
               </w:pPr>
-              <w:hyperlink w:anchor="_Toc478654096" w:history="1">
+              <w:hyperlink w:anchor="_Toc480227737" w:history="1">
                 <w:r>
                   <w:rPr>
                     <w:rStyle w:val="Lienhypertexte"/>
@@ -651,7 +656,7 @@
                     <w:noProof/>
                     <w:webHidden/>
                   </w:rPr>
-                  <w:instrText xml:space="preserve"> PAGEREF _Toc478654096 \h </w:instrText>
+                  <w:instrText xml:space="preserve"> PAGEREF _Toc480227737 \h </w:instrText>
                 </w:r>
                 <w:r>
                   <w:rPr>
@@ -694,7 +699,7 @@
                   <w:lang w:eastAsia="fr-FR"/>
                 </w:rPr>
               </w:pPr>
-              <w:hyperlink w:anchor="_Toc478654097" w:history="1">
+              <w:hyperlink w:anchor="_Toc480227738" w:history="1">
                 <w:r>
                   <w:rPr>
                     <w:rStyle w:val="Lienhypertexte"/>
@@ -721,7 +726,7 @@
                     <w:noProof/>
                     <w:webHidden/>
                   </w:rPr>
-                  <w:instrText xml:space="preserve"> PAGEREF _Toc478654097 \h </w:instrText>
+                  <w:instrText xml:space="preserve"> PAGEREF _Toc480227738 \h </w:instrText>
                 </w:r>
                 <w:r>
                   <w:rPr>
@@ -764,7 +769,7 @@
                   <w:lang w:eastAsia="fr-FR"/>
                 </w:rPr>
               </w:pPr>
-              <w:hyperlink w:anchor="_Toc478654098" w:history="1">
+              <w:hyperlink w:anchor="_Toc480227739" w:history="1">
                 <w:r>
                   <w:rPr>
                     <w:rStyle w:val="Lienhypertexte"/>
@@ -791,7 +796,7 @@
                     <w:noProof/>
                     <w:webHidden/>
                   </w:rPr>
-                  <w:instrText xml:space="preserve"> PAGEREF _Toc478654098 \h </w:instrText>
+                  <w:instrText xml:space="preserve"> PAGEREF _Toc480227739 \h </w:instrText>
                 </w:r>
                 <w:r>
                   <w:rPr>
@@ -834,7 +839,7 @@
                   <w:lang w:eastAsia="fr-FR"/>
                 </w:rPr>
               </w:pPr>
-              <w:hyperlink w:anchor="_Toc478654099" w:history="1">
+              <w:hyperlink w:anchor="_Toc480227740" w:history="1">
                 <w:r>
                   <w:rPr>
                     <w:rStyle w:val="Lienhypertexte"/>
@@ -861,7 +866,7 @@
                     <w:noProof/>
                     <w:webHidden/>
                   </w:rPr>
-                  <w:instrText xml:space="preserve"> PAGEREF _Toc478654099 \h </w:instrText>
+                  <w:instrText xml:space="preserve"> PAGEREF _Toc480227740 \h </w:instrText>
                 </w:r>
                 <w:r>
                   <w:rPr>
@@ -904,7 +909,7 @@
                   <w:lang w:eastAsia="fr-FR"/>
                 </w:rPr>
               </w:pPr>
-              <w:hyperlink w:anchor="_Toc478654100" w:history="1">
+              <w:hyperlink w:anchor="_Toc480227741" w:history="1">
                 <w:r>
                   <w:rPr>
                     <w:rStyle w:val="Lienhypertexte"/>
@@ -931,7 +936,7 @@
                     <w:noProof/>
                     <w:webHidden/>
                   </w:rPr>
-                  <w:instrText xml:space="preserve"> PAGEREF _Toc478654100 \h </w:instrText>
+                  <w:instrText xml:space="preserve"> PAGEREF _Toc480227741 \h </w:instrText>
                 </w:r>
                 <w:r>
                   <w:rPr>
@@ -951,7 +956,7 @@
                     <w:noProof/>
                     <w:webHidden/>
                   </w:rPr>
-                  <w:t>3</w:t>
+                  <w:t>4</w:t>
                 </w:r>
                 <w:r>
                   <w:rPr>
@@ -974,7 +979,7 @@
                   <w:lang w:eastAsia="fr-FR"/>
                 </w:rPr>
               </w:pPr>
-              <w:hyperlink w:anchor="_Toc478654101" w:history="1">
+              <w:hyperlink w:anchor="_Toc480227742" w:history="1">
                 <w:r>
                   <w:rPr>
                     <w:rStyle w:val="Lienhypertexte"/>
@@ -1001,7 +1006,7 @@
                     <w:noProof/>
                     <w:webHidden/>
                   </w:rPr>
-                  <w:instrText xml:space="preserve"> PAGEREF _Toc478654101 \h </w:instrText>
+                  <w:instrText xml:space="preserve"> PAGEREF _Toc480227742 \h </w:instrText>
                 </w:r>
                 <w:r>
                   <w:rPr>
@@ -1021,7 +1026,7 @@
                     <w:noProof/>
                     <w:webHidden/>
                   </w:rPr>
-                  <w:t>3</w:t>
+                  <w:t>4</w:t>
                 </w:r>
                 <w:r>
                   <w:rPr>
@@ -1044,7 +1049,7 @@
                   <w:lang w:eastAsia="fr-FR"/>
                 </w:rPr>
               </w:pPr>
-              <w:hyperlink w:anchor="_Toc478654102" w:history="1">
+              <w:hyperlink w:anchor="_Toc480227743" w:history="1">
                 <w:r>
                   <w:rPr>
                     <w:rStyle w:val="Lienhypertexte"/>
@@ -1071,7 +1076,7 @@
                     <w:noProof/>
                     <w:webHidden/>
                   </w:rPr>
-                  <w:instrText xml:space="preserve"> PAGEREF _Toc478654102 \h </w:instrText>
+                  <w:instrText xml:space="preserve"> PAGEREF _Toc480227743 \h </w:instrText>
                 </w:r>
                 <w:r>
                   <w:rPr>
@@ -1114,7 +1119,7 @@
                   <w:lang w:eastAsia="fr-FR"/>
                 </w:rPr>
               </w:pPr>
-              <w:hyperlink w:anchor="_Toc478654103" w:history="1">
+              <w:hyperlink w:anchor="_Toc480227744" w:history="1">
                 <w:r>
                   <w:rPr>
                     <w:rStyle w:val="Lienhypertexte"/>
@@ -1141,7 +1146,7 @@
                     <w:noProof/>
                     <w:webHidden/>
                   </w:rPr>
-                  <w:instrText xml:space="preserve"> PAGEREF _Toc478654103 \h </w:instrText>
+                  <w:instrText xml:space="preserve"> PAGEREF _Toc480227744 \h </w:instrText>
                 </w:r>
                 <w:r>
                   <w:rPr>
@@ -1184,13 +1189,27 @@
                   <w:lang w:eastAsia="fr-FR"/>
                 </w:rPr>
               </w:pPr>
-              <w:hyperlink w:anchor="_Toc478654104" w:history="1">
+              <w:hyperlink w:anchor="_Toc480227745" w:history="1">
                 <w:r>
                   <w:rPr>
                     <w:rStyle w:val="Lienhypertexte"/>
                     <w:noProof/>
                   </w:rPr>
-                  <w:t>Charte graphique</w:t>
+                  <w:t>Le mod</w:t>
+                </w:r>
+                <w:r>
+                  <w:rPr>
+                    <w:rStyle w:val="Lienhypertexte"/>
+                    <w:noProof/>
+                  </w:rPr>
+                  <w:t>u</w:t>
+                </w:r>
+                <w:r>
+                  <w:rPr>
+                    <w:rStyle w:val="Lienhypertexte"/>
+                    <w:noProof/>
+                  </w:rPr>
+                  <w:t>le</w:t>
                 </w:r>
                 <w:r>
                   <w:rPr>
@@ -1211,7 +1230,7 @@
                     <w:noProof/>
                     <w:webHidden/>
                   </w:rPr>
-                  <w:instrText xml:space="preserve"> PAGEREF _Toc478654104 \h </w:instrText>
+                  <w:instrText xml:space="preserve"> PAGEREF _Toc480227745 \h </w:instrText>
                 </w:r>
                 <w:r>
                   <w:rPr>
@@ -1232,6 +1251,146 @@
                     <w:webHidden/>
                   </w:rPr>
                   <w:t>5</w:t>
+                </w:r>
+                <w:r>
+                  <w:rPr>
+                    <w:noProof/>
+                    <w:webHidden/>
+                  </w:rPr>
+                  <w:fldChar w:fldCharType="end"/>
+                </w:r>
+              </w:hyperlink>
+            </w:p>
+            <w:p>
+              <w:pPr>
+                <w:pStyle w:val="TM2"/>
+                <w:tabs>
+                  <w:tab w:val="right" w:leader="dot" w:pos="9062"/>
+                </w:tabs>
+                <w:rPr>
+                  <w:rFonts w:eastAsiaTheme="minorEastAsia"/>
+                  <w:noProof/>
+                  <w:lang w:eastAsia="fr-FR"/>
+                </w:rPr>
+              </w:pPr>
+              <w:hyperlink w:anchor="_Toc480227746" w:history="1">
+                <w:r>
+                  <w:rPr>
+                    <w:rStyle w:val="Lienhypertexte"/>
+                    <w:noProof/>
+                  </w:rPr>
+                  <w:t>Scénario</w:t>
+                </w:r>
+                <w:r>
+                  <w:rPr>
+                    <w:noProof/>
+                    <w:webHidden/>
+                  </w:rPr>
+                  <w:tab/>
+                </w:r>
+                <w:r>
+                  <w:rPr>
+                    <w:noProof/>
+                    <w:webHidden/>
+                  </w:rPr>
+                  <w:fldChar w:fldCharType="begin"/>
+                </w:r>
+                <w:r>
+                  <w:rPr>
+                    <w:noProof/>
+                    <w:webHidden/>
+                  </w:rPr>
+                  <w:instrText xml:space="preserve"> PAGEREF _Toc480227746 \h </w:instrText>
+                </w:r>
+                <w:r>
+                  <w:rPr>
+                    <w:noProof/>
+                    <w:webHidden/>
+                  </w:rPr>
+                </w:r>
+                <w:r>
+                  <w:rPr>
+                    <w:noProof/>
+                    <w:webHidden/>
+                  </w:rPr>
+                  <w:fldChar w:fldCharType="separate"/>
+                </w:r>
+                <w:r>
+                  <w:rPr>
+                    <w:noProof/>
+                    <w:webHidden/>
+                  </w:rPr>
+                  <w:t>5</w:t>
+                </w:r>
+                <w:r>
+                  <w:rPr>
+                    <w:noProof/>
+                    <w:webHidden/>
+                  </w:rPr>
+                  <w:fldChar w:fldCharType="end"/>
+                </w:r>
+              </w:hyperlink>
+            </w:p>
+            <w:p>
+              <w:pPr>
+                <w:pStyle w:val="TM2"/>
+                <w:tabs>
+                  <w:tab w:val="right" w:leader="dot" w:pos="9062"/>
+                </w:tabs>
+                <w:rPr>
+                  <w:rFonts w:eastAsiaTheme="minorEastAsia"/>
+                  <w:noProof/>
+                  <w:lang w:eastAsia="fr-FR"/>
+                </w:rPr>
+              </w:pPr>
+              <w:hyperlink w:anchor="_Toc480227747" w:history="1">
+                <w:r>
+                  <w:rPr>
+                    <w:rStyle w:val="Lienhypertexte"/>
+                    <w:noProof/>
+                  </w:rPr>
+                  <w:t>Maquettes</w:t>
+                </w:r>
+                <w:r>
+                  <w:rPr>
+                    <w:noProof/>
+                    <w:webHidden/>
+                  </w:rPr>
+                  <w:tab/>
+                </w:r>
+                <w:r>
+                  <w:rPr>
+                    <w:noProof/>
+                    <w:webHidden/>
+                  </w:rPr>
+                  <w:fldChar w:fldCharType="begin"/>
+                </w:r>
+                <w:r>
+                  <w:rPr>
+                    <w:noProof/>
+                    <w:webHidden/>
+                  </w:rPr>
+                  <w:instrText xml:space="preserve"> PAGEREF _Toc480227747 \h </w:instrText>
+                </w:r>
+                <w:r>
+                  <w:rPr>
+                    <w:noProof/>
+                    <w:webHidden/>
+                  </w:rPr>
+                </w:r>
+                <w:r>
+                  <w:rPr>
+                    <w:noProof/>
+                    <w:webHidden/>
+                  </w:rPr>
+                  <w:fldChar w:fldCharType="separate"/>
+                </w:r>
+                <w:r>
+                  <w:rPr>
+                    <w:noProof/>
+                    <w:webHidden/>
+                  </w:rPr>
+                  <w:t>6</w:t>
                 </w:r>
                 <w:r>
                   <w:rPr>
@@ -1254,13 +1413,13 @@
                   <w:lang w:eastAsia="fr-FR"/>
                 </w:rPr>
               </w:pPr>
-              <w:hyperlink w:anchor="_Toc478654105" w:history="1">
+              <w:hyperlink w:anchor="_Toc480227748" w:history="1">
                 <w:r>
                   <w:rPr>
                     <w:rStyle w:val="Lienhypertexte"/>
                     <w:noProof/>
                   </w:rPr>
-                  <w:t>Aspects techniques</w:t>
+                  <w:t>Charte graphique</w:t>
                 </w:r>
                 <w:r>
                   <w:rPr>
@@ -1281,7 +1440,7 @@
                     <w:noProof/>
                     <w:webHidden/>
                   </w:rPr>
-                  <w:instrText xml:space="preserve"> PAGEREF _Toc478654105 \h </w:instrText>
+                  <w:instrText xml:space="preserve"> PAGEREF _Toc480227748 \h </w:instrText>
                 </w:r>
                 <w:r>
                   <w:rPr>
@@ -1301,7 +1460,7 @@
                     <w:noProof/>
                     <w:webHidden/>
                   </w:rPr>
-                  <w:t>6</w:t>
+                  <w:t>9</w:t>
                 </w:r>
                 <w:r>
                   <w:rPr>
@@ -1324,13 +1483,13 @@
                   <w:lang w:eastAsia="fr-FR"/>
                 </w:rPr>
               </w:pPr>
-              <w:hyperlink w:anchor="_Toc478654106" w:history="1">
+              <w:hyperlink w:anchor="_Toc480227749" w:history="1">
                 <w:r>
                   <w:rPr>
                     <w:rStyle w:val="Lienhypertexte"/>
                     <w:noProof/>
                   </w:rPr>
-                  <w:t>Les conventions du code</w:t>
+                  <w:t>Aspects techniques</w:t>
                 </w:r>
                 <w:r>
                   <w:rPr>
@@ -1351,7 +1510,7 @@
                     <w:noProof/>
                     <w:webHidden/>
                   </w:rPr>
-                  <w:instrText xml:space="preserve"> PAGEREF _Toc478654106 \h </w:instrText>
+                  <w:instrText xml:space="preserve"> PAGEREF _Toc480227749 \h </w:instrText>
                 </w:r>
                 <w:r>
                   <w:rPr>
@@ -1371,7 +1530,147 @@
                     <w:noProof/>
                     <w:webHidden/>
                   </w:rPr>
-                  <w:t>7</w:t>
+                  <w:t>10</w:t>
+                </w:r>
+                <w:r>
+                  <w:rPr>
+                    <w:noProof/>
+                    <w:webHidden/>
+                  </w:rPr>
+                  <w:fldChar w:fldCharType="end"/>
+                </w:r>
+              </w:hyperlink>
+            </w:p>
+            <w:p>
+              <w:pPr>
+                <w:pStyle w:val="TM1"/>
+                <w:tabs>
+                  <w:tab w:val="right" w:leader="dot" w:pos="9062"/>
+                </w:tabs>
+                <w:rPr>
+                  <w:rFonts w:eastAsiaTheme="minorEastAsia"/>
+                  <w:noProof/>
+                  <w:lang w:eastAsia="fr-FR"/>
+                </w:rPr>
+              </w:pPr>
+              <w:hyperlink w:anchor="_Toc480227750" w:history="1">
+                <w:r>
+                  <w:rPr>
+                    <w:rStyle w:val="Lienhypertexte"/>
+                    <w:noProof/>
+                  </w:rPr>
+                  <w:t>Les conventions de codage</w:t>
+                </w:r>
+                <w:r>
+                  <w:rPr>
+                    <w:noProof/>
+                    <w:webHidden/>
+                  </w:rPr>
+                  <w:tab/>
+                </w:r>
+                <w:r>
+                  <w:rPr>
+                    <w:noProof/>
+                    <w:webHidden/>
+                  </w:rPr>
+                  <w:fldChar w:fldCharType="begin"/>
+                </w:r>
+                <w:r>
+                  <w:rPr>
+                    <w:noProof/>
+                    <w:webHidden/>
+                  </w:rPr>
+                  <w:instrText xml:space="preserve"> PAGEREF _Toc480227750 \h </w:instrText>
+                </w:r>
+                <w:r>
+                  <w:rPr>
+                    <w:noProof/>
+                    <w:webHidden/>
+                  </w:rPr>
+                </w:r>
+                <w:r>
+                  <w:rPr>
+                    <w:noProof/>
+                    <w:webHidden/>
+                  </w:rPr>
+                  <w:fldChar w:fldCharType="separate"/>
+                </w:r>
+                <w:r>
+                  <w:rPr>
+                    <w:noProof/>
+                    <w:webHidden/>
+                  </w:rPr>
+                  <w:t>11</w:t>
+                </w:r>
+                <w:r>
+                  <w:rPr>
+                    <w:noProof/>
+                    <w:webHidden/>
+                  </w:rPr>
+                  <w:fldChar w:fldCharType="end"/>
+                </w:r>
+              </w:hyperlink>
+            </w:p>
+            <w:p>
+              <w:pPr>
+                <w:pStyle w:val="TM1"/>
+                <w:tabs>
+                  <w:tab w:val="right" w:leader="dot" w:pos="9062"/>
+                </w:tabs>
+                <w:rPr>
+                  <w:rFonts w:eastAsiaTheme="minorEastAsia"/>
+                  <w:noProof/>
+                  <w:lang w:eastAsia="fr-FR"/>
+                </w:rPr>
+              </w:pPr>
+              <w:hyperlink w:anchor="_Toc480227751" w:history="1">
+                <w:r>
+                  <w:rPr>
+                    <w:rStyle w:val="Lienhypertexte"/>
+                    <w:noProof/>
+                  </w:rPr>
+                  <w:t>Fiche de sécurité</w:t>
+                </w:r>
+                <w:r>
+                  <w:rPr>
+                    <w:noProof/>
+                    <w:webHidden/>
+                  </w:rPr>
+                  <w:tab/>
+                </w:r>
+                <w:r>
+                  <w:rPr>
+                    <w:noProof/>
+                    <w:webHidden/>
+                  </w:rPr>
+                  <w:fldChar w:fldCharType="begin"/>
+                </w:r>
+                <w:r>
+                  <w:rPr>
+                    <w:noProof/>
+                    <w:webHidden/>
+                  </w:rPr>
+                  <w:instrText xml:space="preserve"> PAGEREF _Toc480227751 \h </w:instrText>
+                </w:r>
+                <w:r>
+                  <w:rPr>
+                    <w:noProof/>
+                    <w:webHidden/>
+                  </w:rPr>
+                </w:r>
+                <w:r>
+                  <w:rPr>
+                    <w:noProof/>
+                    <w:webHidden/>
+                  </w:rPr>
+                  <w:fldChar w:fldCharType="separate"/>
+                </w:r>
+                <w:r>
+                  <w:rPr>
+                    <w:noProof/>
+                    <w:webHidden/>
+                  </w:rPr>
+                  <w:t>12</w:t>
                 </w:r>
                 <w:r>
                   <w:rPr>
@@ -1509,9 +1808,8 @@
       <w:pPr>
         <w:pStyle w:val="Titre1"/>
       </w:pPr>
-      <w:bookmarkStart w:id="0" w:name="_Toc478654091"/>
-      <w:r>
-        <w:lastRenderedPageBreak/>
+      <w:bookmarkStart w:id="0" w:name="_Toc480227732"/>
+      <w:r>
         <w:t>Présentation du projet</w:t>
       </w:r>
       <w:bookmarkEnd w:id="0"/>
@@ -1521,7 +1819,7 @@
       <w:pPr>
         <w:pStyle w:val="Titre2"/>
       </w:pPr>
-      <w:bookmarkStart w:id="1" w:name="_Toc478654092"/>
+      <w:bookmarkStart w:id="1" w:name="_Toc480227733"/>
       <w:r>
         <w:t>Présentation du client</w:t>
       </w:r>
@@ -1791,7 +2089,6 @@
         <w:rPr>
           <w:b/>
         </w:rPr>
-        <w:lastRenderedPageBreak/>
         <w:t>Le planning prévisionnel</w:t>
       </w:r>
     </w:p>
@@ -1819,10 +2116,10 @@
                     </pic:cNvPicPr>
                   </pic:nvPicPr>
                   <pic:blipFill>
-                    <a:blip r:embed="rId6" cstate="print">
+                    <a:blip r:embed="rId8" cstate="print">
                       <a:extLst>
                         <a:ext uri="{28A0092B-C50C-407E-A947-70E740481C1C}">
-                          <a14:useLocalDpi xmlns:a14="http://schemas.microsoft.com/office/drawing/2010/main" xmlns:wps="http://schemas.microsoft.com/office/word/2010/wordprocessingShape" xmlns:wpi="http://schemas.microsoft.com/office/word/2010/wordprocessingInk" xmlns:wpg="http://schemas.microsoft.com/office/word/2010/wordprocessingGroup" xmlns:w15="http://schemas.microsoft.com/office/word/2012/wordml" xmlns:w14="http://schemas.microsoft.com/office/word/2010/wordml" xmlns:w="http://schemas.openxmlformats.org/wordprocessingml/2006/main" xmlns:w10="urn:schemas-microsoft-com:office:word" xmlns:wp14="http://schemas.microsoft.com/office/word/2010/wordprocessingDrawing" xmlns:v="urn:schemas-microsoft-com:vml" xmlns:o="urn:schemas-microsoft-com:office:office" xmlns:mc="http://schemas.openxmlformats.org/markup-compatibility/2006" xmlns:wpc="http://schemas.microsoft.com/office/word/2010/wordprocessingCanvas" xmlns="" val="0"/>
+                          <a14:useLocalDpi xmlns:a14="http://schemas.microsoft.com/office/drawing/2010/main" val="0"/>
                         </a:ext>
                       </a:extLst>
                     </a:blip>
@@ -1855,7 +2152,7 @@
       <w:pPr>
         <w:pStyle w:val="Titre1"/>
       </w:pPr>
-      <w:bookmarkStart w:id="2" w:name="_Toc478654093"/>
+      <w:bookmarkStart w:id="2" w:name="_Toc480227734"/>
       <w:r>
         <w:t>Description de notre stratégie</w:t>
       </w:r>
@@ -1866,7 +2163,7 @@
       <w:pPr>
         <w:pStyle w:val="Titre2"/>
       </w:pPr>
-      <w:bookmarkStart w:id="3" w:name="_Toc478654094"/>
+      <w:bookmarkStart w:id="3" w:name="_Toc480227735"/>
       <w:r>
         <w:t>Les objectifs</w:t>
       </w:r>
@@ -1907,7 +2204,7 @@
       <w:pPr>
         <w:pStyle w:val="Titre2"/>
       </w:pPr>
-      <w:bookmarkStart w:id="4" w:name="_Toc478654095"/>
+      <w:bookmarkStart w:id="4" w:name="_Toc480227736"/>
       <w:r>
         <w:t>Objectifs spécifiques :</w:t>
       </w:r>
@@ -1917,7 +2214,7 @@
       <w:pPr>
         <w:pStyle w:val="Titre3"/>
       </w:pPr>
-      <w:bookmarkStart w:id="5" w:name="_Toc478654096"/>
+      <w:bookmarkStart w:id="5" w:name="_Toc480227737"/>
       <w:r>
         <w:t>Gestion de projet :</w:t>
       </w:r>
@@ -1963,7 +2260,7 @@
       <w:pPr>
         <w:pStyle w:val="Titre3"/>
       </w:pPr>
-      <w:bookmarkStart w:id="6" w:name="_Toc478654097"/>
+      <w:bookmarkStart w:id="6" w:name="_Toc480227738"/>
       <w:r>
         <w:t>Technique</w:t>
       </w:r>
@@ -2012,7 +2309,7 @@
       <w:pPr>
         <w:pStyle w:val="Titre3"/>
       </w:pPr>
-      <w:bookmarkStart w:id="7" w:name="_Toc478654098"/>
+      <w:bookmarkStart w:id="7" w:name="_Toc480227739"/>
       <w:r>
         <w:t>Graphique</w:t>
       </w:r>
@@ -2038,7 +2335,7 @@
         <w:pStyle w:val="Titre3"/>
       </w:pPr>
       <w:bookmarkStart w:id="8" w:name="_Toc478654069"/>
-      <w:bookmarkStart w:id="9" w:name="_Toc478654099"/>
+      <w:bookmarkStart w:id="9" w:name="_Toc480227740"/>
       <w:r>
         <w:t>Editorial</w:t>
       </w:r>
@@ -2069,6 +2366,7 @@
         </w:numPr>
       </w:pPr>
       <w:r>
+        <w:lastRenderedPageBreak/>
         <w:t>Référencement</w:t>
       </w:r>
     </w:p>
@@ -2076,7 +2374,7 @@
       <w:pPr>
         <w:pStyle w:val="Titre2"/>
       </w:pPr>
-      <w:bookmarkStart w:id="10" w:name="_Toc478654100"/>
+      <w:bookmarkStart w:id="10" w:name="_Toc480227741"/>
       <w:r>
         <w:t>Les ressources</w:t>
       </w:r>
@@ -2089,7 +2387,7 @@
       <w:pPr>
         <w:pStyle w:val="Titre3"/>
       </w:pPr>
-      <w:bookmarkStart w:id="11" w:name="_Toc478654101"/>
+      <w:bookmarkStart w:id="11" w:name="_Toc480227742"/>
       <w:r>
         <w:t>Personnel :</w:t>
       </w:r>
@@ -2111,9 +2409,8 @@
       <w:pPr>
         <w:pStyle w:val="Titre3"/>
       </w:pPr>
-      <w:bookmarkStart w:id="12" w:name="_Toc478654102"/>
-      <w:r>
-        <w:lastRenderedPageBreak/>
+      <w:bookmarkStart w:id="12" w:name="_Toc480227743"/>
+      <w:r>
         <w:t>Matériel et logiciel :</w:t>
       </w:r>
       <w:bookmarkEnd w:id="12"/>
@@ -2159,15 +2456,7 @@
       </w:r>
       <w:r>
         <w:br/>
-        <w:t xml:space="preserve">Fonctionnalités attendues : créer des documents de gestion de projet, de memento pour l’utilisation de </w:t>
-      </w:r>
-      <w:proofErr w:type="spellStart"/>
-      <w:r>
-        <w:t>Prestashop</w:t>
-      </w:r>
-      <w:proofErr w:type="spellEnd"/>
-      <w:r>
-        <w:t>, format de réception des documents fournis par les freelances (rédaction et préconisations SEO).</w:t>
+        <w:t>Fonctionnalités attendues : créer des documents de gestion de projet, de memento pour l’utilisation de Prestashop, format de réception des documents fournis par les freelances (rédaction et préconisations SEO).</w:t>
       </w:r>
     </w:p>
     <w:p>
@@ -2196,7 +2485,7 @@
       <w:pPr>
         <w:pStyle w:val="Titre1"/>
       </w:pPr>
-      <w:bookmarkStart w:id="13" w:name="_Toc478654103"/>
+      <w:bookmarkStart w:id="13" w:name="_Toc480227744"/>
       <w:r>
         <w:t>L’arborescence du site</w:t>
       </w:r>
@@ -2513,33 +2802,521 @@
       <w:pPr>
         <w:pStyle w:val="Titre1"/>
       </w:pPr>
+      <w:bookmarkStart w:id="14" w:name="_Toc480227745"/>
+      <w:r>
+        <w:t>Le module</w:t>
+      </w:r>
+      <w:bookmarkEnd w:id="14"/>
+    </w:p>
+    <w:p>
+      <w:pPr>
+        <w:pStyle w:val="Titre2"/>
+      </w:pPr>
+      <w:bookmarkStart w:id="15" w:name="_Toc480227746"/>
+      <w:r>
+        <w:t>Scénario</w:t>
+      </w:r>
+      <w:bookmarkEnd w:id="15"/>
+    </w:p>
+    <w:p/>
+    <w:p>
+      <w:r>
+        <w:rPr>
+          <w:noProof/>
+          <w:lang w:eastAsia="fr-FR"/>
+        </w:rPr>
+        <w:drawing>
+          <wp:anchor distT="0" distB="0" distL="114300" distR="114300" simplePos="0" relativeHeight="251672576" behindDoc="0" locked="0" layoutInCell="1" allowOverlap="1">
+            <wp:simplePos x="0" y="0"/>
+            <wp:positionH relativeFrom="column">
+              <wp:posOffset>-4445</wp:posOffset>
+            </wp:positionH>
+            <wp:positionV relativeFrom="paragraph">
+              <wp:posOffset>224155</wp:posOffset>
+            </wp:positionV>
+            <wp:extent cx="4438650" cy="1838325"/>
+            <wp:effectExtent l="0" t="0" r="0" b="0"/>
+            <wp:wrapNone/>
+            <wp:docPr id="7" name="Image 7"/>
+            <wp:cNvGraphicFramePr>
+              <a:graphicFrameLocks xmlns:a="http://schemas.openxmlformats.org/drawingml/2006/main" noChangeAspect="1"/>
+            </wp:cNvGraphicFramePr>
+            <a:graphic xmlns:a="http://schemas.openxmlformats.org/drawingml/2006/main">
+              <a:graphicData uri="http://schemas.openxmlformats.org/drawingml/2006/picture">
+                <pic:pic xmlns:pic="http://schemas.openxmlformats.org/drawingml/2006/picture">
+                  <pic:nvPicPr>
+                    <pic:cNvPr id="0" name="Picture 4"/>
+                    <pic:cNvPicPr>
+                      <a:picLocks noChangeAspect="1" noChangeArrowheads="1"/>
+                    </pic:cNvPicPr>
+                  </pic:nvPicPr>
+                  <pic:blipFill>
+                    <a:blip r:embed="rId9">
+                      <a:extLst>
+                        <a:ext uri="{28A0092B-C50C-407E-A947-70E740481C1C}">
+                          <a14:useLocalDpi xmlns:a14="http://schemas.microsoft.com/office/drawing/2010/main" val="0"/>
+                        </a:ext>
+                      </a:extLst>
+                    </a:blip>
+                    <a:srcRect/>
+                    <a:stretch>
+                      <a:fillRect/>
+                    </a:stretch>
+                  </pic:blipFill>
+                  <pic:spPr bwMode="auto">
+                    <a:xfrm>
+                      <a:off x="0" y="0"/>
+                      <a:ext cx="4438650" cy="1838325"/>
+                    </a:xfrm>
+                    <a:prstGeom prst="rect">
+                      <a:avLst/>
+                    </a:prstGeom>
+                    <a:noFill/>
+                    <a:ln>
+                      <a:noFill/>
+                    </a:ln>
+                  </pic:spPr>
+                </pic:pic>
+              </a:graphicData>
+            </a:graphic>
+            <wp14:sizeRelH relativeFrom="page">
+              <wp14:pctWidth>0</wp14:pctWidth>
+            </wp14:sizeRelH>
+            <wp14:sizeRelV relativeFrom="page">
+              <wp14:pctHeight>0</wp14:pctHeight>
+            </wp14:sizeRelV>
+          </wp:anchor>
+        </w:drawing>
+      </w:r>
+    </w:p>
+    <w:p/>
+    <w:p/>
+    <w:p/>
+    <w:p/>
+    <w:p/>
+    <w:p/>
+    <w:p>
+      <w:r>
+        <w:rPr>
+          <w:noProof/>
+          <w:lang w:eastAsia="fr-FR"/>
+        </w:rPr>
+        <w:drawing>
+          <wp:anchor distT="0" distB="0" distL="114300" distR="114300" simplePos="0" relativeHeight="251663360" behindDoc="0" locked="0" layoutInCell="1" allowOverlap="1">
+            <wp:simplePos x="0" y="0"/>
+            <wp:positionH relativeFrom="column">
+              <wp:posOffset>0</wp:posOffset>
+            </wp:positionH>
+            <wp:positionV relativeFrom="paragraph">
+              <wp:posOffset>172085</wp:posOffset>
+            </wp:positionV>
+            <wp:extent cx="5105400" cy="1847850"/>
+            <wp:effectExtent l="0" t="0" r="0" b="0"/>
+            <wp:wrapSquare wrapText="bothSides"/>
+            <wp:docPr id="8" name="Image 8"/>
+            <wp:cNvGraphicFramePr>
+              <a:graphicFrameLocks xmlns:a="http://schemas.openxmlformats.org/drawingml/2006/main" noChangeAspect="1"/>
+            </wp:cNvGraphicFramePr>
+            <a:graphic xmlns:a="http://schemas.openxmlformats.org/drawingml/2006/main">
+              <a:graphicData uri="http://schemas.openxmlformats.org/drawingml/2006/picture">
+                <pic:pic xmlns:pic="http://schemas.openxmlformats.org/drawingml/2006/picture">
+                  <pic:nvPicPr>
+                    <pic:cNvPr id="0" name="Picture 5"/>
+                    <pic:cNvPicPr>
+                      <a:picLocks noChangeAspect="1" noChangeArrowheads="1"/>
+                    </pic:cNvPicPr>
+                  </pic:nvPicPr>
+                  <pic:blipFill>
+                    <a:blip r:embed="rId10">
+                      <a:extLst>
+                        <a:ext uri="{28A0092B-C50C-407E-A947-70E740481C1C}">
+                          <a14:useLocalDpi xmlns:a14="http://schemas.microsoft.com/office/drawing/2010/main" val="0"/>
+                        </a:ext>
+                      </a:extLst>
+                    </a:blip>
+                    <a:srcRect/>
+                    <a:stretch>
+                      <a:fillRect/>
+                    </a:stretch>
+                  </pic:blipFill>
+                  <pic:spPr bwMode="auto">
+                    <a:xfrm>
+                      <a:off x="0" y="0"/>
+                      <a:ext cx="5105400" cy="1847850"/>
+                    </a:xfrm>
+                    <a:prstGeom prst="rect">
+                      <a:avLst/>
+                    </a:prstGeom>
+                    <a:noFill/>
+                    <a:ln>
+                      <a:noFill/>
+                    </a:ln>
+                  </pic:spPr>
+                </pic:pic>
+              </a:graphicData>
+            </a:graphic>
+          </wp:anchor>
+        </w:drawing>
+      </w:r>
+    </w:p>
+    <w:p/>
+    <w:p/>
+    <w:p>
+      <w:r>
+        <w:br w:type="textWrapping" w:clear="all"/>
+      </w:r>
+    </w:p>
+    <w:p>
+      <w:r>
+        <w:rPr>
+          <w:noProof/>
+          <w:lang w:eastAsia="fr-FR"/>
+        </w:rPr>
+        <w:drawing>
+          <wp:anchor distT="0" distB="0" distL="114300" distR="114300" simplePos="0" relativeHeight="251667456" behindDoc="0" locked="0" layoutInCell="1" allowOverlap="1">
+            <wp:simplePos x="0" y="0"/>
+            <wp:positionH relativeFrom="column">
+              <wp:posOffset>14605</wp:posOffset>
+            </wp:positionH>
+            <wp:positionV relativeFrom="paragraph">
+              <wp:posOffset>222250</wp:posOffset>
+            </wp:positionV>
+            <wp:extent cx="5276850" cy="3705225"/>
+            <wp:effectExtent l="0" t="0" r="0" b="0"/>
+            <wp:wrapNone/>
+            <wp:docPr id="9" name="Image 9"/>
+            <wp:cNvGraphicFramePr>
+              <a:graphicFrameLocks xmlns:a="http://schemas.openxmlformats.org/drawingml/2006/main" noChangeAspect="1"/>
+            </wp:cNvGraphicFramePr>
+            <a:graphic xmlns:a="http://schemas.openxmlformats.org/drawingml/2006/main">
+              <a:graphicData uri="http://schemas.openxmlformats.org/drawingml/2006/picture">
+                <pic:pic xmlns:pic="http://schemas.openxmlformats.org/drawingml/2006/picture">
+                  <pic:nvPicPr>
+                    <pic:cNvPr id="0" name="Picture 6"/>
+                    <pic:cNvPicPr>
+                      <a:picLocks noChangeAspect="1" noChangeArrowheads="1"/>
+                    </pic:cNvPicPr>
+                  </pic:nvPicPr>
+                  <pic:blipFill>
+                    <a:blip r:embed="rId11">
+                      <a:extLst>
+                        <a:ext uri="{28A0092B-C50C-407E-A947-70E740481C1C}">
+                          <a14:useLocalDpi xmlns:a14="http://schemas.microsoft.com/office/drawing/2010/main" val="0"/>
+                        </a:ext>
+                      </a:extLst>
+                    </a:blip>
+                    <a:srcRect/>
+                    <a:stretch>
+                      <a:fillRect/>
+                    </a:stretch>
+                  </pic:blipFill>
+                  <pic:spPr bwMode="auto">
+                    <a:xfrm>
+                      <a:off x="0" y="0"/>
+                      <a:ext cx="5276850" cy="3705225"/>
+                    </a:xfrm>
+                    <a:prstGeom prst="rect">
+                      <a:avLst/>
+                    </a:prstGeom>
+                    <a:noFill/>
+                    <a:ln>
+                      <a:noFill/>
+                    </a:ln>
+                  </pic:spPr>
+                </pic:pic>
+              </a:graphicData>
+            </a:graphic>
+            <wp14:sizeRelH relativeFrom="page">
+              <wp14:pctWidth>0</wp14:pctWidth>
+            </wp14:sizeRelH>
+            <wp14:sizeRelV relativeFrom="page">
+              <wp14:pctHeight>0</wp14:pctHeight>
+            </wp14:sizeRelV>
+          </wp:anchor>
+        </w:drawing>
+      </w:r>
+    </w:p>
+    <w:p/>
+    <w:p/>
+    <w:p/>
+    <w:p/>
+    <w:p/>
+    <w:p/>
+    <w:p/>
+    <w:p/>
+    <w:p/>
+    <w:p/>
+    <w:p/>
+    <w:p/>
+    <w:p>
+      <w:pPr>
+        <w:pStyle w:val="Titre2"/>
+      </w:pPr>
+      <w:bookmarkStart w:id="16" w:name="_Toc480227747"/>
+      <w:r>
+        <w:t>Maquettes</w:t>
+      </w:r>
+      <w:bookmarkEnd w:id="16"/>
+    </w:p>
+    <w:p/>
+    <w:p>
+      <w:r>
+        <w:t>Module non exploité :</w:t>
+      </w:r>
+    </w:p>
+    <w:p>
+      <w:r>
+        <w:rPr>
+          <w:noProof/>
+          <w:lang w:eastAsia="fr-FR"/>
+        </w:rPr>
+        <w:drawing>
+          <wp:anchor distT="0" distB="0" distL="114300" distR="114300" simplePos="0" relativeHeight="251655168" behindDoc="0" locked="0" layoutInCell="1" allowOverlap="1">
+            <wp:simplePos x="0" y="0"/>
+            <wp:positionH relativeFrom="column">
+              <wp:posOffset>376555</wp:posOffset>
+            </wp:positionH>
+            <wp:positionV relativeFrom="paragraph">
+              <wp:posOffset>64770</wp:posOffset>
+            </wp:positionV>
+            <wp:extent cx="4257675" cy="4581525"/>
+            <wp:effectExtent l="0" t="0" r="0" b="0"/>
+            <wp:wrapNone/>
+            <wp:docPr id="1" name="Image 1"/>
+            <wp:cNvGraphicFramePr>
+              <a:graphicFrameLocks xmlns:a="http://schemas.openxmlformats.org/drawingml/2006/main" noChangeAspect="1"/>
+            </wp:cNvGraphicFramePr>
+            <a:graphic xmlns:a="http://schemas.openxmlformats.org/drawingml/2006/main">
+              <a:graphicData uri="http://schemas.openxmlformats.org/drawingml/2006/picture">
+                <pic:pic xmlns:pic="http://schemas.openxmlformats.org/drawingml/2006/picture">
+                  <pic:nvPicPr>
+                    <pic:cNvPr id="0" name="Picture 1"/>
+                    <pic:cNvPicPr>
+                      <a:picLocks noChangeAspect="1" noChangeArrowheads="1"/>
+                    </pic:cNvPicPr>
+                  </pic:nvPicPr>
+                  <pic:blipFill>
+                    <a:blip r:embed="rId12">
+                      <a:extLst>
+                        <a:ext uri="{28A0092B-C50C-407E-A947-70E740481C1C}">
+                          <a14:useLocalDpi xmlns:a14="http://schemas.microsoft.com/office/drawing/2010/main" val="0"/>
+                        </a:ext>
+                      </a:extLst>
+                    </a:blip>
+                    <a:srcRect/>
+                    <a:stretch>
+                      <a:fillRect/>
+                    </a:stretch>
+                  </pic:blipFill>
+                  <pic:spPr bwMode="auto">
+                    <a:xfrm>
+                      <a:off x="0" y="0"/>
+                      <a:ext cx="4257675" cy="4581525"/>
+                    </a:xfrm>
+                    <a:prstGeom prst="rect">
+                      <a:avLst/>
+                    </a:prstGeom>
+                    <a:noFill/>
+                    <a:ln>
+                      <a:noFill/>
+                    </a:ln>
+                  </pic:spPr>
+                </pic:pic>
+              </a:graphicData>
+            </a:graphic>
+          </wp:anchor>
+        </w:drawing>
+      </w:r>
+    </w:p>
+    <w:p/>
+    <w:p/>
+    <w:p/>
+    <w:p/>
+    <w:p/>
+    <w:p/>
+    <w:p/>
+    <w:p/>
+    <w:p/>
+    <w:p/>
+    <w:p/>
+    <w:p/>
+    <w:p/>
+    <w:p/>
+    <w:p/>
+    <w:p/>
+    <w:p/>
+    <w:p/>
+    <w:p/>
+    <w:p/>
+    <w:p/>
+    <w:p/>
+    <w:p/>
+    <w:p/>
+    <w:p/>
+    <w:p/>
+    <w:p>
       <w:r>
         <w:lastRenderedPageBreak/>
-        <w:t>Le module</w:t>
-      </w:r>
-    </w:p>
-    <w:p>
-      <w:pPr>
-        <w:pStyle w:val="Titre2"/>
-      </w:pPr>
-      <w:r>
-        <w:t>Scénario</w:t>
-      </w:r>
-    </w:p>
-    <w:p>
-      <w:pPr>
-        <w:pStyle w:val="Titre2"/>
-      </w:pPr>
-      <w:r>
-        <w:t>Maquettes</w:t>
-      </w:r>
-      <w:bookmarkStart w:id="14" w:name="_GoBack"/>
-      <w:bookmarkEnd w:id="14"/>
-    </w:p>
-    <w:p/>
-    <w:p/>
-    <w:p>
-      <w:bookmarkStart w:id="15" w:name="_Toc478654104"/>
+        <w:t>Choix de l’option :</w:t>
+      </w:r>
+    </w:p>
+    <w:p>
+      <w:r>
+        <w:rPr>
+          <w:noProof/>
+          <w:lang w:eastAsia="fr-FR"/>
+        </w:rPr>
+        <w:drawing>
+          <wp:anchor distT="0" distB="0" distL="114300" distR="114300" simplePos="0" relativeHeight="251662336" behindDoc="0" locked="0" layoutInCell="1" allowOverlap="1">
+            <wp:simplePos x="0" y="0"/>
+            <wp:positionH relativeFrom="column">
+              <wp:posOffset>528955</wp:posOffset>
+            </wp:positionH>
+            <wp:positionV relativeFrom="paragraph">
+              <wp:posOffset>118745</wp:posOffset>
+            </wp:positionV>
+            <wp:extent cx="3476625" cy="3971925"/>
+            <wp:effectExtent l="0" t="0" r="0" b="0"/>
+            <wp:wrapNone/>
+            <wp:docPr id="5" name="Image 5"/>
+            <wp:cNvGraphicFramePr>
+              <a:graphicFrameLocks xmlns:a="http://schemas.openxmlformats.org/drawingml/2006/main" noChangeAspect="1"/>
+            </wp:cNvGraphicFramePr>
+            <a:graphic xmlns:a="http://schemas.openxmlformats.org/drawingml/2006/main">
+              <a:graphicData uri="http://schemas.openxmlformats.org/drawingml/2006/picture">
+                <pic:pic xmlns:pic="http://schemas.openxmlformats.org/drawingml/2006/picture">
+                  <pic:nvPicPr>
+                    <pic:cNvPr id="0" name="Picture 2"/>
+                    <pic:cNvPicPr>
+                      <a:picLocks noChangeAspect="1" noChangeArrowheads="1"/>
+                    </pic:cNvPicPr>
+                  </pic:nvPicPr>
+                  <pic:blipFill>
+                    <a:blip r:embed="rId13">
+                      <a:extLst>
+                        <a:ext uri="{28A0092B-C50C-407E-A947-70E740481C1C}">
+                          <a14:useLocalDpi xmlns:a14="http://schemas.microsoft.com/office/drawing/2010/main" val="0"/>
+                        </a:ext>
+                      </a:extLst>
+                    </a:blip>
+                    <a:srcRect/>
+                    <a:stretch>
+                      <a:fillRect/>
+                    </a:stretch>
+                  </pic:blipFill>
+                  <pic:spPr bwMode="auto">
+                    <a:xfrm>
+                      <a:off x="0" y="0"/>
+                      <a:ext cx="3476625" cy="3971925"/>
+                    </a:xfrm>
+                    <a:prstGeom prst="rect">
+                      <a:avLst/>
+                    </a:prstGeom>
+                    <a:noFill/>
+                    <a:ln>
+                      <a:noFill/>
+                    </a:ln>
+                  </pic:spPr>
+                </pic:pic>
+              </a:graphicData>
+            </a:graphic>
+          </wp:anchor>
+        </w:drawing>
+      </w:r>
+    </w:p>
+    <w:p/>
+    <w:p/>
+    <w:p/>
+    <w:p/>
+    <w:p/>
+    <w:p/>
+    <w:p/>
+    <w:p/>
+    <w:p/>
+    <w:p/>
+    <w:p/>
+    <w:p/>
+    <w:p/>
+    <w:p/>
+    <w:p/>
+    <w:p/>
+    <w:p/>
+    <w:p/>
+    <w:p/>
+    <w:p/>
+    <w:p/>
+    <w:p/>
+    <w:p/>
+    <w:p/>
+    <w:p/>
+    <w:p/>
+    <w:p/>
+    <w:p/>
+    <w:p/>
+    <w:p>
+      <w:r>
+        <w:lastRenderedPageBreak/>
+        <w:t xml:space="preserve">Une fois le choix fait : </w:t>
+      </w:r>
+    </w:p>
+    <w:p>
+      <w:r>
+        <w:rPr>
+          <w:noProof/>
+          <w:lang w:eastAsia="fr-FR"/>
+        </w:rPr>
+        <w:drawing>
+          <wp:inline distT="0" distB="0" distL="0" distR="0">
+            <wp:extent cx="4057650" cy="3924300"/>
+            <wp:effectExtent l="0" t="0" r="0" b="0"/>
+            <wp:docPr id="6" name="Image 6"/>
+            <wp:cNvGraphicFramePr>
+              <a:graphicFrameLocks xmlns:a="http://schemas.openxmlformats.org/drawingml/2006/main" noChangeAspect="1"/>
+            </wp:cNvGraphicFramePr>
+            <a:graphic xmlns:a="http://schemas.openxmlformats.org/drawingml/2006/main">
+              <a:graphicData uri="http://schemas.openxmlformats.org/drawingml/2006/picture">
+                <pic:pic xmlns:pic="http://schemas.openxmlformats.org/drawingml/2006/picture">
+                  <pic:nvPicPr>
+                    <pic:cNvPr id="0" name="Picture 3"/>
+                    <pic:cNvPicPr>
+                      <a:picLocks noChangeAspect="1" noChangeArrowheads="1"/>
+                    </pic:cNvPicPr>
+                  </pic:nvPicPr>
+                  <pic:blipFill>
+                    <a:blip r:embed="rId14">
+                      <a:extLst>
+                        <a:ext uri="{28A0092B-C50C-407E-A947-70E740481C1C}">
+                          <a14:useLocalDpi xmlns:a14="http://schemas.microsoft.com/office/drawing/2010/main" val="0"/>
+                        </a:ext>
+                      </a:extLst>
+                    </a:blip>
+                    <a:srcRect/>
+                    <a:stretch>
+                      <a:fillRect/>
+                    </a:stretch>
+                  </pic:blipFill>
+                  <pic:spPr bwMode="auto">
+                    <a:xfrm>
+                      <a:off x="0" y="0"/>
+                      <a:ext cx="4057650" cy="3924300"/>
+                    </a:xfrm>
+                    <a:prstGeom prst="rect">
+                      <a:avLst/>
+                    </a:prstGeom>
+                    <a:noFill/>
+                    <a:ln>
+                      <a:noFill/>
+                    </a:ln>
+                  </pic:spPr>
+                </pic:pic>
+              </a:graphicData>
+            </a:graphic>
+          </wp:inline>
+        </w:drawing>
+      </w:r>
+    </w:p>
+    <w:p>
+      <w:bookmarkStart w:id="17" w:name="_Toc480227748"/>
       <w:r>
         <w:rPr>
           <w:rStyle w:val="Titre1Car"/>
@@ -2547,7 +3324,7 @@
         <w:lastRenderedPageBreak/>
         <w:t>Charte graphique</w:t>
       </w:r>
-      <w:bookmarkEnd w:id="15"/>
+      <w:bookmarkEnd w:id="17"/>
       <w:r>
         <w:rPr>
           <w:noProof/>
@@ -2571,10 +3348,10 @@
                     </pic:cNvPicPr>
                   </pic:nvPicPr>
                   <pic:blipFill>
-                    <a:blip r:embed="rId7" cstate="print">
+                    <a:blip r:embed="rId15" cstate="print">
                       <a:extLst>
                         <a:ext uri="{28A0092B-C50C-407E-A947-70E740481C1C}">
-                          <a14:useLocalDpi xmlns:a14="http://schemas.microsoft.com/office/drawing/2010/main" xmlns:wps="http://schemas.microsoft.com/office/word/2010/wordprocessingShape" xmlns:wpi="http://schemas.microsoft.com/office/word/2010/wordprocessingInk" xmlns:wpg="http://schemas.microsoft.com/office/word/2010/wordprocessingGroup" xmlns:w15="http://schemas.microsoft.com/office/word/2012/wordml" xmlns:w14="http://schemas.microsoft.com/office/word/2010/wordml" xmlns:w="http://schemas.openxmlformats.org/wordprocessingml/2006/main" xmlns:w10="urn:schemas-microsoft-com:office:word" xmlns:wp14="http://schemas.microsoft.com/office/word/2010/wordprocessingDrawing" xmlns:v="urn:schemas-microsoft-com:vml" xmlns:o="urn:schemas-microsoft-com:office:office" xmlns:mc="http://schemas.openxmlformats.org/markup-compatibility/2006" xmlns:wpc="http://schemas.microsoft.com/office/word/2010/wordprocessingCanvas" xmlns="" val="0"/>
+                          <a14:useLocalDpi xmlns:a14="http://schemas.microsoft.com/office/drawing/2010/main" val="0"/>
                         </a:ext>
                       </a:extLst>
                     </a:blip>
@@ -2609,11 +3386,11 @@
       <w:pPr>
         <w:pStyle w:val="Titre1"/>
       </w:pPr>
-      <w:bookmarkStart w:id="16" w:name="_Toc478654105"/>
+      <w:bookmarkStart w:id="18" w:name="_Toc480227749"/>
       <w:r>
         <w:t>Aspects techniques</w:t>
       </w:r>
-      <w:bookmarkEnd w:id="16"/>
+      <w:bookmarkEnd w:id="18"/>
     </w:p>
     <w:p>
       <w:r>
@@ -2792,17 +3569,15 @@
         <w:t>est dans l’obligation d’utiliser</w:t>
       </w:r>
       <w:r>
+        <w:t xml:space="preserve"> </w:t>
+      </w:r>
+      <w:bookmarkStart w:id="19" w:name="_GoBack"/>
+      <w:bookmarkEnd w:id="19"/>
+      <w:r>
         <w:rPr>
           <w:b/>
         </w:rPr>
-        <w:t xml:space="preserve">le CMS de e-commerce </w:t>
-      </w:r>
-      <w:proofErr w:type="spellStart"/>
-      <w:r>
-        <w:rPr>
-          <w:b/>
-        </w:rPr>
-        <w:t>Prestas</w:t>
+        <w:t>le CMS de e-commerce Prestas</w:t>
       </w:r>
       <w:r>
         <w:rPr>
@@ -2810,7 +3585,6 @@
         </w:rPr>
         <w:t>hop</w:t>
       </w:r>
-      <w:proofErr w:type="spellEnd"/>
       <w:r>
         <w:t xml:space="preserve">. Ce CMS ne présentant pas </w:t>
       </w:r>
@@ -2897,15 +3671,7 @@
         <w:t>Un espace de partage des fichiers</w:t>
       </w:r>
       <w:r>
-        <w:t xml:space="preserve"> (</w:t>
-      </w:r>
-      <w:proofErr w:type="spellStart"/>
-      <w:r>
-        <w:t>github</w:t>
-      </w:r>
-      <w:proofErr w:type="spellEnd"/>
-      <w:r>
-        <w:t>)</w:t>
+        <w:t xml:space="preserve"> (github)</w:t>
       </w:r>
       <w:r>
         <w:t xml:space="preserve">. </w:t>
@@ -2929,15 +3695,7 @@
         <w:t xml:space="preserve"> de MySQL</w:t>
       </w:r>
       <w:r>
-        <w:t xml:space="preserve"> (</w:t>
-      </w:r>
-      <w:proofErr w:type="spellStart"/>
-      <w:r>
-        <w:t>wamp</w:t>
-      </w:r>
-      <w:proofErr w:type="spellEnd"/>
-      <w:r>
-        <w:t xml:space="preserve"> 64)</w:t>
+        <w:t xml:space="preserve"> (wamp 64)</w:t>
       </w:r>
       <w:r>
         <w:t>.</w:t>
@@ -3015,13 +3773,8 @@
         </w:numPr>
       </w:pPr>
       <w:r>
-        <w:t xml:space="preserve">Une formation à l’utilisation de </w:t>
-      </w:r>
-      <w:proofErr w:type="spellStart"/>
-      <w:r>
-        <w:t>prestashop</w:t>
-      </w:r>
-      <w:proofErr w:type="spellEnd"/>
+        <w:t>Une formation à l’utilisation de prestashop</w:t>
+      </w:r>
     </w:p>
     <w:p>
       <w:pPr>
@@ -3051,7 +3804,7 @@
       <w:pPr>
         <w:pStyle w:val="Titre1"/>
       </w:pPr>
-      <w:bookmarkStart w:id="17" w:name="_Toc478654106"/>
+      <w:bookmarkStart w:id="20" w:name="_Toc480227750"/>
       <w:r>
         <w:lastRenderedPageBreak/>
         <w:t>Les conventions d</w:t>
@@ -3062,10 +3815,10 @@
       <w:r>
         <w:t xml:space="preserve"> cod</w:t>
       </w:r>
-      <w:bookmarkEnd w:id="17"/>
       <w:r>
         <w:t>age</w:t>
       </w:r>
+      <w:bookmarkEnd w:id="20"/>
     </w:p>
     <w:p/>
     <w:p>
@@ -3134,7 +3887,7 @@
           <w:lang w:eastAsia="fr-FR"/>
         </w:rPr>
         <w:drawing>
-          <wp:anchor distT="0" distB="0" distL="114300" distR="114300" simplePos="0" relativeHeight="251658240" behindDoc="0" locked="0" layoutInCell="1" allowOverlap="1">
+          <wp:anchor distT="0" distB="0" distL="114300" distR="114300" simplePos="0" relativeHeight="251642880" behindDoc="0" locked="0" layoutInCell="1" allowOverlap="1">
             <wp:simplePos x="0" y="0"/>
             <wp:positionH relativeFrom="column">
               <wp:posOffset>405130</wp:posOffset>
@@ -3159,10 +3912,10 @@
                     </pic:cNvPicPr>
                   </pic:nvPicPr>
                   <pic:blipFill>
-                    <a:blip r:embed="rId8">
+                    <a:blip r:embed="rId16">
                       <a:extLst>
                         <a:ext uri="{28A0092B-C50C-407E-A947-70E740481C1C}">
-                          <a14:useLocalDpi xmlns:a14="http://schemas.microsoft.com/office/drawing/2010/main" xmlns:wps="http://schemas.microsoft.com/office/word/2010/wordprocessingShape" xmlns:wpi="http://schemas.microsoft.com/office/word/2010/wordprocessingInk" xmlns:wpg="http://schemas.microsoft.com/office/word/2010/wordprocessingGroup" xmlns:w15="http://schemas.microsoft.com/office/word/2012/wordml" xmlns:w14="http://schemas.microsoft.com/office/word/2010/wordml" xmlns:w="http://schemas.openxmlformats.org/wordprocessingml/2006/main" xmlns:w10="urn:schemas-microsoft-com:office:word" xmlns:wp14="http://schemas.microsoft.com/office/word/2010/wordprocessingDrawing" xmlns:v="urn:schemas-microsoft-com:vml" xmlns:o="urn:schemas-microsoft-com:office:office" xmlns:mc="http://schemas.openxmlformats.org/markup-compatibility/2006" xmlns:wpc="http://schemas.microsoft.com/office/word/2010/wordprocessingCanvas" xmlns="" val="0"/>
+                          <a14:useLocalDpi xmlns:a14="http://schemas.microsoft.com/office/drawing/2010/main" val="0"/>
                         </a:ext>
                       </a:extLst>
                     </a:blip>
@@ -3191,15 +3944,7 @@
         </w:drawing>
       </w:r>
       <w:r>
-        <w:t>Utilisation de tabulations en début de ligne et retour à la ligne en fin d’instruction (</w:t>
-      </w:r>
-      <w:proofErr w:type="gramStart"/>
-      <w:r>
-        <w:t>  ;</w:t>
-      </w:r>
-      <w:proofErr w:type="gramEnd"/>
-      <w:r>
-        <w:t xml:space="preserve"> ). Chaque instruction est écrite sur une seule ligne. </w:t>
+        <w:t xml:space="preserve">Utilisation de tabulations en début de ligne et retour à la ligne en fin d’instruction (  ; ). Chaque instruction est écrite sur une seule ligne. </w:t>
       </w:r>
     </w:p>
     <w:p/>
@@ -3249,23 +3994,7 @@
         <w:ind w:left="405"/>
       </w:pPr>
       <w:r>
-        <w:t xml:space="preserve">Le nom d’une fonction, variable, constant, classe, identifiant, </w:t>
-      </w:r>
-      <w:proofErr w:type="spellStart"/>
-      <w:r>
-        <w:t>etc</w:t>
-      </w:r>
-      <w:proofErr w:type="spellEnd"/>
-      <w:r>
-        <w:t xml:space="preserve"> doit être significatif, ni trop long, ni </w:t>
-      </w:r>
-      <w:proofErr w:type="gramStart"/>
-      <w:r>
-        <w:t>trop court</w:t>
-      </w:r>
-      <w:proofErr w:type="gramEnd"/>
-      <w:r>
-        <w:t>.</w:t>
+        <w:t>Le nom d’une fonction, variable, constant, classe, identifiant, etc doit être significatif, ni trop long, ni trop court.</w:t>
       </w:r>
     </w:p>
     <w:p>
@@ -3294,11 +4023,9 @@
       <w:pPr>
         <w:ind w:left="405"/>
       </w:pPr>
-      <w:proofErr w:type="spellStart"/>
       <w:r>
         <w:t>Ma_variable</w:t>
       </w:r>
-      <w:proofErr w:type="spellEnd"/>
       <w:r>
         <w:br/>
       </w:r>
@@ -3308,11 +4035,9 @@
       <w:r>
         <w:br/>
       </w:r>
-      <w:proofErr w:type="spellStart"/>
       <w:r>
         <w:t>Ma_fonction</w:t>
       </w:r>
-      <w:proofErr w:type="spellEnd"/>
     </w:p>
     <w:p>
       <w:pPr>
@@ -3349,8 +4074,86 @@
       <w:pPr>
         <w:pStyle w:val="Titre1"/>
       </w:pPr>
+      <w:bookmarkStart w:id="21" w:name="_Toc480227751"/>
       <w:r>
         <w:t>Fiche de sécurité</w:t>
+      </w:r>
+      <w:bookmarkEnd w:id="21"/>
+    </w:p>
+    <w:p/>
+    <w:p>
+      <w:pPr>
+        <w:rPr>
+          <w:rFonts w:ascii="Calibri" w:hAnsi="Calibri" w:cs="Calibri"/>
+        </w:rPr>
+      </w:pPr>
+      <w:r>
+        <w:t>Le CMS Prestashop génère automatiquement des fichiers htacces permettant une redirection en cas de tentative d’accès aux fichiers sources du si</w:t>
+      </w:r>
+      <w:r>
+        <w:rPr>
+          <w:rFonts w:ascii="Calibri" w:hAnsi="Calibri" w:cs="Calibri"/>
+        </w:rPr>
+        <w:t>te.</w:t>
+      </w:r>
+    </w:p>
+    <w:p>
+      <w:pPr>
+        <w:rPr>
+          <w:rFonts w:ascii="Calibri" w:hAnsi="Calibri" w:cs="Calibri"/>
+        </w:rPr>
+      </w:pPr>
+      <w:r>
+        <w:rPr>
+          <w:rFonts w:ascii="Calibri" w:hAnsi="Calibri" w:cs="Calibri"/>
+        </w:rPr>
+        <w:t xml:space="preserve">Une gestion des droits a été établie, seul l’administrateur peut tout faire.  </w:t>
+      </w:r>
+    </w:p>
+    <w:p>
+      <w:pPr>
+        <w:rPr>
+          <w:rFonts w:ascii="Calibri" w:hAnsi="Calibri" w:cs="Calibri"/>
+        </w:rPr>
+      </w:pPr>
+      <w:r>
+        <w:rPr>
+          <w:rFonts w:ascii="Calibri" w:hAnsi="Calibri" w:cs="Calibri"/>
+        </w:rPr>
+        <w:t>Le logisticien gère le stock, le transport, les commandes, une partie des produits (pour la commande). Il a accès aux modules mais ne peut pas les désinstaller.</w:t>
+      </w:r>
+    </w:p>
+    <w:p>
+      <w:pPr>
+        <w:rPr>
+          <w:rFonts w:ascii="Calibri" w:hAnsi="Calibri" w:cs="Calibri"/>
+        </w:rPr>
+      </w:pPr>
+      <w:r>
+        <w:rPr>
+          <w:rFonts w:ascii="Calibri" w:hAnsi="Calibri" w:cs="Calibri"/>
+        </w:rPr>
+        <w:t>Le traducteur peut modifier, les fiches produits et simplement afficher les modules.</w:t>
+      </w:r>
+    </w:p>
+    <w:p>
+      <w:pPr>
+        <w:rPr>
+          <w:rFonts w:ascii="Calibri" w:hAnsi="Calibri" w:cs="Calibri"/>
+        </w:rPr>
+      </w:pPr>
+      <w:r>
+        <w:rPr>
+          <w:rFonts w:ascii="Calibri" w:hAnsi="Calibri" w:cs="Calibri"/>
+        </w:rPr>
+        <w:t>Le vendeur peut afficher et ajouter des produits, des clients et n’a pas accès aux modules.</w:t>
+      </w:r>
+      <w:r>
+        <w:rPr>
+          <w:rFonts w:ascii="Calibri" w:hAnsi="Calibri" w:cs="Calibri"/>
+        </w:rPr>
+        <w:br/>
+        <w:t xml:space="preserve"> </w:t>
       </w:r>
     </w:p>
     <w:sectPr>
@@ -3365,9 +4168,59 @@
 </w:document>
 </file>
 
+<file path=word/endnotes.xml><?xml version="1.0" encoding="utf-8"?>
+<w:endnotes xmlns:wpc="http://schemas.microsoft.com/office/word/2010/wordprocessingCanvas" xmlns:cx="http://schemas.microsoft.com/office/drawing/2014/chartex" xmlns:cx1="http://schemas.microsoft.com/office/drawing/2015/9/8/chartex" xmlns:cx2="http://schemas.microsoft.com/office/drawing/2015/10/21/chartex" xmlns:cx3="http://schemas.microsoft.com/office/drawing/2016/5/9/chartex" xmlns:cx4="http://schemas.microsoft.com/office/drawing/2016/5/10/chartex" xmlns:cx5="http://schemas.microsoft.com/office/drawing/2016/5/11/chartex" xmlns:cx6="http://schemas.microsoft.com/office/drawing/2016/5/12/chartex" xmlns:cx7="http://schemas.microsoft.com/office/drawing/2016/5/13/chartex" xmlns:cx8="http://schemas.microsoft.com/office/drawing/2016/5/14/chartex" xmlns:mc="http://schemas.openxmlformats.org/markup-compatibility/2006" xmlns:o="urn:schemas-microsoft-com:office:office" xmlns:r="http://schemas.openxmlformats.org/officeDocument/2006/relationships" xmlns:m="http://schemas.openxmlformats.org/officeDocument/2006/math" xmlns:v="urn:schemas-microsoft-com:vml" xmlns:wp14="http://schemas.microsoft.com/office/word/2010/wordprocessingDrawing" xmlns:wp="http://schemas.openxmlformats.org/drawingml/2006/wordprocessingDrawing" xmlns:w10="urn:schemas-microsoft-com:office:word" xmlns:w="http://schemas.openxmlformats.org/wordprocessingml/2006/main" xmlns:w14="http://schemas.microsoft.com/office/word/2010/wordml" xmlns:w15="http://schemas.microsoft.com/office/word/2012/wordml" xmlns:w16se="http://schemas.microsoft.com/office/word/2015/wordml/symex" xmlns:wpg="http://schemas.microsoft.com/office/word/2010/wordprocessingGroup" xmlns:wpi="http://schemas.microsoft.com/office/word/2010/wordprocessingInk" xmlns:wne="http://schemas.microsoft.com/office/word/2006/wordml" xmlns:wps="http://schemas.microsoft.com/office/word/2010/wordprocessingShape" mc:Ignorable="w14 w15 w16se wp14">
+  <w:endnote w:type="separator" w:id="-1">
+    <w:p>
+      <w:pPr>
+        <w:spacing w:after="0" w:line="240" w:lineRule="auto"/>
+      </w:pPr>
+      <w:r>
+        <w:separator/>
+      </w:r>
+    </w:p>
+  </w:endnote>
+  <w:endnote w:type="continuationSeparator" w:id="0">
+    <w:p>
+      <w:pPr>
+        <w:spacing w:after="0" w:line="240" w:lineRule="auto"/>
+      </w:pPr>
+      <w:r>
+        <w:continuationSeparator/>
+      </w:r>
+    </w:p>
+  </w:endnote>
+</w:endnotes>
+</file>
+
+<file path=word/footnotes.xml><?xml version="1.0" encoding="utf-8"?>
+<w:footnotes xmlns:wpc="http://schemas.microsoft.com/office/word/2010/wordprocessingCanvas" xmlns:cx="http://schemas.microsoft.com/office/drawing/2014/chartex" xmlns:cx1="http://schemas.microsoft.com/office/drawing/2015/9/8/chartex" xmlns:cx2="http://schemas.microsoft.com/office/drawing/2015/10/21/chartex" xmlns:cx3="http://schemas.microsoft.com/office/drawing/2016/5/9/chartex" xmlns:cx4="http://schemas.microsoft.com/office/drawing/2016/5/10/chartex" xmlns:cx5="http://schemas.microsoft.com/office/drawing/2016/5/11/chartex" xmlns:cx6="http://schemas.microsoft.com/office/drawing/2016/5/12/chartex" xmlns:cx7="http://schemas.microsoft.com/office/drawing/2016/5/13/chartex" xmlns:cx8="http://schemas.microsoft.com/office/drawing/2016/5/14/chartex" xmlns:mc="http://schemas.openxmlformats.org/markup-compatibility/2006" xmlns:o="urn:schemas-microsoft-com:office:office" xmlns:r="http://schemas.openxmlformats.org/officeDocument/2006/relationships" xmlns:m="http://schemas.openxmlformats.org/officeDocument/2006/math" xmlns:v="urn:schemas-microsoft-com:vml" xmlns:wp14="http://schemas.microsoft.com/office/word/2010/wordprocessingDrawing" xmlns:wp="http://schemas.openxmlformats.org/drawingml/2006/wordprocessingDrawing" xmlns:w10="urn:schemas-microsoft-com:office:word" xmlns:w="http://schemas.openxmlformats.org/wordprocessingml/2006/main" xmlns:w14="http://schemas.microsoft.com/office/word/2010/wordml" xmlns:w15="http://schemas.microsoft.com/office/word/2012/wordml" xmlns:w16se="http://schemas.microsoft.com/office/word/2015/wordml/symex" xmlns:wpg="http://schemas.microsoft.com/office/word/2010/wordprocessingGroup" xmlns:wpi="http://schemas.microsoft.com/office/word/2010/wordprocessingInk" xmlns:wne="http://schemas.microsoft.com/office/word/2006/wordml" xmlns:wps="http://schemas.microsoft.com/office/word/2010/wordprocessingShape" mc:Ignorable="w14 w15 w16se wp14">
+  <w:footnote w:type="separator" w:id="-1">
+    <w:p>
+      <w:pPr>
+        <w:spacing w:after="0" w:line="240" w:lineRule="auto"/>
+      </w:pPr>
+      <w:r>
+        <w:separator/>
+      </w:r>
+    </w:p>
+  </w:footnote>
+  <w:footnote w:type="continuationSeparator" w:id="0">
+    <w:p>
+      <w:pPr>
+        <w:spacing w:after="0" w:line="240" w:lineRule="auto"/>
+      </w:pPr>
+      <w:r>
+        <w:continuationSeparator/>
+      </w:r>
+    </w:p>
+  </w:footnote>
+</w:footnotes>
+</file>
+
 <file path=word/numbering.xml><?xml version="1.0" encoding="utf-8"?>
-<w:numbering xmlns:ve="http://schemas.openxmlformats.org/markup-compatibility/2006" xmlns:o="urn:schemas-microsoft-com:office:office" xmlns:r="http://schemas.openxmlformats.org/officeDocument/2006/relationships" xmlns:m="http://schemas.openxmlformats.org/officeDocument/2006/math" xmlns:v="urn:schemas-microsoft-com:vml" xmlns:wp="http://schemas.openxmlformats.org/drawingml/2006/wordprocessingDrawing" xmlns:w10="urn:schemas-microsoft-com:office:word" xmlns:w="http://schemas.openxmlformats.org/wordprocessingml/2006/main" xmlns:wne="http://schemas.microsoft.com/office/word/2006/wordml">
-  <w:abstractNum w:abstractNumId="0">
+<w:numbering xmlns:wpc="http://schemas.microsoft.com/office/word/2010/wordprocessingCanvas" xmlns:cx="http://schemas.microsoft.com/office/drawing/2014/chartex" xmlns:cx1="http://schemas.microsoft.com/office/drawing/2015/9/8/chartex" xmlns:cx2="http://schemas.microsoft.com/office/drawing/2015/10/21/chartex" xmlns:cx3="http://schemas.microsoft.com/office/drawing/2016/5/9/chartex" xmlns:cx4="http://schemas.microsoft.com/office/drawing/2016/5/10/chartex" xmlns:cx5="http://schemas.microsoft.com/office/drawing/2016/5/11/chartex" xmlns:cx6="http://schemas.microsoft.com/office/drawing/2016/5/12/chartex" xmlns:cx7="http://schemas.microsoft.com/office/drawing/2016/5/13/chartex" xmlns:cx8="http://schemas.microsoft.com/office/drawing/2016/5/14/chartex" xmlns:mc="http://schemas.openxmlformats.org/markup-compatibility/2006" xmlns:o="urn:schemas-microsoft-com:office:office" xmlns:r="http://schemas.openxmlformats.org/officeDocument/2006/relationships" xmlns:m="http://schemas.openxmlformats.org/officeDocument/2006/math" xmlns:v="urn:schemas-microsoft-com:vml" xmlns:wp14="http://schemas.microsoft.com/office/word/2010/wordprocessingDrawing" xmlns:wp="http://schemas.openxmlformats.org/drawingml/2006/wordprocessingDrawing" xmlns:w10="urn:schemas-microsoft-com:office:word" xmlns:w="http://schemas.openxmlformats.org/wordprocessingml/2006/main" xmlns:w14="http://schemas.microsoft.com/office/word/2010/wordml" xmlns:w15="http://schemas.microsoft.com/office/word/2012/wordml" xmlns:w16se="http://schemas.microsoft.com/office/word/2015/wordml/symex" xmlns:wpg="http://schemas.microsoft.com/office/word/2010/wordprocessingGroup" xmlns:wpi="http://schemas.microsoft.com/office/word/2010/wordprocessingInk" xmlns:wne="http://schemas.microsoft.com/office/word/2006/wordml" xmlns:wps="http://schemas.microsoft.com/office/word/2010/wordprocessingShape" mc:Ignorable="w14 w15 w16se wp14">
+  <w:abstractNum w:abstractNumId="0" w15:restartNumberingAfterBreak="0">
     <w:nsid w:val="1C440C81"/>
     <w:multiLevelType w:val="multilevel"/>
     <w:tmpl w:val="D02CC684"/>
@@ -3482,7 +4335,7 @@
       </w:rPr>
     </w:lvl>
   </w:abstractNum>
-  <w:abstractNum w:abstractNumId="1">
+  <w:abstractNum w:abstractNumId="1" w15:restartNumberingAfterBreak="0">
     <w:nsid w:val="33481684"/>
     <w:multiLevelType w:val="multilevel"/>
     <w:tmpl w:val="6A34C542"/>
@@ -3594,7 +4447,7 @@
       </w:rPr>
     </w:lvl>
   </w:abstractNum>
-  <w:abstractNum w:abstractNumId="2">
+  <w:abstractNum w:abstractNumId="2" w15:restartNumberingAfterBreak="0">
     <w:nsid w:val="492434A5"/>
     <w:multiLevelType w:val="multilevel"/>
     <w:tmpl w:val="386AC8BE"/>
@@ -3706,7 +4559,7 @@
       </w:rPr>
     </w:lvl>
   </w:abstractNum>
-  <w:abstractNum w:abstractNumId="3">
+  <w:abstractNum w:abstractNumId="3" w15:restartNumberingAfterBreak="0">
     <w:nsid w:val="4AFE4005"/>
     <w:multiLevelType w:val="multilevel"/>
     <w:tmpl w:val="7B72636A"/>
@@ -3822,7 +4675,7 @@
       </w:rPr>
     </w:lvl>
   </w:abstractNum>
-  <w:abstractNum w:abstractNumId="4">
+  <w:abstractNum w:abstractNumId="4" w15:restartNumberingAfterBreak="0">
     <w:nsid w:val="5594551F"/>
     <w:multiLevelType w:val="hybridMultilevel"/>
     <w:tmpl w:val="0A76CE4A"/>
@@ -3934,7 +4787,7 @@
       </w:rPr>
     </w:lvl>
   </w:abstractNum>
-  <w:abstractNum w:abstractNumId="5">
+  <w:abstractNum w:abstractNumId="5" w15:restartNumberingAfterBreak="0">
     <w:nsid w:val="59887458"/>
     <w:multiLevelType w:val="multilevel"/>
     <w:tmpl w:val="386AC8BE"/>
@@ -4046,7 +4899,7 @@
       </w:rPr>
     </w:lvl>
   </w:abstractNum>
-  <w:abstractNum w:abstractNumId="6">
+  <w:abstractNum w:abstractNumId="6" w15:restartNumberingAfterBreak="0">
     <w:nsid w:val="599573CD"/>
     <w:multiLevelType w:val="multilevel"/>
     <w:tmpl w:val="386AC8BE"/>
@@ -4158,7 +5011,7 @@
       </w:rPr>
     </w:lvl>
   </w:abstractNum>
-  <w:abstractNum w:abstractNumId="7">
+  <w:abstractNum w:abstractNumId="7" w15:restartNumberingAfterBreak="0">
     <w:nsid w:val="671D0578"/>
     <w:multiLevelType w:val="multilevel"/>
     <w:tmpl w:val="5BBC8E8C"/>
@@ -4274,7 +5127,7 @@
       </w:rPr>
     </w:lvl>
   </w:abstractNum>
-  <w:abstractNum w:abstractNumId="8">
+  <w:abstractNum w:abstractNumId="8" w15:restartNumberingAfterBreak="0">
     <w:nsid w:val="70A4023E"/>
     <w:multiLevelType w:val="hybridMultilevel"/>
     <w:tmpl w:val="386AC8BE"/>
@@ -4386,7 +5239,7 @@
       </w:rPr>
     </w:lvl>
   </w:abstractNum>
-  <w:abstractNum w:abstractNumId="9">
+  <w:abstractNum w:abstractNumId="9" w15:restartNumberingAfterBreak="0">
     <w:nsid w:val="73777F73"/>
     <w:multiLevelType w:val="multilevel"/>
     <w:tmpl w:val="3B800B32"/>
@@ -4501,7 +5354,7 @@
       </w:rPr>
     </w:lvl>
   </w:abstractNum>
-  <w:abstractNum w:abstractNumId="10">
+  <w:abstractNum w:abstractNumId="10" w15:restartNumberingAfterBreak="0">
     <w:nsid w:val="74647442"/>
     <w:multiLevelType w:val="hybridMultilevel"/>
     <w:tmpl w:val="3D987FF6"/>
@@ -4613,7 +5466,7 @@
       </w:rPr>
     </w:lvl>
   </w:abstractNum>
-  <w:abstractNum w:abstractNumId="11">
+  <w:abstractNum w:abstractNumId="11" w15:restartNumberingAfterBreak="0">
     <w:nsid w:val="791154C9"/>
     <w:multiLevelType w:val="multilevel"/>
     <w:tmpl w:val="7B72636A"/>
@@ -4729,7 +5582,7 @@
       </w:rPr>
     </w:lvl>
   </w:abstractNum>
-  <w:abstractNum w:abstractNumId="12">
+  <w:abstractNum w:abstractNumId="12" w15:restartNumberingAfterBreak="0">
     <w:nsid w:val="7C6A4AD8"/>
     <w:multiLevelType w:val="multilevel"/>
     <w:tmpl w:val="6A34C542"/>
@@ -4841,7 +5694,7 @@
       </w:rPr>
     </w:lvl>
   </w:abstractNum>
-  <w:abstractNum w:abstractNumId="13">
+  <w:abstractNum w:abstractNumId="13" w15:restartNumberingAfterBreak="0">
     <w:nsid w:val="7F49652A"/>
     <w:multiLevelType w:val="hybridMultilevel"/>
     <w:tmpl w:val="6A34C542"/>
@@ -4999,7 +5852,7 @@
 </file>
 
 <file path=word/styles.xml><?xml version="1.0" encoding="utf-8"?>
-<w:styles xmlns:r="http://schemas.openxmlformats.org/officeDocument/2006/relationships" xmlns:w="http://schemas.openxmlformats.org/wordprocessingml/2006/main">
+<w:styles xmlns:mc="http://schemas.openxmlformats.org/markup-compatibility/2006" xmlns:r="http://schemas.openxmlformats.org/officeDocument/2006/relationships" xmlns:w="http://schemas.openxmlformats.org/wordprocessingml/2006/main" xmlns:w14="http://schemas.microsoft.com/office/word/2010/wordml" xmlns:w15="http://schemas.microsoft.com/office/word/2012/wordml" xmlns:w16se="http://schemas.microsoft.com/office/word/2015/wordml/symex" mc:Ignorable="w14 w15 w16se">
   <w:docDefaults>
     <w:rPrDefault>
       <w:rPr>
@@ -5015,144 +5868,381 @@
       </w:pPr>
     </w:pPrDefault>
   </w:docDefaults>
-  <w:latentStyles w:defLockedState="0" w:defUIPriority="99" w:defSemiHidden="1" w:defUnhideWhenUsed="1" w:defQFormat="0" w:count="267">
-    <w:lsdException w:name="Normal" w:semiHidden="0" w:uiPriority="0" w:unhideWhenUsed="0" w:qFormat="1"/>
-    <w:lsdException w:name="heading 1" w:semiHidden="0" w:uiPriority="9" w:unhideWhenUsed="0" w:qFormat="1"/>
-    <w:lsdException w:name="heading 2" w:uiPriority="9" w:qFormat="1"/>
-    <w:lsdException w:name="heading 3" w:uiPriority="9" w:qFormat="1"/>
-    <w:lsdException w:name="heading 4" w:uiPriority="9" w:qFormat="1"/>
-    <w:lsdException w:name="heading 5" w:uiPriority="9" w:qFormat="1"/>
-    <w:lsdException w:name="heading 6" w:uiPriority="9" w:qFormat="1"/>
-    <w:lsdException w:name="heading 7" w:uiPriority="9" w:qFormat="1"/>
-    <w:lsdException w:name="heading 8" w:uiPriority="9" w:qFormat="1"/>
-    <w:lsdException w:name="heading 9" w:uiPriority="9" w:qFormat="1"/>
-    <w:lsdException w:name="toc 1" w:uiPriority="39"/>
-    <w:lsdException w:name="toc 2" w:uiPriority="39"/>
-    <w:lsdException w:name="toc 3" w:uiPriority="39"/>
-    <w:lsdException w:name="toc 4" w:uiPriority="39"/>
-    <w:lsdException w:name="toc 5" w:uiPriority="39"/>
-    <w:lsdException w:name="toc 6" w:uiPriority="39"/>
-    <w:lsdException w:name="toc 7" w:uiPriority="39"/>
-    <w:lsdException w:name="toc 8" w:uiPriority="39"/>
-    <w:lsdException w:name="toc 9" w:uiPriority="39"/>
-    <w:lsdException w:name="caption" w:uiPriority="35" w:qFormat="1"/>
-    <w:lsdException w:name="Title" w:semiHidden="0" w:uiPriority="10" w:unhideWhenUsed="0" w:qFormat="1"/>
-    <w:lsdException w:name="Default Paragraph Font" w:uiPriority="1"/>
-    <w:lsdException w:name="Subtitle" w:semiHidden="0" w:uiPriority="11" w:unhideWhenUsed="0" w:qFormat="1"/>
-    <w:lsdException w:name="Strong" w:semiHidden="0" w:uiPriority="22" w:unhideWhenUsed="0" w:qFormat="1"/>
-    <w:lsdException w:name="Emphasis" w:semiHidden="0" w:uiPriority="20" w:unhideWhenUsed="0" w:qFormat="1"/>
-    <w:lsdException w:name="Table Grid" w:semiHidden="0" w:uiPriority="39" w:unhideWhenUsed="0"/>
-    <w:lsdException w:name="Placeholder Text" w:unhideWhenUsed="0"/>
-    <w:lsdException w:name="No Spacing" w:semiHidden="0" w:uiPriority="1" w:unhideWhenUsed="0" w:qFormat="1"/>
-    <w:lsdException w:name="Light Shading" w:semiHidden="0" w:uiPriority="60" w:unhideWhenUsed="0"/>
-    <w:lsdException w:name="Light List" w:semiHidden="0" w:uiPriority="61" w:unhideWhenUsed="0"/>
-    <w:lsdException w:name="Light Grid" w:semiHidden="0" w:uiPriority="62" w:unhideWhenUsed="0"/>
-    <w:lsdException w:name="Medium Shading 1" w:semiHidden="0" w:uiPriority="63" w:unhideWhenUsed="0"/>
-    <w:lsdException w:name="Medium Shading 2" w:semiHidden="0" w:uiPriority="64" w:unhideWhenUsed="0"/>
-    <w:lsdException w:name="Medium List 1" w:semiHidden="0" w:uiPriority="65" w:unhideWhenUsed="0"/>
-    <w:lsdException w:name="Medium List 2" w:semiHidden="0" w:uiPriority="66" w:unhideWhenUsed="0"/>
-    <w:lsdException w:name="Medium Grid 1" w:semiHidden="0" w:uiPriority="67" w:unhideWhenUsed="0"/>
-    <w:lsdException w:name="Medium Grid 2" w:semiHidden="0" w:uiPriority="68" w:unhideWhenUsed="0"/>
-    <w:lsdException w:name="Medium Grid 3" w:semiHidden="0" w:uiPriority="69" w:unhideWhenUsed="0"/>
-    <w:lsdException w:name="Dark List" w:semiHidden="0" w:uiPriority="70" w:unhideWhenUsed="0"/>
-    <w:lsdException w:name="Colorful Shading" w:semiHidden="0" w:uiPriority="71" w:unhideWhenUsed="0"/>
-    <w:lsdException w:name="Colorful List" w:semiHidden="0" w:uiPriority="72" w:unhideWhenUsed="0"/>
-    <w:lsdException w:name="Colorful Grid" w:semiHidden="0" w:uiPriority="73" w:unhideWhenUsed="0"/>
-    <w:lsdException w:name="Light Shading Accent 1" w:semiHidden="0" w:uiPriority="60" w:unhideWhenUsed="0"/>
-    <w:lsdException w:name="Light List Accent 1" w:semiHidden="0" w:uiPriority="61" w:unhideWhenUsed="0"/>
-    <w:lsdException w:name="Light Grid Accent 1" w:semiHidden="0" w:uiPriority="62" w:unhideWhenUsed="0"/>
-    <w:lsdException w:name="Medium Shading 1 Accent 1" w:semiHidden="0" w:uiPriority="63" w:unhideWhenUsed="0"/>
-    <w:lsdException w:name="Medium Shading 2 Accent 1" w:semiHidden="0" w:uiPriority="64" w:unhideWhenUsed="0"/>
-    <w:lsdException w:name="Medium List 1 Accent 1" w:semiHidden="0" w:uiPriority="65" w:unhideWhenUsed="0"/>
-    <w:lsdException w:name="Revision" w:unhideWhenUsed="0"/>
-    <w:lsdException w:name="List Paragraph" w:semiHidden="0" w:uiPriority="34" w:unhideWhenUsed="0" w:qFormat="1"/>
-    <w:lsdException w:name="Quote" w:semiHidden="0" w:uiPriority="29" w:unhideWhenUsed="0" w:qFormat="1"/>
-    <w:lsdException w:name="Intense Quote" w:semiHidden="0" w:uiPriority="30" w:unhideWhenUsed="0" w:qFormat="1"/>
-    <w:lsdException w:name="Medium List 2 Accent 1" w:semiHidden="0" w:uiPriority="66" w:unhideWhenUsed="0"/>
-    <w:lsdException w:name="Medium Grid 1 Accent 1" w:semiHidden="0" w:uiPriority="67" w:unhideWhenUsed="0"/>
-    <w:lsdException w:name="Medium Grid 2 Accent 1" w:semiHidden="0" w:uiPriority="68" w:unhideWhenUsed="0"/>
-    <w:lsdException w:name="Medium Grid 3 Accent 1" w:semiHidden="0" w:uiPriority="69" w:unhideWhenUsed="0"/>
-    <w:lsdException w:name="Dark List Accent 1" w:semiHidden="0" w:uiPriority="70" w:unhideWhenUsed="0"/>
-    <w:lsdException w:name="Colorful Shading Accent 1" w:semiHidden="0" w:uiPriority="71" w:unhideWhenUsed="0"/>
-    <w:lsdException w:name="Colorful List Accent 1" w:semiHidden="0" w:uiPriority="72" w:unhideWhenUsed="0"/>
-    <w:lsdException w:name="Colorful Grid Accent 1" w:semiHidden="0" w:uiPriority="73" w:unhideWhenUsed="0"/>
-    <w:lsdException w:name="Light Shading Accent 2" w:semiHidden="0" w:uiPriority="60" w:unhideWhenUsed="0"/>
-    <w:lsdException w:name="Light List Accent 2" w:semiHidden="0" w:uiPriority="61" w:unhideWhenUsed="0"/>
-    <w:lsdException w:name="Light Grid Accent 2" w:semiHidden="0" w:uiPriority="62" w:unhideWhenUsed="0"/>
-    <w:lsdException w:name="Medium Shading 1 Accent 2" w:semiHidden="0" w:uiPriority="63" w:unhideWhenUsed="0"/>
-    <w:lsdException w:name="Medium Shading 2 Accent 2" w:semiHidden="0" w:uiPriority="64" w:unhideWhenUsed="0"/>
-    <w:lsdException w:name="Medium List 1 Accent 2" w:semiHidden="0" w:uiPriority="65" w:unhideWhenUsed="0"/>
-    <w:lsdException w:name="Medium List 2 Accent 2" w:semiHidden="0" w:uiPriority="66" w:unhideWhenUsed="0"/>
-    <w:lsdException w:name="Medium Grid 1 Accent 2" w:semiHidden="0" w:uiPriority="67" w:unhideWhenUsed="0"/>
-    <w:lsdException w:name="Medium Grid 2 Accent 2" w:semiHidden="0" w:uiPriority="68" w:unhideWhenUsed="0"/>
-    <w:lsdException w:name="Medium Grid 3 Accent 2" w:semiHidden="0" w:uiPriority="69" w:unhideWhenUsed="0"/>
-    <w:lsdException w:name="Dark List Accent 2" w:semiHidden="0" w:uiPriority="70" w:unhideWhenUsed="0"/>
-    <w:lsdException w:name="Colorful Shading Accent 2" w:semiHidden="0" w:uiPriority="71" w:unhideWhenUsed="0"/>
-    <w:lsdException w:name="Colorful List Accent 2" w:semiHidden="0" w:uiPriority="72" w:unhideWhenUsed="0"/>
-    <w:lsdException w:name="Colorful Grid Accent 2" w:semiHidden="0" w:uiPriority="73" w:unhideWhenUsed="0"/>
-    <w:lsdException w:name="Light Shading Accent 3" w:semiHidden="0" w:uiPriority="60" w:unhideWhenUsed="0"/>
-    <w:lsdException w:name="Light List Accent 3" w:semiHidden="0" w:uiPriority="61" w:unhideWhenUsed="0"/>
-    <w:lsdException w:name="Light Grid Accent 3" w:semiHidden="0" w:uiPriority="62" w:unhideWhenUsed="0"/>
-    <w:lsdException w:name="Medium Shading 1 Accent 3" w:semiHidden="0" w:uiPriority="63" w:unhideWhenUsed="0"/>
-    <w:lsdException w:name="Medium Shading 2 Accent 3" w:semiHidden="0" w:uiPriority="64" w:unhideWhenUsed="0"/>
-    <w:lsdException w:name="Medium List 1 Accent 3" w:semiHidden="0" w:uiPriority="65" w:unhideWhenUsed="0"/>
-    <w:lsdException w:name="Medium List 2 Accent 3" w:semiHidden="0" w:uiPriority="66" w:unhideWhenUsed="0"/>
-    <w:lsdException w:name="Medium Grid 1 Accent 3" w:semiHidden="0" w:uiPriority="67" w:unhideWhenUsed="0"/>
-    <w:lsdException w:name="Medium Grid 2 Accent 3" w:semiHidden="0" w:uiPriority="68" w:unhideWhenUsed="0"/>
-    <w:lsdException w:name="Medium Grid 3 Accent 3" w:semiHidden="0" w:uiPriority="69" w:unhideWhenUsed="0"/>
-    <w:lsdException w:name="Dark List Accent 3" w:semiHidden="0" w:uiPriority="70" w:unhideWhenUsed="0"/>
-    <w:lsdException w:name="Colorful Shading Accent 3" w:semiHidden="0" w:uiPriority="71" w:unhideWhenUsed="0"/>
-    <w:lsdException w:name="Colorful List Accent 3" w:semiHidden="0" w:uiPriority="72" w:unhideWhenUsed="0"/>
-    <w:lsdException w:name="Colorful Grid Accent 3" w:semiHidden="0" w:uiPriority="73" w:unhideWhenUsed="0"/>
-    <w:lsdException w:name="Light Shading Accent 4" w:semiHidden="0" w:uiPriority="60" w:unhideWhenUsed="0"/>
-    <w:lsdException w:name="Light List Accent 4" w:semiHidden="0" w:uiPriority="61" w:unhideWhenUsed="0"/>
-    <w:lsdException w:name="Light Grid Accent 4" w:semiHidden="0" w:uiPriority="62" w:unhideWhenUsed="0"/>
-    <w:lsdException w:name="Medium Shading 1 Accent 4" w:semiHidden="0" w:uiPriority="63" w:unhideWhenUsed="0"/>
-    <w:lsdException w:name="Medium Shading 2 Accent 4" w:semiHidden="0" w:uiPriority="64" w:unhideWhenUsed="0"/>
-    <w:lsdException w:name="Medium List 1 Accent 4" w:semiHidden="0" w:uiPriority="65" w:unhideWhenUsed="0"/>
-    <w:lsdException w:name="Medium List 2 Accent 4" w:semiHidden="0" w:uiPriority="66" w:unhideWhenUsed="0"/>
-    <w:lsdException w:name="Medium Grid 1 Accent 4" w:semiHidden="0" w:uiPriority="67" w:unhideWhenUsed="0"/>
-    <w:lsdException w:name="Medium Grid 2 Accent 4" w:semiHidden="0" w:uiPriority="68" w:unhideWhenUsed="0"/>
-    <w:lsdException w:name="Medium Grid 3 Accent 4" w:semiHidden="0" w:uiPriority="69" w:unhideWhenUsed="0"/>
-    <w:lsdException w:name="Dark List Accent 4" w:semiHidden="0" w:uiPriority="70" w:unhideWhenUsed="0"/>
-    <w:lsdException w:name="Colorful Shading Accent 4" w:semiHidden="0" w:uiPriority="71" w:unhideWhenUsed="0"/>
-    <w:lsdException w:name="Colorful List Accent 4" w:semiHidden="0" w:uiPriority="72" w:unhideWhenUsed="0"/>
-    <w:lsdException w:name="Colorful Grid Accent 4" w:semiHidden="0" w:uiPriority="73" w:unhideWhenUsed="0"/>
-    <w:lsdException w:name="Light Shading Accent 5" w:semiHidden="0" w:uiPriority="60" w:unhideWhenUsed="0"/>
-    <w:lsdException w:name="Light List Accent 5" w:semiHidden="0" w:uiPriority="61" w:unhideWhenUsed="0"/>
-    <w:lsdException w:name="Light Grid Accent 5" w:semiHidden="0" w:uiPriority="62" w:unhideWhenUsed="0"/>
-    <w:lsdException w:name="Medium Shading 1 Accent 5" w:semiHidden="0" w:uiPriority="63" w:unhideWhenUsed="0"/>
-    <w:lsdException w:name="Medium Shading 2 Accent 5" w:semiHidden="0" w:uiPriority="64" w:unhideWhenUsed="0"/>
-    <w:lsdException w:name="Medium List 1 Accent 5" w:semiHidden="0" w:uiPriority="65" w:unhideWhenUsed="0"/>
-    <w:lsdException w:name="Medium List 2 Accent 5" w:semiHidden="0" w:uiPriority="66" w:unhideWhenUsed="0"/>
-    <w:lsdException w:name="Medium Grid 1 Accent 5" w:semiHidden="0" w:uiPriority="67" w:unhideWhenUsed="0"/>
-    <w:lsdException w:name="Medium Grid 2 Accent 5" w:semiHidden="0" w:uiPriority="68" w:unhideWhenUsed="0"/>
-    <w:lsdException w:name="Medium Grid 3 Accent 5" w:semiHidden="0" w:uiPriority="69" w:unhideWhenUsed="0"/>
-    <w:lsdException w:name="Dark List Accent 5" w:semiHidden="0" w:uiPriority="70" w:unhideWhenUsed="0"/>
-    <w:lsdException w:name="Colorful Shading Accent 5" w:semiHidden="0" w:uiPriority="71" w:unhideWhenUsed="0"/>
-    <w:lsdException w:name="Colorful List Accent 5" w:semiHidden="0" w:uiPriority="72" w:unhideWhenUsed="0"/>
-    <w:lsdException w:name="Colorful Grid Accent 5" w:semiHidden="0" w:uiPriority="73" w:unhideWhenUsed="0"/>
-    <w:lsdException w:name="Light Shading Accent 6" w:semiHidden="0" w:uiPriority="60" w:unhideWhenUsed="0"/>
-    <w:lsdException w:name="Light List Accent 6" w:semiHidden="0" w:uiPriority="61" w:unhideWhenUsed="0"/>
-    <w:lsdException w:name="Light Grid Accent 6" w:semiHidden="0" w:uiPriority="62" w:unhideWhenUsed="0"/>
-    <w:lsdException w:name="Medium Shading 1 Accent 6" w:semiHidden="0" w:uiPriority="63" w:unhideWhenUsed="0"/>
-    <w:lsdException w:name="Medium Shading 2 Accent 6" w:semiHidden="0" w:uiPriority="64" w:unhideWhenUsed="0"/>
-    <w:lsdException w:name="Medium List 1 Accent 6" w:semiHidden="0" w:uiPriority="65" w:unhideWhenUsed="0"/>
-    <w:lsdException w:name="Medium List 2 Accent 6" w:semiHidden="0" w:uiPriority="66" w:unhideWhenUsed="0"/>
-    <w:lsdException w:name="Medium Grid 1 Accent 6" w:semiHidden="0" w:uiPriority="67" w:unhideWhenUsed="0"/>
-    <w:lsdException w:name="Medium Grid 2 Accent 6" w:semiHidden="0" w:uiPriority="68" w:unhideWhenUsed="0"/>
-    <w:lsdException w:name="Medium Grid 3 Accent 6" w:semiHidden="0" w:uiPriority="69" w:unhideWhenUsed="0"/>
-    <w:lsdException w:name="Dark List Accent 6" w:semiHidden="0" w:uiPriority="70" w:unhideWhenUsed="0"/>
-    <w:lsdException w:name="Colorful Shading Accent 6" w:semiHidden="0" w:uiPriority="71" w:unhideWhenUsed="0"/>
-    <w:lsdException w:name="Colorful List Accent 6" w:semiHidden="0" w:uiPriority="72" w:unhideWhenUsed="0"/>
-    <w:lsdException w:name="Colorful Grid Accent 6" w:semiHidden="0" w:uiPriority="73" w:unhideWhenUsed="0"/>
-    <w:lsdException w:name="Subtle Emphasis" w:semiHidden="0" w:uiPriority="19" w:unhideWhenUsed="0" w:qFormat="1"/>
-    <w:lsdException w:name="Intense Emphasis" w:semiHidden="0" w:uiPriority="21" w:unhideWhenUsed="0" w:qFormat="1"/>
-    <w:lsdException w:name="Subtle Reference" w:semiHidden="0" w:uiPriority="31" w:unhideWhenUsed="0" w:qFormat="1"/>
-    <w:lsdException w:name="Intense Reference" w:semiHidden="0" w:uiPriority="32" w:unhideWhenUsed="0" w:qFormat="1"/>
-    <w:lsdException w:name="Book Title" w:semiHidden="0" w:uiPriority="33" w:unhideWhenUsed="0" w:qFormat="1"/>
-    <w:lsdException w:name="Bibliography" w:uiPriority="37"/>
-    <w:lsdException w:name="TOC Heading" w:uiPriority="39" w:qFormat="1"/>
+  <w:latentStyles w:defLockedState="0" w:defUIPriority="99" w:defSemiHidden="0" w:defUnhideWhenUsed="0" w:defQFormat="0" w:count="374">
+    <w:lsdException w:name="Normal" w:uiPriority="0" w:qFormat="1"/>
+    <w:lsdException w:name="heading 1" w:uiPriority="9" w:qFormat="1"/>
+    <w:lsdException w:name="heading 2" w:semiHidden="1" w:uiPriority="9" w:unhideWhenUsed="1" w:qFormat="1"/>
+    <w:lsdException w:name="heading 3" w:semiHidden="1" w:uiPriority="9" w:unhideWhenUsed="1" w:qFormat="1"/>
+    <w:lsdException w:name="heading 4" w:semiHidden="1" w:uiPriority="9" w:unhideWhenUsed="1" w:qFormat="1"/>
+    <w:lsdException w:name="heading 5" w:semiHidden="1" w:uiPriority="9" w:unhideWhenUsed="1" w:qFormat="1"/>
+    <w:lsdException w:name="heading 6" w:semiHidden="1" w:uiPriority="9" w:unhideWhenUsed="1" w:qFormat="1"/>
+    <w:lsdException w:name="heading 7" w:semiHidden="1" w:uiPriority="9" w:unhideWhenUsed="1" w:qFormat="1"/>
+    <w:lsdException w:name="heading 8" w:semiHidden="1" w:uiPriority="9" w:unhideWhenUsed="1" w:qFormat="1"/>
+    <w:lsdException w:name="heading 9" w:semiHidden="1" w:uiPriority="9" w:unhideWhenUsed="1" w:qFormat="1"/>
+    <w:lsdException w:name="index 1" w:semiHidden="1" w:unhideWhenUsed="1"/>
+    <w:lsdException w:name="index 2" w:semiHidden="1" w:unhideWhenUsed="1"/>
+    <w:lsdException w:name="index 3" w:semiHidden="1" w:unhideWhenUsed="1"/>
+    <w:lsdException w:name="index 4" w:semiHidden="1" w:unhideWhenUsed="1"/>
+    <w:lsdException w:name="index 5" w:semiHidden="1" w:unhideWhenUsed="1"/>
+    <w:lsdException w:name="index 6" w:semiHidden="1" w:unhideWhenUsed="1"/>
+    <w:lsdException w:name="index 7" w:semiHidden="1" w:unhideWhenUsed="1"/>
+    <w:lsdException w:name="index 8" w:semiHidden="1" w:unhideWhenUsed="1"/>
+    <w:lsdException w:name="index 9" w:semiHidden="1" w:unhideWhenUsed="1"/>
+    <w:lsdException w:name="toc 1" w:semiHidden="1" w:uiPriority="39" w:unhideWhenUsed="1"/>
+    <w:lsdException w:name="toc 2" w:semiHidden="1" w:uiPriority="39" w:unhideWhenUsed="1"/>
+    <w:lsdException w:name="toc 3" w:semiHidden="1" w:uiPriority="39" w:unhideWhenUsed="1"/>
+    <w:lsdException w:name="toc 4" w:semiHidden="1" w:uiPriority="39" w:unhideWhenUsed="1"/>
+    <w:lsdException w:name="toc 5" w:semiHidden="1" w:uiPriority="39" w:unhideWhenUsed="1"/>
+    <w:lsdException w:name="toc 6" w:semiHidden="1" w:uiPriority="39" w:unhideWhenUsed="1"/>
+    <w:lsdException w:name="toc 7" w:semiHidden="1" w:uiPriority="39" w:unhideWhenUsed="1"/>
+    <w:lsdException w:name="toc 8" w:semiHidden="1" w:uiPriority="39" w:unhideWhenUsed="1"/>
+    <w:lsdException w:name="toc 9" w:semiHidden="1" w:uiPriority="39" w:unhideWhenUsed="1"/>
+    <w:lsdException w:name="Normal Indent" w:semiHidden="1" w:unhideWhenUsed="1"/>
+    <w:lsdException w:name="footnote text" w:semiHidden="1" w:unhideWhenUsed="1"/>
+    <w:lsdException w:name="annotation text" w:semiHidden="1" w:unhideWhenUsed="1"/>
+    <w:lsdException w:name="header" w:semiHidden="1" w:unhideWhenUsed="1"/>
+    <w:lsdException w:name="footer" w:semiHidden="1" w:unhideWhenUsed="1"/>
+    <w:lsdException w:name="index heading" w:semiHidden="1" w:unhideWhenUsed="1"/>
+    <w:lsdException w:name="caption" w:semiHidden="1" w:uiPriority="35" w:unhideWhenUsed="1" w:qFormat="1"/>
+    <w:lsdException w:name="table of figures" w:semiHidden="1" w:unhideWhenUsed="1"/>
+    <w:lsdException w:name="envelope address" w:semiHidden="1" w:unhideWhenUsed="1"/>
+    <w:lsdException w:name="envelope return" w:semiHidden="1" w:unhideWhenUsed="1"/>
+    <w:lsdException w:name="footnote reference" w:semiHidden="1" w:unhideWhenUsed="1"/>
+    <w:lsdException w:name="annotation reference" w:semiHidden="1" w:unhideWhenUsed="1"/>
+    <w:lsdException w:name="line number" w:semiHidden="1" w:unhideWhenUsed="1"/>
+    <w:lsdException w:name="page number" w:semiHidden="1" w:unhideWhenUsed="1"/>
+    <w:lsdException w:name="endnote reference" w:semiHidden="1" w:unhideWhenUsed="1"/>
+    <w:lsdException w:name="endnote text" w:semiHidden="1" w:unhideWhenUsed="1"/>
+    <w:lsdException w:name="table of authorities" w:semiHidden="1" w:unhideWhenUsed="1"/>
+    <w:lsdException w:name="macro" w:semiHidden="1" w:unhideWhenUsed="1"/>
+    <w:lsdException w:name="toa heading" w:semiHidden="1" w:unhideWhenUsed="1"/>
+    <w:lsdException w:name="List" w:semiHidden="1" w:unhideWhenUsed="1"/>
+    <w:lsdException w:name="List Bullet" w:semiHidden="1" w:unhideWhenUsed="1"/>
+    <w:lsdException w:name="List Number" w:semiHidden="1" w:unhideWhenUsed="1"/>
+    <w:lsdException w:name="List 2" w:semiHidden="1" w:unhideWhenUsed="1"/>
+    <w:lsdException w:name="List 3" w:semiHidden="1" w:unhideWhenUsed="1"/>
+    <w:lsdException w:name="List 4" w:semiHidden="1" w:unhideWhenUsed="1"/>
+    <w:lsdException w:name="List 5" w:semiHidden="1" w:unhideWhenUsed="1"/>
+    <w:lsdException w:name="List Bullet 2" w:semiHidden="1" w:unhideWhenUsed="1"/>
+    <w:lsdException w:name="List Bullet 3" w:semiHidden="1" w:unhideWhenUsed="1"/>
+    <w:lsdException w:name="List Bullet 4" w:semiHidden="1" w:unhideWhenUsed="1"/>
+    <w:lsdException w:name="List Bullet 5" w:semiHidden="1" w:unhideWhenUsed="1"/>
+    <w:lsdException w:name="List Number 2" w:semiHidden="1" w:unhideWhenUsed="1"/>
+    <w:lsdException w:name="List Number 3" w:semiHidden="1" w:unhideWhenUsed="1"/>
+    <w:lsdException w:name="List Number 4" w:semiHidden="1" w:unhideWhenUsed="1"/>
+    <w:lsdException w:name="List Number 5" w:semiHidden="1" w:unhideWhenUsed="1"/>
+    <w:lsdException w:name="Title" w:uiPriority="10" w:qFormat="1"/>
+    <w:lsdException w:name="Closing" w:semiHidden="1" w:unhideWhenUsed="1"/>
+    <w:lsdException w:name="Signature" w:semiHidden="1" w:unhideWhenUsed="1"/>
+    <w:lsdException w:name="Default Paragraph Font" w:semiHidden="1" w:uiPriority="1" w:unhideWhenUsed="1"/>
+    <w:lsdException w:name="Body Text" w:semiHidden="1" w:unhideWhenUsed="1"/>
+    <w:lsdException w:name="Body Text Indent" w:semiHidden="1" w:unhideWhenUsed="1"/>
+    <w:lsdException w:name="List Continue" w:semiHidden="1" w:unhideWhenUsed="1"/>
+    <w:lsdException w:name="List Continue 2" w:semiHidden="1" w:unhideWhenUsed="1"/>
+    <w:lsdException w:name="List Continue 3" w:semiHidden="1" w:unhideWhenUsed="1"/>
+    <w:lsdException w:name="List Continue 4" w:semiHidden="1" w:unhideWhenUsed="1"/>
+    <w:lsdException w:name="List Continue 5" w:semiHidden="1" w:unhideWhenUsed="1"/>
+    <w:lsdException w:name="Message Header" w:semiHidden="1" w:unhideWhenUsed="1"/>
+    <w:lsdException w:name="Subtitle" w:uiPriority="11" w:qFormat="1"/>
+    <w:lsdException w:name="Salutation" w:semiHidden="1" w:unhideWhenUsed="1"/>
+    <w:lsdException w:name="Date" w:semiHidden="1" w:unhideWhenUsed="1"/>
+    <w:lsdException w:name="Body Text First Indent" w:semiHidden="1" w:unhideWhenUsed="1"/>
+    <w:lsdException w:name="Body Text First Indent 2" w:semiHidden="1" w:unhideWhenUsed="1"/>
+    <w:lsdException w:name="Note Heading" w:semiHidden="1" w:unhideWhenUsed="1"/>
+    <w:lsdException w:name="Body Text 2" w:semiHidden="1" w:unhideWhenUsed="1"/>
+    <w:lsdException w:name="Body Text 3" w:semiHidden="1" w:unhideWhenUsed="1"/>
+    <w:lsdException w:name="Body Text Indent 2" w:semiHidden="1" w:unhideWhenUsed="1"/>
+    <w:lsdException w:name="Body Text Indent 3" w:semiHidden="1" w:unhideWhenUsed="1"/>
+    <w:lsdException w:name="Block Text" w:semiHidden="1" w:unhideWhenUsed="1"/>
+    <w:lsdException w:name="Hyperlink" w:semiHidden="1" w:unhideWhenUsed="1"/>
+    <w:lsdException w:name="FollowedHyperlink" w:semiHidden="1" w:unhideWhenUsed="1"/>
+    <w:lsdException w:name="Strong" w:uiPriority="22" w:qFormat="1"/>
+    <w:lsdException w:name="Emphasis" w:uiPriority="20" w:qFormat="1"/>
+    <w:lsdException w:name="Document Map" w:semiHidden="1" w:unhideWhenUsed="1"/>
+    <w:lsdException w:name="Plain Text" w:semiHidden="1" w:unhideWhenUsed="1"/>
+    <w:lsdException w:name="E-mail Signature" w:semiHidden="1" w:unhideWhenUsed="1"/>
+    <w:lsdException w:name="HTML Top of Form" w:semiHidden="1" w:unhideWhenUsed="1"/>
+    <w:lsdException w:name="HTML Bottom of Form" w:semiHidden="1" w:unhideWhenUsed="1"/>
+    <w:lsdException w:name="Normal (Web)" w:semiHidden="1" w:unhideWhenUsed="1"/>
+    <w:lsdException w:name="HTML Acronym" w:semiHidden="1" w:unhideWhenUsed="1"/>
+    <w:lsdException w:name="HTML Address" w:semiHidden="1" w:unhideWhenUsed="1"/>
+    <w:lsdException w:name="HTML Cite" w:semiHidden="1" w:unhideWhenUsed="1"/>
+    <w:lsdException w:name="HTML Code" w:semiHidden="1" w:unhideWhenUsed="1"/>
+    <w:lsdException w:name="HTML Definition" w:semiHidden="1" w:unhideWhenUsed="1"/>
+    <w:lsdException w:name="HTML Keyboard" w:semiHidden="1" w:unhideWhenUsed="1"/>
+    <w:lsdException w:name="HTML Preformatted" w:semiHidden="1" w:unhideWhenUsed="1"/>
+    <w:lsdException w:name="HTML Sample" w:semiHidden="1" w:unhideWhenUsed="1"/>
+    <w:lsdException w:name="HTML Typewriter" w:semiHidden="1" w:unhideWhenUsed="1"/>
+    <w:lsdException w:name="HTML Variable" w:semiHidden="1" w:unhideWhenUsed="1"/>
+    <w:lsdException w:name="Normal Table" w:semiHidden="1" w:unhideWhenUsed="1"/>
+    <w:lsdException w:name="annotation subject" w:semiHidden="1" w:unhideWhenUsed="1"/>
+    <w:lsdException w:name="No List" w:semiHidden="1" w:unhideWhenUsed="1"/>
+    <w:lsdException w:name="Outline List 1" w:semiHidden="1" w:unhideWhenUsed="1"/>
+    <w:lsdException w:name="Outline List 2" w:semiHidden="1" w:unhideWhenUsed="1"/>
+    <w:lsdException w:name="Outline List 3" w:semiHidden="1" w:unhideWhenUsed="1"/>
+    <w:lsdException w:name="Table Simple 1" w:semiHidden="1" w:unhideWhenUsed="1"/>
+    <w:lsdException w:name="Table Simple 2" w:semiHidden="1" w:unhideWhenUsed="1"/>
+    <w:lsdException w:name="Table Simple 3" w:semiHidden="1" w:unhideWhenUsed="1"/>
+    <w:lsdException w:name="Table Classic 1" w:semiHidden="1" w:unhideWhenUsed="1"/>
+    <w:lsdException w:name="Table Classic 2" w:semiHidden="1" w:unhideWhenUsed="1"/>
+    <w:lsdException w:name="Table Classic 3" w:semiHidden="1" w:unhideWhenUsed="1"/>
+    <w:lsdException w:name="Table Classic 4" w:semiHidden="1" w:unhideWhenUsed="1"/>
+    <w:lsdException w:name="Table Colorful 1" w:semiHidden="1" w:unhideWhenUsed="1"/>
+    <w:lsdException w:name="Table Colorful 2" w:semiHidden="1" w:unhideWhenUsed="1"/>
+    <w:lsdException w:name="Table Colorful 3" w:semiHidden="1" w:unhideWhenUsed="1"/>
+    <w:lsdException w:name="Table Columns 1" w:semiHidden="1" w:unhideWhenUsed="1"/>
+    <w:lsdException w:name="Table Columns 2" w:semiHidden="1" w:unhideWhenUsed="1"/>
+    <w:lsdException w:name="Table Columns 3" w:semiHidden="1" w:unhideWhenUsed="1"/>
+    <w:lsdException w:name="Table Columns 4" w:semiHidden="1" w:unhideWhenUsed="1"/>
+    <w:lsdException w:name="Table Columns 5" w:semiHidden="1" w:unhideWhenUsed="1"/>
+    <w:lsdException w:name="Table Grid 1" w:semiHidden="1" w:unhideWhenUsed="1"/>
+    <w:lsdException w:name="Table Grid 2" w:semiHidden="1" w:unhideWhenUsed="1"/>
+    <w:lsdException w:name="Table Grid 3" w:semiHidden="1" w:unhideWhenUsed="1"/>
+    <w:lsdException w:name="Table Grid 4" w:semiHidden="1" w:unhideWhenUsed="1"/>
+    <w:lsdException w:name="Table Grid 5" w:semiHidden="1" w:unhideWhenUsed="1"/>
+    <w:lsdException w:name="Table Grid 6" w:semiHidden="1" w:unhideWhenUsed="1"/>
+    <w:lsdException w:name="Table Grid 7" w:semiHidden="1" w:unhideWhenUsed="1"/>
+    <w:lsdException w:name="Table Grid 8" w:semiHidden="1" w:unhideWhenUsed="1"/>
+    <w:lsdException w:name="Table List 1" w:semiHidden="1" w:unhideWhenUsed="1"/>
+    <w:lsdException w:name="Table List 2" w:semiHidden="1" w:unhideWhenUsed="1"/>
+    <w:lsdException w:name="Table List 3" w:semiHidden="1" w:unhideWhenUsed="1"/>
+    <w:lsdException w:name="Table List 4" w:semiHidden="1" w:unhideWhenUsed="1"/>
+    <w:lsdException w:name="Table List 5" w:semiHidden="1" w:unhideWhenUsed="1"/>
+    <w:lsdException w:name="Table List 6" w:semiHidden="1" w:unhideWhenUsed="1"/>
+    <w:lsdException w:name="Table List 7" w:semiHidden="1" w:unhideWhenUsed="1"/>
+    <w:lsdException w:name="Table List 8" w:semiHidden="1" w:unhideWhenUsed="1"/>
+    <w:lsdException w:name="Table 3D effects 1" w:semiHidden="1" w:unhideWhenUsed="1"/>
+    <w:lsdException w:name="Table 3D effects 2" w:semiHidden="1" w:unhideWhenUsed="1"/>
+    <w:lsdException w:name="Table 3D effects 3" w:semiHidden="1" w:unhideWhenUsed="1"/>
+    <w:lsdException w:name="Table Contemporary" w:semiHidden="1" w:unhideWhenUsed="1"/>
+    <w:lsdException w:name="Table Elegant" w:semiHidden="1" w:unhideWhenUsed="1"/>
+    <w:lsdException w:name="Table Professional" w:semiHidden="1" w:unhideWhenUsed="1"/>
+    <w:lsdException w:name="Table Subtle 1" w:semiHidden="1" w:unhideWhenUsed="1"/>
+    <w:lsdException w:name="Table Subtle 2" w:semiHidden="1" w:unhideWhenUsed="1"/>
+    <w:lsdException w:name="Table Web 1" w:semiHidden="1" w:unhideWhenUsed="1"/>
+    <w:lsdException w:name="Table Web 2" w:semiHidden="1" w:unhideWhenUsed="1"/>
+    <w:lsdException w:name="Table Web 3" w:semiHidden="1" w:unhideWhenUsed="1"/>
+    <w:lsdException w:name="Balloon Text" w:semiHidden="1" w:unhideWhenUsed="1"/>
+    <w:lsdException w:name="Table Grid" w:uiPriority="39"/>
+    <w:lsdException w:name="Table Theme" w:semiHidden="1" w:unhideWhenUsed="1"/>
+    <w:lsdException w:name="Placeholder Text" w:semiHidden="1"/>
+    <w:lsdException w:name="No Spacing" w:uiPriority="1" w:qFormat="1"/>
+    <w:lsdException w:name="Light Shading" w:uiPriority="60"/>
+    <w:lsdException w:name="Light List" w:uiPriority="61"/>
+    <w:lsdException w:name="Light Grid" w:uiPriority="62"/>
+    <w:lsdException w:name="Medium Shading 1" w:uiPriority="63"/>
+    <w:lsdException w:name="Medium Shading 2" w:uiPriority="64"/>
+    <w:lsdException w:name="Medium List 1" w:uiPriority="65"/>
+    <w:lsdException w:name="Medium List 2" w:uiPriority="66"/>
+    <w:lsdException w:name="Medium Grid 1" w:uiPriority="67"/>
+    <w:lsdException w:name="Medium Grid 2" w:uiPriority="68"/>
+    <w:lsdException w:name="Medium Grid 3" w:uiPriority="69"/>
+    <w:lsdException w:name="Dark List" w:uiPriority="70"/>
+    <w:lsdException w:name="Colorful Shading" w:uiPriority="71"/>
+    <w:lsdException w:name="Colorful List" w:uiPriority="72"/>
+    <w:lsdException w:name="Colorful Grid" w:uiPriority="73"/>
+    <w:lsdException w:name="Light Shading Accent 1" w:uiPriority="60"/>
+    <w:lsdException w:name="Light List Accent 1" w:uiPriority="61"/>
+    <w:lsdException w:name="Light Grid Accent 1" w:uiPriority="62"/>
+    <w:lsdException w:name="Medium Shading 1 Accent 1" w:uiPriority="63"/>
+    <w:lsdException w:name="Medium Shading 2 Accent 1" w:uiPriority="64"/>
+    <w:lsdException w:name="Medium List 1 Accent 1" w:uiPriority="65"/>
+    <w:lsdException w:name="Revision" w:semiHidden="1"/>
+    <w:lsdException w:name="List Paragraph" w:uiPriority="34" w:qFormat="1"/>
+    <w:lsdException w:name="Quote" w:uiPriority="29" w:qFormat="1"/>
+    <w:lsdException w:name="Intense Quote" w:uiPriority="30" w:qFormat="1"/>
+    <w:lsdException w:name="Medium List 2 Accent 1" w:uiPriority="66"/>
+    <w:lsdException w:name="Medium Grid 1 Accent 1" w:uiPriority="67"/>
+    <w:lsdException w:name="Medium Grid 2 Accent 1" w:uiPriority="68"/>
+    <w:lsdException w:name="Medium Grid 3 Accent 1" w:uiPriority="69"/>
+    <w:lsdException w:name="Dark List Accent 1" w:uiPriority="70"/>
+    <w:lsdException w:name="Colorful Shading Accent 1" w:uiPriority="71"/>
+    <w:lsdException w:name="Colorful List Accent 1" w:uiPriority="72"/>
+    <w:lsdException w:name="Colorful Grid Accent 1" w:uiPriority="73"/>
+    <w:lsdException w:name="Light Shading Accent 2" w:uiPriority="60"/>
+    <w:lsdException w:name="Light List Accent 2" w:uiPriority="61"/>
+    <w:lsdException w:name="Light Grid Accent 2" w:uiPriority="62"/>
+    <w:lsdException w:name="Medium Shading 1 Accent 2" w:uiPriority="63"/>
+    <w:lsdException w:name="Medium Shading 2 Accent 2" w:uiPriority="64"/>
+    <w:lsdException w:name="Medium List 1 Accent 2" w:uiPriority="65"/>
+    <w:lsdException w:name="Medium List 2 Accent 2" w:uiPriority="66"/>
+    <w:lsdException w:name="Medium Grid 1 Accent 2" w:uiPriority="67"/>
+    <w:lsdException w:name="Medium Grid 2 Accent 2" w:uiPriority="68"/>
+    <w:lsdException w:name="Medium Grid 3 Accent 2" w:uiPriority="69"/>
+    <w:lsdException w:name="Dark List Accent 2" w:uiPriority="70"/>
+    <w:lsdException w:name="Colorful Shading Accent 2" w:uiPriority="71"/>
+    <w:lsdException w:name="Colorful List Accent 2" w:uiPriority="72"/>
+    <w:lsdException w:name="Colorful Grid Accent 2" w:uiPriority="73"/>
+    <w:lsdException w:name="Light Shading Accent 3" w:uiPriority="60"/>
+    <w:lsdException w:name="Light List Accent 3" w:uiPriority="61"/>
+    <w:lsdException w:name="Light Grid Accent 3" w:uiPriority="62"/>
+    <w:lsdException w:name="Medium Shading 1 Accent 3" w:uiPriority="63"/>
+    <w:lsdException w:name="Medium Shading 2 Accent 3" w:uiPriority="64"/>
+    <w:lsdException w:name="Medium List 1 Accent 3" w:uiPriority="65"/>
+    <w:lsdException w:name="Medium List 2 Accent 3" w:uiPriority="66"/>
+    <w:lsdException w:name="Medium Grid 1 Accent 3" w:uiPriority="67"/>
+    <w:lsdException w:name="Medium Grid 2 Accent 3" w:uiPriority="68"/>
+    <w:lsdException w:name="Medium Grid 3 Accent 3" w:uiPriority="69"/>
+    <w:lsdException w:name="Dark List Accent 3" w:uiPriority="70"/>
+    <w:lsdException w:name="Colorful Shading Accent 3" w:uiPriority="71"/>
+    <w:lsdException w:name="Colorful List Accent 3" w:uiPriority="72"/>
+    <w:lsdException w:name="Colorful Grid Accent 3" w:uiPriority="73"/>
+    <w:lsdException w:name="Light Shading Accent 4" w:uiPriority="60"/>
+    <w:lsdException w:name="Light List Accent 4" w:uiPriority="61"/>
+    <w:lsdException w:name="Light Grid Accent 4" w:uiPriority="62"/>
+    <w:lsdException w:name="Medium Shading 1 Accent 4" w:uiPriority="63"/>
+    <w:lsdException w:name="Medium Shading 2 Accent 4" w:uiPriority="64"/>
+    <w:lsdException w:name="Medium List 1 Accent 4" w:uiPriority="65"/>
+    <w:lsdException w:name="Medium List 2 Accent 4" w:uiPriority="66"/>
+    <w:lsdException w:name="Medium Grid 1 Accent 4" w:uiPriority="67"/>
+    <w:lsdException w:name="Medium Grid 2 Accent 4" w:uiPriority="68"/>
+    <w:lsdException w:name="Medium Grid 3 Accent 4" w:uiPriority="69"/>
+    <w:lsdException w:name="Dark List Accent 4" w:uiPriority="70"/>
+    <w:lsdException w:name="Colorful Shading Accent 4" w:uiPriority="71"/>
+    <w:lsdException w:name="Colorful List Accent 4" w:uiPriority="72"/>
+    <w:lsdException w:name="Colorful Grid Accent 4" w:uiPriority="73"/>
+    <w:lsdException w:name="Light Shading Accent 5" w:uiPriority="60"/>
+    <w:lsdException w:name="Light List Accent 5" w:uiPriority="61"/>
+    <w:lsdException w:name="Light Grid Accent 5" w:uiPriority="62"/>
+    <w:lsdException w:name="Medium Shading 1 Accent 5" w:uiPriority="63"/>
+    <w:lsdException w:name="Medium Shading 2 Accent 5" w:uiPriority="64"/>
+    <w:lsdException w:name="Medium List 1 Accent 5" w:uiPriority="65"/>
+    <w:lsdException w:name="Medium List 2 Accent 5" w:uiPriority="66"/>
+    <w:lsdException w:name="Medium Grid 1 Accent 5" w:uiPriority="67"/>
+    <w:lsdException w:name="Medium Grid 2 Accent 5" w:uiPriority="68"/>
+    <w:lsdException w:name="Medium Grid 3 Accent 5" w:uiPriority="69"/>
+    <w:lsdException w:name="Dark List Accent 5" w:uiPriority="70"/>
+    <w:lsdException w:name="Colorful Shading Accent 5" w:uiPriority="71"/>
+    <w:lsdException w:name="Colorful List Accent 5" w:uiPriority="72"/>
+    <w:lsdException w:name="Colorful Grid Accent 5" w:uiPriority="73"/>
+    <w:lsdException w:name="Light Shading Accent 6" w:uiPriority="60"/>
+    <w:lsdException w:name="Light List Accent 6" w:uiPriority="61"/>
+    <w:lsdException w:name="Light Grid Accent 6" w:uiPriority="62"/>
+    <w:lsdException w:name="Medium Shading 1 Accent 6" w:uiPriority="63"/>
+    <w:lsdException w:name="Medium Shading 2 Accent 6" w:uiPriority="64"/>
+    <w:lsdException w:name="Medium List 1 Accent 6" w:uiPriority="65"/>
+    <w:lsdException w:name="Medium List 2 Accent 6" w:uiPriority="66"/>
+    <w:lsdException w:name="Medium Grid 1 Accent 6" w:uiPriority="67"/>
+    <w:lsdException w:name="Medium Grid 2 Accent 6" w:uiPriority="68"/>
+    <w:lsdException w:name="Medium Grid 3 Accent 6" w:uiPriority="69"/>
+    <w:lsdException w:name="Dark List Accent 6" w:uiPriority="70"/>
+    <w:lsdException w:name="Colorful Shading Accent 6" w:uiPriority="71"/>
+    <w:lsdException w:name="Colorful List Accent 6" w:uiPriority="72"/>
+    <w:lsdException w:name="Colorful Grid Accent 6" w:uiPriority="73"/>
+    <w:lsdException w:name="Subtle Emphasis" w:uiPriority="19" w:qFormat="1"/>
+    <w:lsdException w:name="Intense Emphasis" w:uiPriority="21" w:qFormat="1"/>
+    <w:lsdException w:name="Subtle Reference" w:uiPriority="31" w:qFormat="1"/>
+    <w:lsdException w:name="Intense Reference" w:uiPriority="32" w:qFormat="1"/>
+    <w:lsdException w:name="Book Title" w:uiPriority="33" w:qFormat="1"/>
+    <w:lsdException w:name="Bibliography" w:semiHidden="1" w:uiPriority="37" w:unhideWhenUsed="1"/>
+    <w:lsdException w:name="TOC Heading" w:semiHidden="1" w:uiPriority="39" w:unhideWhenUsed="1" w:qFormat="1"/>
+    <w:lsdException w:name="Plain Table 1" w:uiPriority="41"/>
+    <w:lsdException w:name="Plain Table 2" w:uiPriority="42"/>
+    <w:lsdException w:name="Plain Table 3" w:uiPriority="43"/>
+    <w:lsdException w:name="Plain Table 4" w:uiPriority="44"/>
+    <w:lsdException w:name="Plain Table 5" w:uiPriority="45"/>
+    <w:lsdException w:name="Grid Table Light" w:uiPriority="40"/>
+    <w:lsdException w:name="Grid Table 1 Light" w:uiPriority="46"/>
+    <w:lsdException w:name="Grid Table 2" w:uiPriority="47"/>
+    <w:lsdException w:name="Grid Table 3" w:uiPriority="48"/>
+    <w:lsdException w:name="Grid Table 4" w:uiPriority="49"/>
+    <w:lsdException w:name="Grid Table 5 Dark" w:uiPriority="50"/>
+    <w:lsdException w:name="Grid Table 6 Colorful" w:uiPriority="51"/>
+    <w:lsdException w:name="Grid Table 7 Colorful" w:uiPriority="52"/>
+    <w:lsdException w:name="Grid Table 1 Light Accent 1" w:uiPriority="46"/>
+    <w:lsdException w:name="Grid Table 2 Accent 1" w:uiPriority="47"/>
+    <w:lsdException w:name="Grid Table 3 Accent 1" w:uiPriority="48"/>
+    <w:lsdException w:name="Grid Table 4 Accent 1" w:uiPriority="49"/>
+    <w:lsdException w:name="Grid Table 5 Dark Accent 1" w:uiPriority="50"/>
+    <w:lsdException w:name="Grid Table 6 Colorful Accent 1" w:uiPriority="51"/>
+    <w:lsdException w:name="Grid Table 7 Colorful Accent 1" w:uiPriority="52"/>
+    <w:lsdException w:name="Grid Table 1 Light Accent 2" w:uiPriority="46"/>
+    <w:lsdException w:name="Grid Table 2 Accent 2" w:uiPriority="47"/>
+    <w:lsdException w:name="Grid Table 3 Accent 2" w:uiPriority="48"/>
+    <w:lsdException w:name="Grid Table 4 Accent 2" w:uiPriority="49"/>
+    <w:lsdException w:name="Grid Table 5 Dark Accent 2" w:uiPriority="50"/>
+    <w:lsdException w:name="Grid Table 6 Colorful Accent 2" w:uiPriority="51"/>
+    <w:lsdException w:name="Grid Table 7 Colorful Accent 2" w:uiPriority="52"/>
+    <w:lsdException w:name="Grid Table 1 Light Accent 3" w:uiPriority="46"/>
+    <w:lsdException w:name="Grid Table 2 Accent 3" w:uiPriority="47"/>
+    <w:lsdException w:name="Grid Table 3 Accent 3" w:uiPriority="48"/>
+    <w:lsdException w:name="Grid Table 4 Accent 3" w:uiPriority="49"/>
+    <w:lsdException w:name="Grid Table 5 Dark Accent 3" w:uiPriority="50"/>
+    <w:lsdException w:name="Grid Table 6 Colorful Accent 3" w:uiPriority="51"/>
+    <w:lsdException w:name="Grid Table 7 Colorful Accent 3" w:uiPriority="52"/>
+    <w:lsdException w:name="Grid Table 1 Light Accent 4" w:uiPriority="46"/>
+    <w:lsdException w:name="Grid Table 2 Accent 4" w:uiPriority="47"/>
+    <w:lsdException w:name="Grid Table 3 Accent 4" w:uiPriority="48"/>
+    <w:lsdException w:name="Grid Table 4 Accent 4" w:uiPriority="49"/>
+    <w:lsdException w:name="Grid Table 5 Dark Accent 4" w:uiPriority="50"/>
+    <w:lsdException w:name="Grid Table 6 Colorful Accent 4" w:uiPriority="51"/>
+    <w:lsdException w:name="Grid Table 7 Colorful Accent 4" w:uiPriority="52"/>
+    <w:lsdException w:name="Grid Table 1 Light Accent 5" w:uiPriority="46"/>
+    <w:lsdException w:name="Grid Table 2 Accent 5" w:uiPriority="47"/>
+    <w:lsdException w:name="Grid Table 3 Accent 5" w:uiPriority="48"/>
+    <w:lsdException w:name="Grid Table 4 Accent 5" w:uiPriority="49"/>
+    <w:lsdException w:name="Grid Table 5 Dark Accent 5" w:uiPriority="50"/>
+    <w:lsdException w:name="Grid Table 6 Colorful Accent 5" w:uiPriority="51"/>
+    <w:lsdException w:name="Grid Table 7 Colorful Accent 5" w:uiPriority="52"/>
+    <w:lsdException w:name="Grid Table 1 Light Accent 6" w:uiPriority="46"/>
+    <w:lsdException w:name="Grid Table 2 Accent 6" w:uiPriority="47"/>
+    <w:lsdException w:name="Grid Table 3 Accent 6" w:uiPriority="48"/>
+    <w:lsdException w:name="Grid Table 4 Accent 6" w:uiPriority="49"/>
+    <w:lsdException w:name="Grid Table 5 Dark Accent 6" w:uiPriority="50"/>
+    <w:lsdException w:name="Grid Table 6 Colorful Accent 6" w:uiPriority="51"/>
+    <w:lsdException w:name="Grid Table 7 Colorful Accent 6" w:uiPriority="52"/>
+    <w:lsdException w:name="List Table 1 Light" w:uiPriority="46"/>
+    <w:lsdException w:name="List Table 2" w:uiPriority="47"/>
+    <w:lsdException w:name="List Table 3" w:uiPriority="48"/>
+    <w:lsdException w:name="List Table 4" w:uiPriority="49"/>
+    <w:lsdException w:name="List Table 5 Dark" w:uiPriority="50"/>
+    <w:lsdException w:name="List Table 6 Colorful" w:uiPriority="51"/>
+    <w:lsdException w:name="List Table 7 Colorful" w:uiPriority="52"/>
+    <w:lsdException w:name="List Table 1 Light Accent 1" w:uiPriority="46"/>
+    <w:lsdException w:name="List Table 2 Accent 1" w:uiPriority="47"/>
+    <w:lsdException w:name="List Table 3 Accent 1" w:uiPriority="48"/>
+    <w:lsdException w:name="List Table 4 Accent 1" w:uiPriority="49"/>
+    <w:lsdException w:name="List Table 5 Dark Accent 1" w:uiPriority="50"/>
+    <w:lsdException w:name="List Table 6 Colorful Accent 1" w:uiPriority="51"/>
+    <w:lsdException w:name="List Table 7 Colorful Accent 1" w:uiPriority="52"/>
+    <w:lsdException w:name="List Table 1 Light Accent 2" w:uiPriority="46"/>
+    <w:lsdException w:name="List Table 2 Accent 2" w:uiPriority="47"/>
+    <w:lsdException w:name="List Table 3 Accent 2" w:uiPriority="48"/>
+    <w:lsdException w:name="List Table 4 Accent 2" w:uiPriority="49"/>
+    <w:lsdException w:name="List Table 5 Dark Accent 2" w:uiPriority="50"/>
+    <w:lsdException w:name="List Table 6 Colorful Accent 2" w:uiPriority="51"/>
+    <w:lsdException w:name="List Table 7 Colorful Accent 2" w:uiPriority="52"/>
+    <w:lsdException w:name="List Table 1 Light Accent 3" w:uiPriority="46"/>
+    <w:lsdException w:name="List Table 2 Accent 3" w:uiPriority="47"/>
+    <w:lsdException w:name="List Table 3 Accent 3" w:uiPriority="48"/>
+    <w:lsdException w:name="List Table 4 Accent 3" w:uiPriority="49"/>
+    <w:lsdException w:name="List Table 5 Dark Accent 3" w:uiPriority="50"/>
+    <w:lsdException w:name="List Table 6 Colorful Accent 3" w:uiPriority="51"/>
+    <w:lsdException w:name="List Table 7 Colorful Accent 3" w:uiPriority="52"/>
+    <w:lsdException w:name="List Table 1 Light Accent 4" w:uiPriority="46"/>
+    <w:lsdException w:name="List Table 2 Accent 4" w:uiPriority="47"/>
+    <w:lsdException w:name="List Table 3 Accent 4" w:uiPriority="48"/>
+    <w:lsdException w:name="List Table 4 Accent 4" w:uiPriority="49"/>
+    <w:lsdException w:name="List Table 5 Dark Accent 4" w:uiPriority="50"/>
+    <w:lsdException w:name="List Table 6 Colorful Accent 4" w:uiPriority="51"/>
+    <w:lsdException w:name="List Table 7 Colorful Accent 4" w:uiPriority="52"/>
+    <w:lsdException w:name="List Table 1 Light Accent 5" w:uiPriority="46"/>
+    <w:lsdException w:name="List Table 2 Accent 5" w:uiPriority="47"/>
+    <w:lsdException w:name="List Table 3 Accent 5" w:uiPriority="48"/>
+    <w:lsdException w:name="List Table 4 Accent 5" w:uiPriority="49"/>
+    <w:lsdException w:name="List Table 5 Dark Accent 5" w:uiPriority="50"/>
+    <w:lsdException w:name="List Table 6 Colorful Accent 5" w:uiPriority="51"/>
+    <w:lsdException w:name="List Table 7 Colorful Accent 5" w:uiPriority="52"/>
+    <w:lsdException w:name="List Table 1 Light Accent 6" w:uiPriority="46"/>
+    <w:lsdException w:name="List Table 2 Accent 6" w:uiPriority="47"/>
+    <w:lsdException w:name="List Table 3 Accent 6" w:uiPriority="48"/>
+    <w:lsdException w:name="List Table 4 Accent 6" w:uiPriority="49"/>
+    <w:lsdException w:name="List Table 5 Dark Accent 6" w:uiPriority="50"/>
+    <w:lsdException w:name="List Table 6 Colorful Accent 6" w:uiPriority="51"/>
+    <w:lsdException w:name="List Table 7 Colorful Accent 6" w:uiPriority="52"/>
+    <w:lsdException w:name="Mention" w:semiHidden="1" w:unhideWhenUsed="1"/>
+    <w:lsdException w:name="Smart Hyperlink" w:semiHidden="1" w:unhideWhenUsed="1"/>
+    <w:lsdException w:name="Hashtag" w:semiHidden="1" w:unhideWhenUsed="1"/>
   </w:latentStyles>
   <w:style w:type="paragraph" w:default="1" w:styleId="Normal">
     <w:name w:val="Normal"/>
@@ -5235,7 +6325,6 @@
     <w:uiPriority w:val="99"/>
     <w:semiHidden/>
     <w:unhideWhenUsed/>
-    <w:qFormat/>
     <w:tblPr>
       <w:tblInd w:w="0" w:type="dxa"/>
       <w:tblCellMar>
@@ -5420,6 +6509,50 @@
       <w:sz w:val="16"/>
       <w:szCs w:val="16"/>
     </w:rPr>
+  </w:style>
+  <w:style w:type="paragraph" w:styleId="En-tte">
+    <w:name w:val="header"/>
+    <w:basedOn w:val="Normal"/>
+    <w:link w:val="En-tteCar"/>
+    <w:uiPriority w:val="99"/>
+    <w:unhideWhenUsed/>
+    <w:rsid w:val="00375081"/>
+    <w:pPr>
+      <w:tabs>
+        <w:tab w:val="center" w:pos="4536"/>
+        <w:tab w:val="right" w:pos="9072"/>
+      </w:tabs>
+      <w:spacing w:after="0" w:line="240" w:lineRule="auto"/>
+    </w:pPr>
+  </w:style>
+  <w:style w:type="character" w:customStyle="1" w:styleId="En-tteCar">
+    <w:name w:val="En-tête Car"/>
+    <w:basedOn w:val="Policepardfaut"/>
+    <w:link w:val="En-tte"/>
+    <w:uiPriority w:val="99"/>
+    <w:rsid w:val="00375081"/>
+  </w:style>
+  <w:style w:type="paragraph" w:styleId="Pieddepage">
+    <w:name w:val="footer"/>
+    <w:basedOn w:val="Normal"/>
+    <w:link w:val="PieddepageCar"/>
+    <w:uiPriority w:val="99"/>
+    <w:unhideWhenUsed/>
+    <w:rsid w:val="00375081"/>
+    <w:pPr>
+      <w:tabs>
+        <w:tab w:val="center" w:pos="4536"/>
+        <w:tab w:val="right" w:pos="9072"/>
+      </w:tabs>
+      <w:spacing w:after="0" w:line="240" w:lineRule="auto"/>
+    </w:pPr>
+  </w:style>
+  <w:style w:type="character" w:customStyle="1" w:styleId="PieddepageCar">
+    <w:name w:val="Pied de page Car"/>
+    <w:basedOn w:val="Policepardfaut"/>
+    <w:link w:val="Pieddepage"/>
+    <w:uiPriority w:val="99"/>
+    <w:rsid w:val="00375081"/>
   </w:style>
 </w:styles>
 </file>
@@ -5679,7 +6812,7 @@
   <a:extraClrSchemeLst/>
   <a:extLst>
     <a:ext uri="{05A4C25C-085E-4340-85A3-A5531E510DB2}">
-      <thm15:themeFamily xmlns:thm15="http://schemas.microsoft.com/office/thememl/2012/main" xmlns="" name="Office Theme" id="{62F939B6-93AF-4DB8-9C6B-D6C7DFDC589F}" vid="{4A3C46E8-61CC-4603-A589-7422A47A8E4A}"/>
+      <thm15:themeFamily xmlns:thm15="http://schemas.microsoft.com/office/thememl/2012/main" name="Office Theme" id="{62F939B6-93AF-4DB8-9C6B-D6C7DFDC589F}" vid="{4A3C46E8-61CC-4603-A589-7422A47A8E4A}"/>
     </a:ext>
   </a:extLst>
 </a:theme>
@@ -5690,7 +6823,7 @@
 </file>
 
 <file path=customXml/itemProps1.xml><?xml version="1.0" encoding="utf-8"?>
-<ds:datastoreItem xmlns:ds="http://schemas.openxmlformats.org/officeDocument/2006/customXml" ds:itemID="{A23C8CC7-30F8-4AD4-BCF6-ED2F93F48A56}">
+<ds:datastoreItem xmlns:ds="http://schemas.openxmlformats.org/officeDocument/2006/customXml" ds:itemID="{DB606541-E8BE-48C1-8A7E-E1F5AFA90342}">
   <ds:schemaRefs>
     <ds:schemaRef ds:uri="http://schemas.openxmlformats.org/officeDocument/2006/bibliography"/>
   </ds:schemaRefs>

</xml_diff>